<commit_message>
just added a link
</commit_message>
<xml_diff>
--- a/SRS.docx
+++ b/SRS.docx
@@ -148,13 +148,7 @@
         <w:rPr>
           <w:rFonts w:ascii="Arial" w:hAnsi="Arial" w:cs="Arial"/>
         </w:rPr>
-        <w:t>1.2 Document Conventi</w:t>
-      </w:r>
-      <w:r>
-        <w:rPr>
-          <w:rFonts w:ascii="Arial" w:hAnsi="Arial" w:cs="Arial"/>
-        </w:rPr>
-        <w:t>ons</w:t>
+        <w:t>1.2 Document Conventions</w:t>
       </w:r>
     </w:p>
     <w:p>
@@ -414,23 +408,7 @@
           <w:rFonts w:ascii="Arial" w:hAnsi="Arial" w:cs="Arial"/>
           <w:color w:val="1F1F1F"/>
         </w:rPr>
-        <w:t xml:space="preserve"> Each requirement is clearly and concisely stated, using plain </w:t>
-      </w:r>
-      <w:proofErr w:type="gramStart"/>
-      <w:r>
-        <w:rPr>
-          <w:rFonts w:ascii="Arial" w:hAnsi="Arial" w:cs="Arial"/>
-          <w:color w:val="1F1F1F"/>
-        </w:rPr>
-        <w:t>language</w:t>
-      </w:r>
-      <w:proofErr w:type="gramEnd"/>
-      <w:r>
-        <w:rPr>
-          <w:rFonts w:ascii="Arial" w:hAnsi="Arial" w:cs="Arial"/>
-          <w:color w:val="1F1F1F"/>
-        </w:rPr>
-        <w:t xml:space="preserve"> and avoiding ambiguity.</w:t>
+        <w:t xml:space="preserve"> Each requirement is clearly and concisely stated, using plain language and avoiding ambiguity.</w:t>
       </w:r>
     </w:p>
     <w:p>
@@ -1014,21 +992,8 @@
           <w:szCs w:val="24"/>
           <w14:ligatures w14:val="none"/>
         </w:rPr>
-        <w:t xml:space="preserve">An expanded product </w:t>
-      </w:r>
-      <w:proofErr w:type="gramStart"/>
-      <w:r>
-        <w:rPr>
-          <w:rFonts w:ascii="Arial" w:eastAsia="Times New Roman" w:hAnsi="Arial" w:cs="Arial"/>
-          <w:color w:val="1F1F1F"/>
-          <w:kern w:val="0"/>
-          <w:sz w:val="24"/>
-          <w:szCs w:val="24"/>
-          <w14:ligatures w14:val="none"/>
-        </w:rPr>
-        <w:t>catalog</w:t>
-      </w:r>
-      <w:proofErr w:type="gramEnd"/>
+        <w:t>An expanded product catalog</w:t>
+      </w:r>
     </w:p>
     <w:p>
       <w:pPr>
@@ -1278,12 +1243,12 @@
         <w:tblLook w:val="04A0" w:firstRow="1" w:lastRow="0" w:firstColumn="1" w:lastColumn="0" w:noHBand="0" w:noVBand="1"/>
       </w:tblPr>
       <w:tblGrid>
-        <w:gridCol w:w="1558"/>
-        <w:gridCol w:w="1558"/>
-        <w:gridCol w:w="1558"/>
-        <w:gridCol w:w="1558"/>
-        <w:gridCol w:w="1559"/>
-        <w:gridCol w:w="1559"/>
+        <w:gridCol w:w="1262"/>
+        <w:gridCol w:w="917"/>
+        <w:gridCol w:w="993"/>
+        <w:gridCol w:w="726"/>
+        <w:gridCol w:w="1312"/>
+        <w:gridCol w:w="4140"/>
       </w:tblGrid>
       <w:tr>
         <w:tc>
@@ -1535,6 +1500,21 @@
                 <w:rFonts w:ascii="Arial" w:hAnsi="Arial" w:cs="Arial"/>
               </w:rPr>
             </w:pPr>
+            <w:hyperlink r:id="rId5" w:history="1">
+              <w:r>
+                <w:rPr>
+                  <w:rStyle w:val="Hyperlink"/>
+                  <w:rFonts w:ascii="Arial" w:hAnsi="Arial" w:cs="Arial"/>
+                </w:rPr>
+                <w:t>https://github.com/BasitIqbalatgit/SRS-Document.git</w:t>
+              </w:r>
+            </w:hyperlink>
+            <w:r>
+              <w:rPr>
+                <w:rFonts w:ascii="Arial" w:hAnsi="Arial" w:cs="Arial"/>
+              </w:rPr>
+              <w:t xml:space="preserve"> </w:t>
+            </w:r>
           </w:p>
         </w:tc>
       </w:tr>
@@ -2384,10 +2364,17 @@
           <w:szCs w:val="24"/>
           <w14:ligatures w14:val="none"/>
         </w:rPr>
-        <w:t xml:space="preserve">Prefer in-depth product descriptions and </w:t>
-      </w:r>
-      <w:proofErr w:type="gramStart"/>
-      <w:r>
+        <w:t>Prefer in-depth product descriptions and specifications</w:t>
+      </w:r>
+    </w:p>
+    <w:p>
+      <w:pPr>
+        <w:numPr>
+          <w:ilvl w:val="0"/>
+          <w:numId w:val="6"/>
+        </w:numPr>
+        <w:shd w:val="clear" w:color="auto" w:fill="FFFFFF"/>
+        <w:spacing w:before="100" w:beforeAutospacing="1" w:after="150" w:line="240" w:lineRule="auto"/>
         <w:rPr>
           <w:rFonts w:ascii="Arial" w:eastAsia="Times New Roman" w:hAnsi="Arial" w:cs="Arial"/>
           <w:color w:val="1F1F1F"/>
@@ -2396,18 +2383,8 @@
           <w:szCs w:val="24"/>
           <w14:ligatures w14:val="none"/>
         </w:rPr>
-        <w:t>specifications</w:t>
-      </w:r>
-      <w:proofErr w:type="gramEnd"/>
-    </w:p>
-    <w:p>
-      <w:pPr>
-        <w:numPr>
-          <w:ilvl w:val="0"/>
-          <w:numId w:val="6"/>
-        </w:numPr>
-        <w:shd w:val="clear" w:color="auto" w:fill="FFFFFF"/>
-        <w:spacing w:before="100" w:beforeAutospacing="1" w:after="150" w:line="240" w:lineRule="auto"/>
+      </w:pPr>
+      <w:r>
         <w:rPr>
           <w:rFonts w:ascii="Arial" w:eastAsia="Times New Roman" w:hAnsi="Arial" w:cs="Arial"/>
           <w:color w:val="1F1F1F"/>
@@ -2416,8 +2393,13 @@
           <w:szCs w:val="24"/>
           <w14:ligatures w14:val="none"/>
         </w:rPr>
-      </w:pPr>
-      <w:r>
+        <w:t>Appreciate personalized product recommendations based on their preferences</w:t>
+      </w:r>
+    </w:p>
+    <w:p>
+      <w:pPr>
+        <w:shd w:val="clear" w:color="auto" w:fill="FFFFFF"/>
+        <w:spacing w:before="360" w:after="360" w:line="240" w:lineRule="auto"/>
         <w:rPr>
           <w:rFonts w:ascii="Arial" w:eastAsia="Times New Roman" w:hAnsi="Arial" w:cs="Arial"/>
           <w:color w:val="1F1F1F"/>
@@ -2426,9 +2408,7 @@
           <w:szCs w:val="24"/>
           <w14:ligatures w14:val="none"/>
         </w:rPr>
-        <w:t xml:space="preserve">Appreciate personalized product recommendations based on their </w:t>
-      </w:r>
-      <w:proofErr w:type="gramStart"/>
+      </w:pPr>
       <w:r>
         <w:rPr>
           <w:rFonts w:ascii="Arial" w:eastAsia="Times New Roman" w:hAnsi="Arial" w:cs="Arial"/>
@@ -2438,9 +2418,8 @@
           <w:szCs w:val="24"/>
           <w14:ligatures w14:val="none"/>
         </w:rPr>
-        <w:t>preferences</w:t>
-      </w:r>
-      <w:proofErr w:type="gramEnd"/>
+        <w:t>2.2.2 Casual Shoppers</w:t>
+      </w:r>
     </w:p>
     <w:p>
       <w:pPr>
@@ -2464,7 +2443,8 @@
           <w:szCs w:val="24"/>
           <w14:ligatures w14:val="none"/>
         </w:rPr>
-        <w:t>2.2.2 Casual Shoppers</w:t>
+        <w:lastRenderedPageBreak/>
+        <w:t>Casual shoppers are individuals who occasionally purchase technology products but may not possess extensive knowledge about the latest technologies. They seek a user-friendly platform that simplifies the shopping process and provides guidance in making informed decisions.</w:t>
       </w:r>
     </w:p>
     <w:p>
@@ -2489,14 +2469,17 @@
           <w:szCs w:val="24"/>
           <w14:ligatures w14:val="none"/>
         </w:rPr>
-        <w:lastRenderedPageBreak/>
-        <w:t>Casual shoppers are individuals who occasionally purchase technology products but may not possess extensive knowledge about the latest technologies. They seek a user-friendly platform that simplifies the shopping process and provides guidance in making informed decisions.</w:t>
-      </w:r>
-    </w:p>
-    <w:p>
-      <w:pPr>
-        <w:shd w:val="clear" w:color="auto" w:fill="FFFFFF"/>
-        <w:spacing w:before="360" w:after="360" w:line="240" w:lineRule="auto"/>
+        <w:t>Characteristics:</w:t>
+      </w:r>
+    </w:p>
+    <w:p>
+      <w:pPr>
+        <w:numPr>
+          <w:ilvl w:val="0"/>
+          <w:numId w:val="7"/>
+        </w:numPr>
+        <w:shd w:val="clear" w:color="auto" w:fill="FFFFFF"/>
+        <w:spacing w:before="100" w:beforeAutospacing="1" w:after="150" w:line="240" w:lineRule="auto"/>
         <w:rPr>
           <w:rFonts w:ascii="Arial" w:eastAsia="Times New Roman" w:hAnsi="Arial" w:cs="Arial"/>
           <w:color w:val="1F1F1F"/>
@@ -2515,7 +2498,7 @@
           <w:szCs w:val="24"/>
           <w14:ligatures w14:val="none"/>
         </w:rPr>
-        <w:t>Characteristics:</w:t>
+        <w:t>Periodically purchase technology products</w:t>
       </w:r>
     </w:p>
     <w:p>
@@ -2544,7 +2527,7 @@
           <w:szCs w:val="24"/>
           <w14:ligatures w14:val="none"/>
         </w:rPr>
-        <w:t>Periodically purchase technology products</w:t>
+        <w:t>May not be fully aware of the latest technologies</w:t>
       </w:r>
     </w:p>
     <w:p>
@@ -2573,10 +2556,17 @@
           <w:szCs w:val="24"/>
           <w14:ligatures w14:val="none"/>
         </w:rPr>
-        <w:t xml:space="preserve">May not be fully aware of the latest </w:t>
-      </w:r>
-      <w:proofErr w:type="gramStart"/>
-      <w:r>
+        <w:t>Value clear product descriptions and simplified comparisons</w:t>
+      </w:r>
+    </w:p>
+    <w:p>
+      <w:pPr>
+        <w:numPr>
+          <w:ilvl w:val="0"/>
+          <w:numId w:val="7"/>
+        </w:numPr>
+        <w:shd w:val="clear" w:color="auto" w:fill="FFFFFF"/>
+        <w:spacing w:before="100" w:beforeAutospacing="1" w:after="150" w:line="240" w:lineRule="auto"/>
         <w:rPr>
           <w:rFonts w:ascii="Arial" w:eastAsia="Times New Roman" w:hAnsi="Arial" w:cs="Arial"/>
           <w:color w:val="1F1F1F"/>
@@ -2585,18 +2575,8 @@
           <w:szCs w:val="24"/>
           <w14:ligatures w14:val="none"/>
         </w:rPr>
-        <w:t>technologies</w:t>
-      </w:r>
-      <w:proofErr w:type="gramEnd"/>
-    </w:p>
-    <w:p>
-      <w:pPr>
-        <w:numPr>
-          <w:ilvl w:val="0"/>
-          <w:numId w:val="7"/>
-        </w:numPr>
-        <w:shd w:val="clear" w:color="auto" w:fill="FFFFFF"/>
-        <w:spacing w:before="100" w:beforeAutospacing="1" w:after="150" w:line="240" w:lineRule="auto"/>
+      </w:pPr>
+      <w:r>
         <w:rPr>
           <w:rFonts w:ascii="Arial" w:eastAsia="Times New Roman" w:hAnsi="Arial" w:cs="Arial"/>
           <w:color w:val="1F1F1F"/>
@@ -2605,8 +2585,13 @@
           <w:szCs w:val="24"/>
           <w14:ligatures w14:val="none"/>
         </w:rPr>
-      </w:pPr>
-      <w:r>
+        <w:t>Appreciate helpful suggestions and recommendations</w:t>
+      </w:r>
+    </w:p>
+    <w:p>
+      <w:pPr>
+        <w:shd w:val="clear" w:color="auto" w:fill="FFFFFF"/>
+        <w:spacing w:before="360" w:after="360" w:line="240" w:lineRule="auto"/>
         <w:rPr>
           <w:rFonts w:ascii="Arial" w:eastAsia="Times New Roman" w:hAnsi="Arial" w:cs="Arial"/>
           <w:color w:val="1F1F1F"/>
@@ -2615,17 +2600,8 @@
           <w:szCs w:val="24"/>
           <w14:ligatures w14:val="none"/>
         </w:rPr>
-        <w:t>Value clear product descriptions and simplified comparisons</w:t>
-      </w:r>
-    </w:p>
-    <w:p>
-      <w:pPr>
-        <w:numPr>
-          <w:ilvl w:val="0"/>
-          <w:numId w:val="7"/>
-        </w:numPr>
-        <w:shd w:val="clear" w:color="auto" w:fill="FFFFFF"/>
-        <w:spacing w:before="100" w:beforeAutospacing="1" w:after="150" w:line="240" w:lineRule="auto"/>
+      </w:pPr>
+      <w:r>
         <w:rPr>
           <w:rFonts w:ascii="Arial" w:eastAsia="Times New Roman" w:hAnsi="Arial" w:cs="Arial"/>
           <w:color w:val="1F1F1F"/>
@@ -2634,8 +2610,13 @@
           <w:szCs w:val="24"/>
           <w14:ligatures w14:val="none"/>
         </w:rPr>
-      </w:pPr>
-      <w:r>
+        <w:t>Favored User Class</w:t>
+      </w:r>
+    </w:p>
+    <w:p>
+      <w:pPr>
+        <w:shd w:val="clear" w:color="auto" w:fill="FFFFFF"/>
+        <w:spacing w:before="360" w:after="360" w:line="240" w:lineRule="auto"/>
         <w:rPr>
           <w:rFonts w:ascii="Arial" w:eastAsia="Times New Roman" w:hAnsi="Arial" w:cs="Arial"/>
           <w:color w:val="1F1F1F"/>
@@ -2644,9 +2625,7 @@
           <w:szCs w:val="24"/>
           <w14:ligatures w14:val="none"/>
         </w:rPr>
-        <w:t xml:space="preserve">Appreciate helpful suggestions and </w:t>
-      </w:r>
-      <w:proofErr w:type="gramStart"/>
+      </w:pPr>
       <w:r>
         <w:rPr>
           <w:rFonts w:ascii="Arial" w:eastAsia="Times New Roman" w:hAnsi="Arial" w:cs="Arial"/>
@@ -2656,14 +2635,10 @@
           <w:szCs w:val="24"/>
           <w14:ligatures w14:val="none"/>
         </w:rPr>
-        <w:t>recommendations</w:t>
-      </w:r>
-      <w:proofErr w:type="gramEnd"/>
-    </w:p>
-    <w:p>
-      <w:pPr>
-        <w:shd w:val="clear" w:color="auto" w:fill="FFFFFF"/>
-        <w:spacing w:before="360" w:after="360" w:line="240" w:lineRule="auto"/>
+        <w:t xml:space="preserve">While the </w:t>
+      </w:r>
+      <w:proofErr w:type="spellStart"/>
+      <w:r>
         <w:rPr>
           <w:rFonts w:ascii="Arial" w:eastAsia="Times New Roman" w:hAnsi="Arial" w:cs="Arial"/>
           <w:color w:val="1F1F1F"/>
@@ -2672,7 +2647,9 @@
           <w:szCs w:val="24"/>
           <w14:ligatures w14:val="none"/>
         </w:rPr>
-      </w:pPr>
+        <w:t>iShopHub</w:t>
+      </w:r>
+      <w:proofErr w:type="spellEnd"/>
       <w:r>
         <w:rPr>
           <w:rFonts w:ascii="Arial" w:eastAsia="Times New Roman" w:hAnsi="Arial" w:cs="Arial"/>
@@ -2682,7 +2659,7 @@
           <w:szCs w:val="24"/>
           <w14:ligatures w14:val="none"/>
         </w:rPr>
-        <w:t>Favored User Class</w:t>
+        <w:t xml:space="preserve"> ecommerce app caters to both user classes, tech enthusiasts are considered the favored user class due to their deeper engagement with technology and their potential for repeat purchases. The app's design and features will prioritize the needs and preferences of tech enthusiasts while still providing a seamless experience for casual shoppers.</w:t>
       </w:r>
     </w:p>
     <w:p>
@@ -2707,10 +2684,13 @@
           <w:szCs w:val="24"/>
           <w14:ligatures w14:val="none"/>
         </w:rPr>
-        <w:t xml:space="preserve">While the </w:t>
-      </w:r>
-      <w:proofErr w:type="spellStart"/>
-      <w:r>
+        <w:t>Alignment with User Needs</w:t>
+      </w:r>
+    </w:p>
+    <w:p>
+      <w:pPr>
+        <w:shd w:val="clear" w:color="auto" w:fill="FFFFFF"/>
+        <w:spacing w:before="360" w:after="360" w:line="240" w:lineRule="auto"/>
         <w:rPr>
           <w:rFonts w:ascii="Arial" w:eastAsia="Times New Roman" w:hAnsi="Arial" w:cs="Arial"/>
           <w:color w:val="1F1F1F"/>
@@ -2719,9 +2699,7 @@
           <w:szCs w:val="24"/>
           <w14:ligatures w14:val="none"/>
         </w:rPr>
-        <w:t>iShopHub</w:t>
-      </w:r>
-      <w:proofErr w:type="spellEnd"/>
+      </w:pPr>
       <w:r>
         <w:rPr>
           <w:rFonts w:ascii="Arial" w:eastAsia="Times New Roman" w:hAnsi="Arial" w:cs="Arial"/>
@@ -2731,13 +2709,10 @@
           <w:szCs w:val="24"/>
           <w14:ligatures w14:val="none"/>
         </w:rPr>
-        <w:t xml:space="preserve"> ecommerce app caters to both user classes, tech enthusiasts are considered the favored user class due to their deeper engagement with technology and their potential for repeat purchases. The app's design and features will prioritize the needs and preferences of tech enthusiasts while still providing a seamless experience for casual shoppers.</w:t>
-      </w:r>
-    </w:p>
-    <w:p>
-      <w:pPr>
-        <w:shd w:val="clear" w:color="auto" w:fill="FFFFFF"/>
-        <w:spacing w:before="360" w:after="360" w:line="240" w:lineRule="auto"/>
+        <w:t xml:space="preserve">The </w:t>
+      </w:r>
+      <w:proofErr w:type="spellStart"/>
+      <w:r>
         <w:rPr>
           <w:rFonts w:ascii="Arial" w:eastAsia="Times New Roman" w:hAnsi="Arial" w:cs="Arial"/>
           <w:color w:val="1F1F1F"/>
@@ -2746,7 +2721,9 @@
           <w:szCs w:val="24"/>
           <w14:ligatures w14:val="none"/>
         </w:rPr>
-      </w:pPr>
+        <w:t>iShopHub</w:t>
+      </w:r>
+      <w:proofErr w:type="spellEnd"/>
       <w:r>
         <w:rPr>
           <w:rFonts w:ascii="Arial" w:eastAsia="Times New Roman" w:hAnsi="Arial" w:cs="Arial"/>
@@ -2756,13 +2733,17 @@
           <w:szCs w:val="24"/>
           <w14:ligatures w14:val="none"/>
         </w:rPr>
-        <w:t>Alignment with User Needs</w:t>
-      </w:r>
-    </w:p>
-    <w:p>
-      <w:pPr>
-        <w:shd w:val="clear" w:color="auto" w:fill="FFFFFF"/>
-        <w:spacing w:before="360" w:after="360" w:line="240" w:lineRule="auto"/>
+        <w:t xml:space="preserve"> ecommerce app aims to address the specific needs of each user class:</w:t>
+      </w:r>
+    </w:p>
+    <w:p>
+      <w:pPr>
+        <w:numPr>
+          <w:ilvl w:val="0"/>
+          <w:numId w:val="8"/>
+        </w:numPr>
+        <w:shd w:val="clear" w:color="auto" w:fill="FFFFFF"/>
+        <w:spacing w:after="360" w:line="240" w:lineRule="auto"/>
         <w:rPr>
           <w:rFonts w:ascii="Arial" w:eastAsia="Times New Roman" w:hAnsi="Arial" w:cs="Arial"/>
           <w:color w:val="1F1F1F"/>
@@ -2781,10 +2762,17 @@
           <w:szCs w:val="24"/>
           <w14:ligatures w14:val="none"/>
         </w:rPr>
-        <w:t xml:space="preserve">The </w:t>
-      </w:r>
-      <w:proofErr w:type="spellStart"/>
-      <w:r>
+        <w:t>Tech enthusiasts: The app provides a comprehensive product catalog, detailed specifications, personalized recommendations, and a user-friendly interface to support their informed decision-making and exploration of new technologies.</w:t>
+      </w:r>
+    </w:p>
+    <w:p>
+      <w:pPr>
+        <w:numPr>
+          <w:ilvl w:val="0"/>
+          <w:numId w:val="8"/>
+        </w:numPr>
+        <w:shd w:val="clear" w:color="auto" w:fill="FFFFFF"/>
+        <w:spacing w:after="360" w:line="240" w:lineRule="auto"/>
         <w:rPr>
           <w:rFonts w:ascii="Arial" w:eastAsia="Times New Roman" w:hAnsi="Arial" w:cs="Arial"/>
           <w:color w:val="1F1F1F"/>
@@ -2793,9 +2781,7 @@
           <w:szCs w:val="24"/>
           <w14:ligatures w14:val="none"/>
         </w:rPr>
-        <w:t>iShopHub</w:t>
-      </w:r>
-      <w:proofErr w:type="spellEnd"/>
+      </w:pPr>
       <w:r>
         <w:rPr>
           <w:rFonts w:ascii="Arial" w:eastAsia="Times New Roman" w:hAnsi="Arial" w:cs="Arial"/>
@@ -2805,17 +2791,13 @@
           <w:szCs w:val="24"/>
           <w14:ligatures w14:val="none"/>
         </w:rPr>
-        <w:t xml:space="preserve"> ecommerce app aims to address the specific needs of each user class:</w:t>
-      </w:r>
-    </w:p>
-    <w:p>
-      <w:pPr>
-        <w:numPr>
-          <w:ilvl w:val="0"/>
-          <w:numId w:val="8"/>
-        </w:numPr>
-        <w:shd w:val="clear" w:color="auto" w:fill="FFFFFF"/>
-        <w:spacing w:after="360" w:line="240" w:lineRule="auto"/>
+        <w:t>Casual shoppers: The app offers clear product descriptions, comparison tools, helpful suggestions, and simplified navigation to guide them through the purchasing process and make confident choices.</w:t>
+      </w:r>
+    </w:p>
+    <w:p>
+      <w:pPr>
+        <w:shd w:val="clear" w:color="auto" w:fill="FFFFFF"/>
+        <w:spacing w:before="360" w:after="360" w:line="240" w:lineRule="auto"/>
         <w:rPr>
           <w:rFonts w:ascii="Arial" w:eastAsia="Times New Roman" w:hAnsi="Arial" w:cs="Arial"/>
           <w:color w:val="1F1F1F"/>
@@ -2834,17 +2816,10 @@
           <w:szCs w:val="24"/>
           <w14:ligatures w14:val="none"/>
         </w:rPr>
-        <w:t>Tech enthusiasts: The app provides a comprehensive product catalog, detailed specifications, personalized recommendations, and a user-friendly interface to support their informed decision-making and exploration of new technologies.</w:t>
-      </w:r>
-    </w:p>
-    <w:p>
-      <w:pPr>
-        <w:numPr>
-          <w:ilvl w:val="0"/>
-          <w:numId w:val="8"/>
-        </w:numPr>
-        <w:shd w:val="clear" w:color="auto" w:fill="FFFFFF"/>
-        <w:spacing w:after="360" w:line="240" w:lineRule="auto"/>
+        <w:t xml:space="preserve">By catering to the distinct needs of both user classes, the </w:t>
+      </w:r>
+      <w:proofErr w:type="spellStart"/>
+      <w:r>
         <w:rPr>
           <w:rFonts w:ascii="Arial" w:eastAsia="Times New Roman" w:hAnsi="Arial" w:cs="Arial"/>
           <w:color w:val="1F1F1F"/>
@@ -2853,7 +2828,9 @@
           <w:szCs w:val="24"/>
           <w14:ligatures w14:val="none"/>
         </w:rPr>
-      </w:pPr>
+        <w:t>iShopHub</w:t>
+      </w:r>
+      <w:proofErr w:type="spellEnd"/>
       <w:r>
         <w:rPr>
           <w:rFonts w:ascii="Arial" w:eastAsia="Times New Roman" w:hAnsi="Arial" w:cs="Arial"/>
@@ -2863,7 +2840,549 @@
           <w:szCs w:val="24"/>
           <w14:ligatures w14:val="none"/>
         </w:rPr>
-        <w:t>Casual shoppers: The app offers clear product descriptions, comparison tools, helpful suggestions, and simplified navigation to guide them through the purchasing process and make confident choices.</w:t>
+        <w:t xml:space="preserve"> ecommerce app strives to provide a satisfying and enjoyable shopping experience for all its users.</w:t>
+      </w:r>
+    </w:p>
+    <w:p>
+      <w:pPr>
+        <w:pStyle w:val="NormalWeb"/>
+        <w:shd w:val="clear" w:color="auto" w:fill="FFFFFF"/>
+        <w:spacing w:before="360" w:beforeAutospacing="0" w:after="360" w:afterAutospacing="0"/>
+        <w:rPr>
+          <w:rFonts w:ascii="Arial" w:hAnsi="Arial" w:cs="Arial"/>
+          <w:color w:val="1F1F1F"/>
+        </w:rPr>
+      </w:pPr>
+      <w:r>
+        <w:rPr>
+          <w:rStyle w:val="Strong"/>
+          <w:rFonts w:ascii="Arial" w:hAnsi="Arial" w:cs="Arial"/>
+          <w:b w:val="0"/>
+          <w:bCs w:val="0"/>
+          <w:color w:val="1F1F1F"/>
+        </w:rPr>
+        <w:t>2.3 Operating Environment</w:t>
+      </w:r>
+    </w:p>
+    <w:p>
+      <w:pPr>
+        <w:pStyle w:val="NormalWeb"/>
+        <w:shd w:val="clear" w:color="auto" w:fill="FFFFFF"/>
+        <w:spacing w:before="360" w:beforeAutospacing="0" w:after="360" w:afterAutospacing="0"/>
+        <w:rPr>
+          <w:rFonts w:ascii="Arial" w:hAnsi="Arial" w:cs="Arial"/>
+          <w:color w:val="1F1F1F"/>
+        </w:rPr>
+      </w:pPr>
+      <w:r>
+        <w:rPr>
+          <w:rStyle w:val="Strong"/>
+          <w:rFonts w:ascii="Arial" w:hAnsi="Arial" w:cs="Arial"/>
+          <w:b w:val="0"/>
+          <w:bCs w:val="0"/>
+          <w:color w:val="1F1F1F"/>
+        </w:rPr>
+        <w:t>2.3.1 Hardware Platform</w:t>
+      </w:r>
+    </w:p>
+    <w:p>
+      <w:pPr>
+        <w:pStyle w:val="NormalWeb"/>
+        <w:shd w:val="clear" w:color="auto" w:fill="FFFFFF"/>
+        <w:spacing w:before="360" w:beforeAutospacing="0" w:after="360" w:afterAutospacing="0"/>
+        <w:rPr>
+          <w:rFonts w:ascii="Arial" w:hAnsi="Arial" w:cs="Arial"/>
+          <w:color w:val="1F1F1F"/>
+        </w:rPr>
+      </w:pPr>
+      <w:r>
+        <w:rPr>
+          <w:rFonts w:ascii="Arial" w:hAnsi="Arial" w:cs="Arial"/>
+          <w:color w:val="1F1F1F"/>
+        </w:rPr>
+        <w:t xml:space="preserve">The </w:t>
+      </w:r>
+      <w:proofErr w:type="spellStart"/>
+      <w:r>
+        <w:rPr>
+          <w:rFonts w:ascii="Arial" w:hAnsi="Arial" w:cs="Arial"/>
+          <w:color w:val="1F1F1F"/>
+        </w:rPr>
+        <w:t>iShopHub</w:t>
+      </w:r>
+      <w:proofErr w:type="spellEnd"/>
+      <w:r>
+        <w:rPr>
+          <w:rFonts w:ascii="Arial" w:hAnsi="Arial" w:cs="Arial"/>
+          <w:color w:val="1F1F1F"/>
+        </w:rPr>
+        <w:t xml:space="preserve"> ecommerce app will initially be released for Android smartphones, with iOS versions to follow in subsequent releases. It will require mobile devices compatible </w:t>
+      </w:r>
+      <w:r>
+        <w:rPr>
+          <w:rFonts w:ascii="Arial" w:hAnsi="Arial" w:cs="Arial"/>
+          <w:color w:val="1F1F1F"/>
+        </w:rPr>
+        <w:lastRenderedPageBreak/>
+        <w:t>with the respective operating systems and sufficient hardware capabilities to ensure smooth app performance.</w:t>
+      </w:r>
+    </w:p>
+    <w:p>
+      <w:pPr>
+        <w:pStyle w:val="NormalWeb"/>
+        <w:shd w:val="clear" w:color="auto" w:fill="FFFFFF"/>
+        <w:spacing w:before="360" w:beforeAutospacing="0" w:after="360" w:afterAutospacing="0"/>
+        <w:rPr>
+          <w:rFonts w:ascii="Arial" w:hAnsi="Arial" w:cs="Arial"/>
+          <w:color w:val="1F1F1F"/>
+        </w:rPr>
+      </w:pPr>
+      <w:r>
+        <w:rPr>
+          <w:rStyle w:val="Strong"/>
+          <w:rFonts w:ascii="Arial" w:hAnsi="Arial" w:cs="Arial"/>
+          <w:b w:val="0"/>
+          <w:bCs w:val="0"/>
+          <w:color w:val="1F1F1F"/>
+        </w:rPr>
+        <w:t>2.3.2 Operating Systems and Versions</w:t>
+      </w:r>
+    </w:p>
+    <w:p>
+      <w:pPr>
+        <w:pStyle w:val="NormalWeb"/>
+        <w:numPr>
+          <w:ilvl w:val="0"/>
+          <w:numId w:val="9"/>
+        </w:numPr>
+        <w:shd w:val="clear" w:color="auto" w:fill="FFFFFF"/>
+        <w:spacing w:before="0" w:beforeAutospacing="0" w:after="360" w:afterAutospacing="0"/>
+        <w:rPr>
+          <w:rFonts w:ascii="Arial" w:hAnsi="Arial" w:cs="Arial"/>
+          <w:color w:val="1F1F1F"/>
+        </w:rPr>
+      </w:pPr>
+      <w:r>
+        <w:rPr>
+          <w:rStyle w:val="Strong"/>
+          <w:rFonts w:ascii="Arial" w:hAnsi="Arial" w:cs="Arial"/>
+          <w:b w:val="0"/>
+          <w:bCs w:val="0"/>
+          <w:color w:val="1F1F1F"/>
+        </w:rPr>
+        <w:t>Android:</w:t>
+      </w:r>
+      <w:r>
+        <w:rPr>
+          <w:rFonts w:ascii="Arial" w:hAnsi="Arial" w:cs="Arial"/>
+          <w:color w:val="1F1F1F"/>
+        </w:rPr>
+        <w:t xml:space="preserve"> The initial release will target Android smartphones running Android version 5.0 (Lollipop) or later.</w:t>
+      </w:r>
+    </w:p>
+    <w:p>
+      <w:pPr>
+        <w:pStyle w:val="NormalWeb"/>
+        <w:numPr>
+          <w:ilvl w:val="0"/>
+          <w:numId w:val="9"/>
+        </w:numPr>
+        <w:shd w:val="clear" w:color="auto" w:fill="FFFFFF"/>
+        <w:spacing w:before="0" w:beforeAutospacing="0" w:after="360" w:afterAutospacing="0"/>
+        <w:rPr>
+          <w:rFonts w:ascii="Arial" w:hAnsi="Arial" w:cs="Arial"/>
+          <w:color w:val="1F1F1F"/>
+        </w:rPr>
+      </w:pPr>
+      <w:r>
+        <w:rPr>
+          <w:rStyle w:val="Strong"/>
+          <w:rFonts w:ascii="Arial" w:hAnsi="Arial" w:cs="Arial"/>
+          <w:b w:val="0"/>
+          <w:bCs w:val="0"/>
+          <w:color w:val="1F1F1F"/>
+        </w:rPr>
+        <w:t>iOS:</w:t>
+      </w:r>
+      <w:r>
+        <w:rPr>
+          <w:rFonts w:ascii="Arial" w:hAnsi="Arial" w:cs="Arial"/>
+          <w:color w:val="1F1F1F"/>
+        </w:rPr>
+        <w:t xml:space="preserve"> Future releases will target iOS devices running iOS version 11.0 or later.</w:t>
+      </w:r>
+    </w:p>
+    <w:p>
+      <w:pPr>
+        <w:pStyle w:val="NormalWeb"/>
+        <w:shd w:val="clear" w:color="auto" w:fill="FFFFFF"/>
+        <w:spacing w:before="360" w:beforeAutospacing="0" w:after="360" w:afterAutospacing="0"/>
+        <w:rPr>
+          <w:rFonts w:ascii="Arial" w:hAnsi="Arial" w:cs="Arial"/>
+          <w:color w:val="1F1F1F"/>
+        </w:rPr>
+      </w:pPr>
+      <w:r>
+        <w:rPr>
+          <w:rStyle w:val="Strong"/>
+          <w:rFonts w:ascii="Arial" w:hAnsi="Arial" w:cs="Arial"/>
+          <w:b w:val="0"/>
+          <w:bCs w:val="0"/>
+          <w:color w:val="1F1F1F"/>
+        </w:rPr>
+        <w:t>2.3.3 Geographical Locations</w:t>
+      </w:r>
+    </w:p>
+    <w:p>
+      <w:pPr>
+        <w:pStyle w:val="NormalWeb"/>
+        <w:numPr>
+          <w:ilvl w:val="0"/>
+          <w:numId w:val="10"/>
+        </w:numPr>
+        <w:shd w:val="clear" w:color="auto" w:fill="FFFFFF"/>
+        <w:spacing w:before="0" w:beforeAutospacing="0" w:after="360" w:afterAutospacing="0"/>
+        <w:rPr>
+          <w:rFonts w:ascii="Arial" w:hAnsi="Arial" w:cs="Arial"/>
+          <w:color w:val="1F1F1F"/>
+        </w:rPr>
+      </w:pPr>
+      <w:r>
+        <w:rPr>
+          <w:rStyle w:val="Strong"/>
+          <w:rFonts w:ascii="Arial" w:hAnsi="Arial" w:cs="Arial"/>
+          <w:b w:val="0"/>
+          <w:bCs w:val="0"/>
+          <w:color w:val="1F1F1F"/>
+        </w:rPr>
+        <w:t>Users:</w:t>
+      </w:r>
+      <w:r>
+        <w:rPr>
+          <w:rFonts w:ascii="Arial" w:hAnsi="Arial" w:cs="Arial"/>
+          <w:color w:val="1F1F1F"/>
+        </w:rPr>
+        <w:t xml:space="preserve"> The </w:t>
+      </w:r>
+      <w:proofErr w:type="spellStart"/>
+      <w:r>
+        <w:rPr>
+          <w:rFonts w:ascii="Arial" w:hAnsi="Arial" w:cs="Arial"/>
+          <w:color w:val="1F1F1F"/>
+        </w:rPr>
+        <w:t>iShopHub</w:t>
+      </w:r>
+      <w:proofErr w:type="spellEnd"/>
+      <w:r>
+        <w:rPr>
+          <w:rFonts w:ascii="Arial" w:hAnsi="Arial" w:cs="Arial"/>
+          <w:color w:val="1F1F1F"/>
+        </w:rPr>
+        <w:t xml:space="preserve"> ecommerce app will be targeted towards users worldwide, with a primary focus on regions with a high adoption of technology products.</w:t>
+      </w:r>
+    </w:p>
+    <w:p>
+      <w:pPr>
+        <w:pStyle w:val="NormalWeb"/>
+        <w:numPr>
+          <w:ilvl w:val="0"/>
+          <w:numId w:val="10"/>
+        </w:numPr>
+        <w:shd w:val="clear" w:color="auto" w:fill="FFFFFF"/>
+        <w:spacing w:before="0" w:beforeAutospacing="0" w:after="360" w:afterAutospacing="0"/>
+        <w:rPr>
+          <w:rFonts w:ascii="Arial" w:hAnsi="Arial" w:cs="Arial"/>
+          <w:color w:val="1F1F1F"/>
+        </w:rPr>
+      </w:pPr>
+      <w:r>
+        <w:rPr>
+          <w:rStyle w:val="Strong"/>
+          <w:rFonts w:ascii="Arial" w:hAnsi="Arial" w:cs="Arial"/>
+          <w:b w:val="0"/>
+          <w:bCs w:val="0"/>
+          <w:color w:val="1F1F1F"/>
+        </w:rPr>
+        <w:t>Servers:</w:t>
+      </w:r>
+      <w:r>
+        <w:rPr>
+          <w:rFonts w:ascii="Arial" w:hAnsi="Arial" w:cs="Arial"/>
+          <w:color w:val="1F1F1F"/>
+        </w:rPr>
+        <w:t xml:space="preserve"> The backend infrastructure supporting the app will be hosted in secure data centers located in strategic regions to ensure optimal performance and accessibility for users worldwide.</w:t>
+      </w:r>
+    </w:p>
+    <w:p>
+      <w:pPr>
+        <w:pStyle w:val="NormalWeb"/>
+        <w:numPr>
+          <w:ilvl w:val="0"/>
+          <w:numId w:val="10"/>
+        </w:numPr>
+        <w:shd w:val="clear" w:color="auto" w:fill="FFFFFF"/>
+        <w:spacing w:before="0" w:beforeAutospacing="0" w:after="360" w:afterAutospacing="0"/>
+        <w:rPr>
+          <w:rFonts w:ascii="Arial" w:hAnsi="Arial" w:cs="Arial"/>
+          <w:color w:val="1F1F1F"/>
+        </w:rPr>
+      </w:pPr>
+      <w:r>
+        <w:rPr>
+          <w:rStyle w:val="Strong"/>
+          <w:rFonts w:ascii="Arial" w:hAnsi="Arial" w:cs="Arial"/>
+          <w:b w:val="0"/>
+          <w:bCs w:val="0"/>
+          <w:color w:val="1F1F1F"/>
+        </w:rPr>
+        <w:t>Databases:</w:t>
+      </w:r>
+      <w:r>
+        <w:rPr>
+          <w:rFonts w:ascii="Arial" w:hAnsi="Arial" w:cs="Arial"/>
+          <w:color w:val="1F1F1F"/>
+        </w:rPr>
+        <w:t xml:space="preserve"> The app's data will be stored in secure and scalable databases hosted in data centers that meet industry standards for data protection and compliance.</w:t>
+      </w:r>
+    </w:p>
+    <w:p>
+      <w:pPr>
+        <w:pStyle w:val="NormalWeb"/>
+        <w:shd w:val="clear" w:color="auto" w:fill="FFFFFF"/>
+        <w:spacing w:before="360" w:beforeAutospacing="0" w:after="360" w:afterAutospacing="0"/>
+        <w:rPr>
+          <w:rFonts w:ascii="Arial" w:hAnsi="Arial" w:cs="Arial"/>
+          <w:color w:val="1F1F1F"/>
+        </w:rPr>
+      </w:pPr>
+      <w:r>
+        <w:rPr>
+          <w:rStyle w:val="Strong"/>
+          <w:rFonts w:ascii="Arial" w:hAnsi="Arial" w:cs="Arial"/>
+          <w:b w:val="0"/>
+          <w:bCs w:val="0"/>
+          <w:color w:val="1F1F1F"/>
+        </w:rPr>
+        <w:t>2.3.4 Organizations Hosting Infrastructure</w:t>
+      </w:r>
+    </w:p>
+    <w:p>
+      <w:pPr>
+        <w:pStyle w:val="NormalWeb"/>
+        <w:shd w:val="clear" w:color="auto" w:fill="FFFFFF"/>
+        <w:spacing w:before="360" w:beforeAutospacing="0" w:after="360" w:afterAutospacing="0"/>
+        <w:rPr>
+          <w:rFonts w:ascii="Arial" w:hAnsi="Arial" w:cs="Arial"/>
+          <w:color w:val="1F1F1F"/>
+        </w:rPr>
+      </w:pPr>
+      <w:r>
+        <w:rPr>
+          <w:rFonts w:ascii="Arial" w:hAnsi="Arial" w:cs="Arial"/>
+          <w:color w:val="1F1F1F"/>
+        </w:rPr>
+        <w:t xml:space="preserve">The organizations responsible for hosting the </w:t>
+      </w:r>
+      <w:proofErr w:type="spellStart"/>
+      <w:r>
+        <w:rPr>
+          <w:rFonts w:ascii="Arial" w:hAnsi="Arial" w:cs="Arial"/>
+          <w:color w:val="1F1F1F"/>
+        </w:rPr>
+        <w:t>iShopHub</w:t>
+      </w:r>
+      <w:proofErr w:type="spellEnd"/>
+      <w:r>
+        <w:rPr>
+          <w:rFonts w:ascii="Arial" w:hAnsi="Arial" w:cs="Arial"/>
+          <w:color w:val="1F1F1F"/>
+        </w:rPr>
+        <w:t xml:space="preserve"> ecommerce app's infrastructure include:</w:t>
+      </w:r>
+    </w:p>
+    <w:p>
+      <w:pPr>
+        <w:pStyle w:val="NormalWeb"/>
+        <w:numPr>
+          <w:ilvl w:val="0"/>
+          <w:numId w:val="11"/>
+        </w:numPr>
+        <w:shd w:val="clear" w:color="auto" w:fill="FFFFFF"/>
+        <w:spacing w:before="0" w:beforeAutospacing="0" w:after="360" w:afterAutospacing="0"/>
+        <w:rPr>
+          <w:rFonts w:ascii="Arial" w:hAnsi="Arial" w:cs="Arial"/>
+          <w:color w:val="1F1F1F"/>
+        </w:rPr>
+      </w:pPr>
+      <w:r>
+        <w:rPr>
+          <w:rStyle w:val="Strong"/>
+          <w:rFonts w:ascii="Arial" w:hAnsi="Arial" w:cs="Arial"/>
+          <w:b w:val="0"/>
+          <w:bCs w:val="0"/>
+          <w:color w:val="1F1F1F"/>
+        </w:rPr>
+        <w:t>Cloud service providers:</w:t>
+      </w:r>
+      <w:r>
+        <w:rPr>
+          <w:rFonts w:ascii="Arial" w:hAnsi="Arial" w:cs="Arial"/>
+          <w:color w:val="1F1F1F"/>
+        </w:rPr>
+        <w:t xml:space="preserve"> The app's backend infrastructure will be hosted on cloud platforms provided by reputable cloud service providers, ensuring scalability, reliability, and security.</w:t>
+      </w:r>
+    </w:p>
+    <w:p>
+      <w:pPr>
+        <w:pStyle w:val="NormalWeb"/>
+        <w:numPr>
+          <w:ilvl w:val="0"/>
+          <w:numId w:val="11"/>
+        </w:numPr>
+        <w:shd w:val="clear" w:color="auto" w:fill="FFFFFF"/>
+        <w:spacing w:before="0" w:beforeAutospacing="0" w:after="360" w:afterAutospacing="0"/>
+        <w:rPr>
+          <w:rFonts w:ascii="Arial" w:hAnsi="Arial" w:cs="Arial"/>
+          <w:color w:val="1F1F1F"/>
+        </w:rPr>
+      </w:pPr>
+      <w:r>
+        <w:rPr>
+          <w:rStyle w:val="Strong"/>
+          <w:rFonts w:ascii="Arial" w:hAnsi="Arial" w:cs="Arial"/>
+          <w:b w:val="0"/>
+          <w:bCs w:val="0"/>
+          <w:color w:val="1F1F1F"/>
+        </w:rPr>
+        <w:t>Data center operators:</w:t>
+      </w:r>
+      <w:r>
+        <w:rPr>
+          <w:rFonts w:ascii="Arial" w:hAnsi="Arial" w:cs="Arial"/>
+          <w:color w:val="1F1F1F"/>
+        </w:rPr>
+        <w:t xml:space="preserve"> The app's databases will be stored in secure data centers operated by reliable data center providers, ensuring data integrity, availability, and redundancy.</w:t>
+      </w:r>
+    </w:p>
+    <w:p>
+      <w:pPr>
+        <w:pStyle w:val="NormalWeb"/>
+        <w:shd w:val="clear" w:color="auto" w:fill="FFFFFF"/>
+        <w:spacing w:before="360" w:beforeAutospacing="0" w:after="360" w:afterAutospacing="0"/>
+        <w:rPr>
+          <w:rFonts w:ascii="Arial" w:hAnsi="Arial" w:cs="Arial"/>
+          <w:color w:val="1F1F1F"/>
+        </w:rPr>
+      </w:pPr>
+      <w:r>
+        <w:rPr>
+          <w:rStyle w:val="Strong"/>
+          <w:rFonts w:ascii="Arial" w:hAnsi="Arial" w:cs="Arial"/>
+          <w:b w:val="0"/>
+          <w:bCs w:val="0"/>
+          <w:color w:val="1F1F1F"/>
+        </w:rPr>
+        <w:t>2.3.5 Coexisting Software Components</w:t>
+      </w:r>
+    </w:p>
+    <w:p>
+      <w:pPr>
+        <w:pStyle w:val="NormalWeb"/>
+        <w:shd w:val="clear" w:color="auto" w:fill="FFFFFF"/>
+        <w:spacing w:before="360" w:beforeAutospacing="0" w:after="360" w:afterAutospacing="0"/>
+        <w:rPr>
+          <w:rFonts w:ascii="Arial" w:hAnsi="Arial" w:cs="Arial"/>
+          <w:color w:val="1F1F1F"/>
+        </w:rPr>
+      </w:pPr>
+      <w:r>
+        <w:rPr>
+          <w:rFonts w:ascii="Arial" w:hAnsi="Arial" w:cs="Arial"/>
+          <w:color w:val="1F1F1F"/>
+        </w:rPr>
+        <w:t xml:space="preserve">The </w:t>
+      </w:r>
+      <w:proofErr w:type="spellStart"/>
+      <w:r>
+        <w:rPr>
+          <w:rFonts w:ascii="Arial" w:hAnsi="Arial" w:cs="Arial"/>
+          <w:color w:val="1F1F1F"/>
+        </w:rPr>
+        <w:t>iShopHub</w:t>
+      </w:r>
+      <w:proofErr w:type="spellEnd"/>
+      <w:r>
+        <w:rPr>
+          <w:rFonts w:ascii="Arial" w:hAnsi="Arial" w:cs="Arial"/>
+          <w:color w:val="1F1F1F"/>
+        </w:rPr>
+        <w:t xml:space="preserve"> ecommerce app is designed to coexist seamlessly with other software components and applications used by users. It will integrate with existing payment gateways, logistics providers, and customer support systems to provide a unified user experience.</w:t>
+      </w:r>
+    </w:p>
+    <w:p>
+      <w:pPr>
+        <w:pStyle w:val="NormalWeb"/>
+        <w:shd w:val="clear" w:color="auto" w:fill="FFFFFF"/>
+        <w:spacing w:before="360" w:beforeAutospacing="0" w:after="360" w:afterAutospacing="0"/>
+        <w:rPr>
+          <w:rFonts w:ascii="Arial" w:hAnsi="Arial" w:cs="Arial"/>
+          <w:color w:val="1F1F1F"/>
+        </w:rPr>
+      </w:pPr>
+      <w:r>
+        <w:rPr>
+          <w:rStyle w:val="Strong"/>
+          <w:rFonts w:ascii="Arial" w:hAnsi="Arial" w:cs="Arial"/>
+          <w:b w:val="0"/>
+          <w:bCs w:val="0"/>
+          <w:color w:val="1F1F1F"/>
+        </w:rPr>
+        <w:lastRenderedPageBreak/>
+        <w:t>2.3.6 Infrastructure Requirements Specification</w:t>
+      </w:r>
+    </w:p>
+    <w:p>
+      <w:pPr>
+        <w:pStyle w:val="NormalWeb"/>
+        <w:shd w:val="clear" w:color="auto" w:fill="FFFFFF"/>
+        <w:spacing w:before="360" w:beforeAutospacing="0" w:after="360" w:afterAutospacing="0"/>
+        <w:rPr>
+          <w:rFonts w:ascii="Arial" w:hAnsi="Arial" w:cs="Arial"/>
+          <w:color w:val="1F1F1F"/>
+        </w:rPr>
+      </w:pPr>
+      <w:r>
+        <w:rPr>
+          <w:rFonts w:ascii="Arial" w:hAnsi="Arial" w:cs="Arial"/>
+          <w:color w:val="1F1F1F"/>
+        </w:rPr>
+        <w:t>Due to the complexity of the technical infrastructure involved,</w:t>
+      </w:r>
+      <w:r>
+        <w:rPr>
+          <w:rStyle w:val="animating"/>
+          <w:rFonts w:ascii="Arial" w:hAnsi="Arial" w:cs="Arial"/>
+          <w:color w:val="1F1F1F"/>
+        </w:rPr>
+        <w:t xml:space="preserve"> a separate infrastructure requirements specification will be developed to detail the specific technical requirements for hosting and operating the </w:t>
+      </w:r>
+      <w:proofErr w:type="spellStart"/>
+      <w:r>
+        <w:rPr>
+          <w:rStyle w:val="animating"/>
+          <w:rFonts w:ascii="Arial" w:hAnsi="Arial" w:cs="Arial"/>
+          <w:color w:val="1F1F1F"/>
+        </w:rPr>
+        <w:t>iShopHub</w:t>
+      </w:r>
+      <w:proofErr w:type="spellEnd"/>
+      <w:r>
+        <w:rPr>
+          <w:rStyle w:val="animating"/>
+          <w:rFonts w:ascii="Arial" w:hAnsi="Arial" w:cs="Arial"/>
+          <w:color w:val="1F1F1F"/>
+        </w:rPr>
+        <w:t xml:space="preserve"> ecommerce app. This document will provide detailed specifications for cloud services, data center infrastructure, network configurations, and security measures to ensure the successful deployment and operation of the app.</w:t>
       </w:r>
     </w:p>
     <w:p>
@@ -2888,10 +3407,13 @@
           <w:szCs w:val="24"/>
           <w14:ligatures w14:val="none"/>
         </w:rPr>
-        <w:t xml:space="preserve">By catering to the distinct needs of both user classes, the </w:t>
-      </w:r>
-      <w:proofErr w:type="spellStart"/>
-      <w:r>
+        <w:t>2.4 Design and Implementation Constraints</w:t>
+      </w:r>
+    </w:p>
+    <w:p>
+      <w:pPr>
+        <w:shd w:val="clear" w:color="auto" w:fill="FFFFFF"/>
+        <w:spacing w:before="360" w:after="360" w:line="240" w:lineRule="auto"/>
         <w:rPr>
           <w:rFonts w:ascii="Arial" w:eastAsia="Times New Roman" w:hAnsi="Arial" w:cs="Arial"/>
           <w:color w:val="1F1F1F"/>
@@ -2900,9 +3422,7 @@
           <w:szCs w:val="24"/>
           <w14:ligatures w14:val="none"/>
         </w:rPr>
-        <w:t>iShopHub</w:t>
-      </w:r>
-      <w:proofErr w:type="spellEnd"/>
+      </w:pPr>
       <w:r>
         <w:rPr>
           <w:rFonts w:ascii="Arial" w:eastAsia="Times New Roman" w:hAnsi="Arial" w:cs="Arial"/>
@@ -2912,555 +3432,10 @@
           <w:szCs w:val="24"/>
           <w14:ligatures w14:val="none"/>
         </w:rPr>
-        <w:t xml:space="preserve"> ecommerce app strives to provide a satisfying and enjoyable shopping experience for all its users.</w:t>
-      </w:r>
-    </w:p>
-    <w:p>
-      <w:pPr>
-        <w:pStyle w:val="NormalWeb"/>
-        <w:shd w:val="clear" w:color="auto" w:fill="FFFFFF"/>
-        <w:spacing w:before="360" w:beforeAutospacing="0" w:after="360" w:afterAutospacing="0"/>
-        <w:rPr>
-          <w:rFonts w:ascii="Arial" w:hAnsi="Arial" w:cs="Arial"/>
-          <w:color w:val="1F1F1F"/>
-        </w:rPr>
-      </w:pPr>
-      <w:r>
-        <w:rPr>
-          <w:rStyle w:val="Strong"/>
-          <w:rFonts w:ascii="Arial" w:hAnsi="Arial" w:cs="Arial"/>
-          <w:b w:val="0"/>
-          <w:bCs w:val="0"/>
-          <w:color w:val="1F1F1F"/>
-        </w:rPr>
-        <w:t>2.3 Operating Environment</w:t>
-      </w:r>
-    </w:p>
-    <w:p>
-      <w:pPr>
-        <w:pStyle w:val="NormalWeb"/>
-        <w:shd w:val="clear" w:color="auto" w:fill="FFFFFF"/>
-        <w:spacing w:before="360" w:beforeAutospacing="0" w:after="360" w:afterAutospacing="0"/>
-        <w:rPr>
-          <w:rFonts w:ascii="Arial" w:hAnsi="Arial" w:cs="Arial"/>
-          <w:color w:val="1F1F1F"/>
-        </w:rPr>
-      </w:pPr>
-      <w:r>
-        <w:rPr>
-          <w:rStyle w:val="Strong"/>
-          <w:rFonts w:ascii="Arial" w:hAnsi="Arial" w:cs="Arial"/>
-          <w:b w:val="0"/>
-          <w:bCs w:val="0"/>
-          <w:color w:val="1F1F1F"/>
-        </w:rPr>
-        <w:t>2.3.1 Hardware Platform</w:t>
-      </w:r>
-    </w:p>
-    <w:p>
-      <w:pPr>
-        <w:pStyle w:val="NormalWeb"/>
-        <w:shd w:val="clear" w:color="auto" w:fill="FFFFFF"/>
-        <w:spacing w:before="360" w:beforeAutospacing="0" w:after="360" w:afterAutospacing="0"/>
-        <w:rPr>
-          <w:rFonts w:ascii="Arial" w:hAnsi="Arial" w:cs="Arial"/>
-          <w:color w:val="1F1F1F"/>
-        </w:rPr>
-      </w:pPr>
-      <w:r>
-        <w:rPr>
-          <w:rFonts w:ascii="Arial" w:hAnsi="Arial" w:cs="Arial"/>
-          <w:color w:val="1F1F1F"/>
-        </w:rPr>
-        <w:t xml:space="preserve">The </w:t>
+        <w:t xml:space="preserve">The development of the </w:t>
       </w:r>
       <w:proofErr w:type="spellStart"/>
       <w:r>
-        <w:rPr>
-          <w:rFonts w:ascii="Arial" w:hAnsi="Arial" w:cs="Arial"/>
-          <w:color w:val="1F1F1F"/>
-        </w:rPr>
-        <w:t>iShopHub</w:t>
-      </w:r>
-      <w:proofErr w:type="spellEnd"/>
-      <w:r>
-        <w:rPr>
-          <w:rFonts w:ascii="Arial" w:hAnsi="Arial" w:cs="Arial"/>
-          <w:color w:val="1F1F1F"/>
-        </w:rPr>
-        <w:t xml:space="preserve"> ecommerce app will initially be released for Android smartphones, with iOS versions to follow in subsequent releases. It will require mobile devices compatible </w:t>
-      </w:r>
-      <w:r>
-        <w:rPr>
-          <w:rFonts w:ascii="Arial" w:hAnsi="Arial" w:cs="Arial"/>
-          <w:color w:val="1F1F1F"/>
-        </w:rPr>
-        <w:lastRenderedPageBreak/>
-        <w:t>with the respective operating systems and sufficient hardware capabilities to ensure smooth app performance.</w:t>
-      </w:r>
-    </w:p>
-    <w:p>
-      <w:pPr>
-        <w:pStyle w:val="NormalWeb"/>
-        <w:shd w:val="clear" w:color="auto" w:fill="FFFFFF"/>
-        <w:spacing w:before="360" w:beforeAutospacing="0" w:after="360" w:afterAutospacing="0"/>
-        <w:rPr>
-          <w:rFonts w:ascii="Arial" w:hAnsi="Arial" w:cs="Arial"/>
-          <w:color w:val="1F1F1F"/>
-        </w:rPr>
-      </w:pPr>
-      <w:r>
-        <w:rPr>
-          <w:rStyle w:val="Strong"/>
-          <w:rFonts w:ascii="Arial" w:hAnsi="Arial" w:cs="Arial"/>
-          <w:b w:val="0"/>
-          <w:bCs w:val="0"/>
-          <w:color w:val="1F1F1F"/>
-        </w:rPr>
-        <w:t>2.3.2 Operating Systems and Versions</w:t>
-      </w:r>
-    </w:p>
-    <w:p>
-      <w:pPr>
-        <w:pStyle w:val="NormalWeb"/>
-        <w:numPr>
-          <w:ilvl w:val="0"/>
-          <w:numId w:val="9"/>
-        </w:numPr>
-        <w:shd w:val="clear" w:color="auto" w:fill="FFFFFF"/>
-        <w:spacing w:before="0" w:beforeAutospacing="0" w:after="360" w:afterAutospacing="0"/>
-        <w:rPr>
-          <w:rFonts w:ascii="Arial" w:hAnsi="Arial" w:cs="Arial"/>
-          <w:color w:val="1F1F1F"/>
-        </w:rPr>
-      </w:pPr>
-      <w:r>
-        <w:rPr>
-          <w:rStyle w:val="Strong"/>
-          <w:rFonts w:ascii="Arial" w:hAnsi="Arial" w:cs="Arial"/>
-          <w:b w:val="0"/>
-          <w:bCs w:val="0"/>
-          <w:color w:val="1F1F1F"/>
-        </w:rPr>
-        <w:t>Android:</w:t>
-      </w:r>
-      <w:r>
-        <w:rPr>
-          <w:rFonts w:ascii="Arial" w:hAnsi="Arial" w:cs="Arial"/>
-          <w:color w:val="1F1F1F"/>
-        </w:rPr>
-        <w:t xml:space="preserve"> The initial release will target Android smartphones running Android version 5.0 (Lollipop) or later.</w:t>
-      </w:r>
-    </w:p>
-    <w:p>
-      <w:pPr>
-        <w:pStyle w:val="NormalWeb"/>
-        <w:numPr>
-          <w:ilvl w:val="0"/>
-          <w:numId w:val="9"/>
-        </w:numPr>
-        <w:shd w:val="clear" w:color="auto" w:fill="FFFFFF"/>
-        <w:spacing w:before="0" w:beforeAutospacing="0" w:after="360" w:afterAutospacing="0"/>
-        <w:rPr>
-          <w:rFonts w:ascii="Arial" w:hAnsi="Arial" w:cs="Arial"/>
-          <w:color w:val="1F1F1F"/>
-        </w:rPr>
-      </w:pPr>
-      <w:r>
-        <w:rPr>
-          <w:rStyle w:val="Strong"/>
-          <w:rFonts w:ascii="Arial" w:hAnsi="Arial" w:cs="Arial"/>
-          <w:b w:val="0"/>
-          <w:bCs w:val="0"/>
-          <w:color w:val="1F1F1F"/>
-        </w:rPr>
-        <w:t>iOS:</w:t>
-      </w:r>
-      <w:r>
-        <w:rPr>
-          <w:rFonts w:ascii="Arial" w:hAnsi="Arial" w:cs="Arial"/>
-          <w:color w:val="1F1F1F"/>
-        </w:rPr>
-        <w:t xml:space="preserve"> Future releases will target iOS devices running iOS version 11.0 or later.</w:t>
-      </w:r>
-    </w:p>
-    <w:p>
-      <w:pPr>
-        <w:pStyle w:val="NormalWeb"/>
-        <w:shd w:val="clear" w:color="auto" w:fill="FFFFFF"/>
-        <w:spacing w:before="360" w:beforeAutospacing="0" w:after="360" w:afterAutospacing="0"/>
-        <w:rPr>
-          <w:rFonts w:ascii="Arial" w:hAnsi="Arial" w:cs="Arial"/>
-          <w:color w:val="1F1F1F"/>
-        </w:rPr>
-      </w:pPr>
-      <w:r>
-        <w:rPr>
-          <w:rStyle w:val="Strong"/>
-          <w:rFonts w:ascii="Arial" w:hAnsi="Arial" w:cs="Arial"/>
-          <w:b w:val="0"/>
-          <w:bCs w:val="0"/>
-          <w:color w:val="1F1F1F"/>
-        </w:rPr>
-        <w:t>2.3.3 Geographical Locations</w:t>
-      </w:r>
-    </w:p>
-    <w:p>
-      <w:pPr>
-        <w:pStyle w:val="NormalWeb"/>
-        <w:numPr>
-          <w:ilvl w:val="0"/>
-          <w:numId w:val="10"/>
-        </w:numPr>
-        <w:shd w:val="clear" w:color="auto" w:fill="FFFFFF"/>
-        <w:spacing w:before="0" w:beforeAutospacing="0" w:after="360" w:afterAutospacing="0"/>
-        <w:rPr>
-          <w:rFonts w:ascii="Arial" w:hAnsi="Arial" w:cs="Arial"/>
-          <w:color w:val="1F1F1F"/>
-        </w:rPr>
-      </w:pPr>
-      <w:r>
-        <w:rPr>
-          <w:rStyle w:val="Strong"/>
-          <w:rFonts w:ascii="Arial" w:hAnsi="Arial" w:cs="Arial"/>
-          <w:b w:val="0"/>
-          <w:bCs w:val="0"/>
-          <w:color w:val="1F1F1F"/>
-        </w:rPr>
-        <w:t>Users:</w:t>
-      </w:r>
-      <w:r>
-        <w:rPr>
-          <w:rFonts w:ascii="Arial" w:hAnsi="Arial" w:cs="Arial"/>
-          <w:color w:val="1F1F1F"/>
-        </w:rPr>
-        <w:t xml:space="preserve"> The </w:t>
-      </w:r>
-      <w:proofErr w:type="spellStart"/>
-      <w:r>
-        <w:rPr>
-          <w:rFonts w:ascii="Arial" w:hAnsi="Arial" w:cs="Arial"/>
-          <w:color w:val="1F1F1F"/>
-        </w:rPr>
-        <w:t>iShopHub</w:t>
-      </w:r>
-      <w:proofErr w:type="spellEnd"/>
-      <w:r>
-        <w:rPr>
-          <w:rFonts w:ascii="Arial" w:hAnsi="Arial" w:cs="Arial"/>
-          <w:color w:val="1F1F1F"/>
-        </w:rPr>
-        <w:t xml:space="preserve"> ecommerce app will be targeted towards users worldwide, with a primary focus on regions with a high adoption of technology products.</w:t>
-      </w:r>
-    </w:p>
-    <w:p>
-      <w:pPr>
-        <w:pStyle w:val="NormalWeb"/>
-        <w:numPr>
-          <w:ilvl w:val="0"/>
-          <w:numId w:val="10"/>
-        </w:numPr>
-        <w:shd w:val="clear" w:color="auto" w:fill="FFFFFF"/>
-        <w:spacing w:before="0" w:beforeAutospacing="0" w:after="360" w:afterAutospacing="0"/>
-        <w:rPr>
-          <w:rFonts w:ascii="Arial" w:hAnsi="Arial" w:cs="Arial"/>
-          <w:color w:val="1F1F1F"/>
-        </w:rPr>
-      </w:pPr>
-      <w:r>
-        <w:rPr>
-          <w:rStyle w:val="Strong"/>
-          <w:rFonts w:ascii="Arial" w:hAnsi="Arial" w:cs="Arial"/>
-          <w:b w:val="0"/>
-          <w:bCs w:val="0"/>
-          <w:color w:val="1F1F1F"/>
-        </w:rPr>
-        <w:t>Servers:</w:t>
-      </w:r>
-      <w:r>
-        <w:rPr>
-          <w:rFonts w:ascii="Arial" w:hAnsi="Arial" w:cs="Arial"/>
-          <w:color w:val="1F1F1F"/>
-        </w:rPr>
-        <w:t xml:space="preserve"> The backend infrastructure supporting the app will be hosted in secure data centers located in strategic regions to ensure optimal performance and accessibility for users worldwide.</w:t>
-      </w:r>
-    </w:p>
-    <w:p>
-      <w:pPr>
-        <w:pStyle w:val="NormalWeb"/>
-        <w:numPr>
-          <w:ilvl w:val="0"/>
-          <w:numId w:val="10"/>
-        </w:numPr>
-        <w:shd w:val="clear" w:color="auto" w:fill="FFFFFF"/>
-        <w:spacing w:before="0" w:beforeAutospacing="0" w:after="360" w:afterAutospacing="0"/>
-        <w:rPr>
-          <w:rFonts w:ascii="Arial" w:hAnsi="Arial" w:cs="Arial"/>
-          <w:color w:val="1F1F1F"/>
-        </w:rPr>
-      </w:pPr>
-      <w:r>
-        <w:rPr>
-          <w:rStyle w:val="Strong"/>
-          <w:rFonts w:ascii="Arial" w:hAnsi="Arial" w:cs="Arial"/>
-          <w:b w:val="0"/>
-          <w:bCs w:val="0"/>
-          <w:color w:val="1F1F1F"/>
-        </w:rPr>
-        <w:t>Databases:</w:t>
-      </w:r>
-      <w:r>
-        <w:rPr>
-          <w:rFonts w:ascii="Arial" w:hAnsi="Arial" w:cs="Arial"/>
-          <w:color w:val="1F1F1F"/>
-        </w:rPr>
-        <w:t xml:space="preserve"> The app's data will be stored in secure and scalable databases hosted in data centers that meet industry standards for data protection and compliance.</w:t>
-      </w:r>
-    </w:p>
-    <w:p>
-      <w:pPr>
-        <w:pStyle w:val="NormalWeb"/>
-        <w:shd w:val="clear" w:color="auto" w:fill="FFFFFF"/>
-        <w:spacing w:before="360" w:beforeAutospacing="0" w:after="360" w:afterAutospacing="0"/>
-        <w:rPr>
-          <w:rFonts w:ascii="Arial" w:hAnsi="Arial" w:cs="Arial"/>
-          <w:color w:val="1F1F1F"/>
-        </w:rPr>
-      </w:pPr>
-      <w:r>
-        <w:rPr>
-          <w:rStyle w:val="Strong"/>
-          <w:rFonts w:ascii="Arial" w:hAnsi="Arial" w:cs="Arial"/>
-          <w:b w:val="0"/>
-          <w:bCs w:val="0"/>
-          <w:color w:val="1F1F1F"/>
-        </w:rPr>
-        <w:t>2.3.4 Organizations Hosting Infrastructure</w:t>
-      </w:r>
-    </w:p>
-    <w:p>
-      <w:pPr>
-        <w:pStyle w:val="NormalWeb"/>
-        <w:shd w:val="clear" w:color="auto" w:fill="FFFFFF"/>
-        <w:spacing w:before="360" w:beforeAutospacing="0" w:after="360" w:afterAutospacing="0"/>
-        <w:rPr>
-          <w:rFonts w:ascii="Arial" w:hAnsi="Arial" w:cs="Arial"/>
-          <w:color w:val="1F1F1F"/>
-        </w:rPr>
-      </w:pPr>
-      <w:r>
-        <w:rPr>
-          <w:rFonts w:ascii="Arial" w:hAnsi="Arial" w:cs="Arial"/>
-          <w:color w:val="1F1F1F"/>
-        </w:rPr>
-        <w:t xml:space="preserve">The organizations responsible for hosting the </w:t>
-      </w:r>
-      <w:proofErr w:type="spellStart"/>
-      <w:r>
-        <w:rPr>
-          <w:rFonts w:ascii="Arial" w:hAnsi="Arial" w:cs="Arial"/>
-          <w:color w:val="1F1F1F"/>
-        </w:rPr>
-        <w:t>iShopHub</w:t>
-      </w:r>
-      <w:proofErr w:type="spellEnd"/>
-      <w:r>
-        <w:rPr>
-          <w:rFonts w:ascii="Arial" w:hAnsi="Arial" w:cs="Arial"/>
-          <w:color w:val="1F1F1F"/>
-        </w:rPr>
-        <w:t xml:space="preserve"> ecommerce app's infrastructure include:</w:t>
-      </w:r>
-    </w:p>
-    <w:p>
-      <w:pPr>
-        <w:pStyle w:val="NormalWeb"/>
-        <w:numPr>
-          <w:ilvl w:val="0"/>
-          <w:numId w:val="11"/>
-        </w:numPr>
-        <w:shd w:val="clear" w:color="auto" w:fill="FFFFFF"/>
-        <w:spacing w:before="0" w:beforeAutospacing="0" w:after="360" w:afterAutospacing="0"/>
-        <w:rPr>
-          <w:rFonts w:ascii="Arial" w:hAnsi="Arial" w:cs="Arial"/>
-          <w:color w:val="1F1F1F"/>
-        </w:rPr>
-      </w:pPr>
-      <w:r>
-        <w:rPr>
-          <w:rStyle w:val="Strong"/>
-          <w:rFonts w:ascii="Arial" w:hAnsi="Arial" w:cs="Arial"/>
-          <w:b w:val="0"/>
-          <w:bCs w:val="0"/>
-          <w:color w:val="1F1F1F"/>
-        </w:rPr>
-        <w:t>Cloud service providers:</w:t>
-      </w:r>
-      <w:r>
-        <w:rPr>
-          <w:rFonts w:ascii="Arial" w:hAnsi="Arial" w:cs="Arial"/>
-          <w:color w:val="1F1F1F"/>
-        </w:rPr>
-        <w:t xml:space="preserve"> The app's backend infrastructure will be hosted on cloud platforms provided by reputable cloud service providers, ensuring scalability, reliability, and security.</w:t>
-      </w:r>
-    </w:p>
-    <w:p>
-      <w:pPr>
-        <w:pStyle w:val="NormalWeb"/>
-        <w:numPr>
-          <w:ilvl w:val="0"/>
-          <w:numId w:val="11"/>
-        </w:numPr>
-        <w:shd w:val="clear" w:color="auto" w:fill="FFFFFF"/>
-        <w:spacing w:before="0" w:beforeAutospacing="0" w:after="360" w:afterAutospacing="0"/>
-        <w:rPr>
-          <w:rFonts w:ascii="Arial" w:hAnsi="Arial" w:cs="Arial"/>
-          <w:color w:val="1F1F1F"/>
-        </w:rPr>
-      </w:pPr>
-      <w:r>
-        <w:rPr>
-          <w:rStyle w:val="Strong"/>
-          <w:rFonts w:ascii="Arial" w:hAnsi="Arial" w:cs="Arial"/>
-          <w:b w:val="0"/>
-          <w:bCs w:val="0"/>
-          <w:color w:val="1F1F1F"/>
-        </w:rPr>
-        <w:t>Data center operators:</w:t>
-      </w:r>
-      <w:r>
-        <w:rPr>
-          <w:rFonts w:ascii="Arial" w:hAnsi="Arial" w:cs="Arial"/>
-          <w:color w:val="1F1F1F"/>
-        </w:rPr>
-        <w:t xml:space="preserve"> The app's databases will be stored in secure data centers operated by reliable data center providers, ensuring data integrity, availability, and redundancy.</w:t>
-      </w:r>
-    </w:p>
-    <w:p>
-      <w:pPr>
-        <w:pStyle w:val="NormalWeb"/>
-        <w:shd w:val="clear" w:color="auto" w:fill="FFFFFF"/>
-        <w:spacing w:before="360" w:beforeAutospacing="0" w:after="360" w:afterAutospacing="0"/>
-        <w:rPr>
-          <w:rFonts w:ascii="Arial" w:hAnsi="Arial" w:cs="Arial"/>
-          <w:color w:val="1F1F1F"/>
-        </w:rPr>
-      </w:pPr>
-      <w:r>
-        <w:rPr>
-          <w:rStyle w:val="Strong"/>
-          <w:rFonts w:ascii="Arial" w:hAnsi="Arial" w:cs="Arial"/>
-          <w:b w:val="0"/>
-          <w:bCs w:val="0"/>
-          <w:color w:val="1F1F1F"/>
-        </w:rPr>
-        <w:t>2.3.5 Coexisting Software Components</w:t>
-      </w:r>
-    </w:p>
-    <w:p>
-      <w:pPr>
-        <w:pStyle w:val="NormalWeb"/>
-        <w:shd w:val="clear" w:color="auto" w:fill="FFFFFF"/>
-        <w:spacing w:before="360" w:beforeAutospacing="0" w:after="360" w:afterAutospacing="0"/>
-        <w:rPr>
-          <w:rFonts w:ascii="Arial" w:hAnsi="Arial" w:cs="Arial"/>
-          <w:color w:val="1F1F1F"/>
-        </w:rPr>
-      </w:pPr>
-      <w:r>
-        <w:rPr>
-          <w:rFonts w:ascii="Arial" w:hAnsi="Arial" w:cs="Arial"/>
-          <w:color w:val="1F1F1F"/>
-        </w:rPr>
-        <w:t xml:space="preserve">The </w:t>
-      </w:r>
-      <w:proofErr w:type="spellStart"/>
-      <w:r>
-        <w:rPr>
-          <w:rFonts w:ascii="Arial" w:hAnsi="Arial" w:cs="Arial"/>
-          <w:color w:val="1F1F1F"/>
-        </w:rPr>
-        <w:t>iShopHub</w:t>
-      </w:r>
-      <w:proofErr w:type="spellEnd"/>
-      <w:r>
-        <w:rPr>
-          <w:rFonts w:ascii="Arial" w:hAnsi="Arial" w:cs="Arial"/>
-          <w:color w:val="1F1F1F"/>
-        </w:rPr>
-        <w:t xml:space="preserve"> ecommerce app is designed to coexist seamlessly with other software components and applications used by users. It will integrate with existing payment gateways, logistics providers, and customer support systems to provide a unified user experience.</w:t>
-      </w:r>
-    </w:p>
-    <w:p>
-      <w:pPr>
-        <w:pStyle w:val="NormalWeb"/>
-        <w:shd w:val="clear" w:color="auto" w:fill="FFFFFF"/>
-        <w:spacing w:before="360" w:beforeAutospacing="0" w:after="360" w:afterAutospacing="0"/>
-        <w:rPr>
-          <w:rFonts w:ascii="Arial" w:hAnsi="Arial" w:cs="Arial"/>
-          <w:color w:val="1F1F1F"/>
-        </w:rPr>
-      </w:pPr>
-      <w:r>
-        <w:rPr>
-          <w:rStyle w:val="Strong"/>
-          <w:rFonts w:ascii="Arial" w:hAnsi="Arial" w:cs="Arial"/>
-          <w:b w:val="0"/>
-          <w:bCs w:val="0"/>
-          <w:color w:val="1F1F1F"/>
-        </w:rPr>
-        <w:lastRenderedPageBreak/>
-        <w:t>2.3.6 Infrastructure Requirements Specification</w:t>
-      </w:r>
-    </w:p>
-    <w:p>
-      <w:pPr>
-        <w:pStyle w:val="NormalWeb"/>
-        <w:shd w:val="clear" w:color="auto" w:fill="FFFFFF"/>
-        <w:spacing w:before="360" w:beforeAutospacing="0" w:after="360" w:afterAutospacing="0"/>
-        <w:rPr>
-          <w:rFonts w:ascii="Arial" w:hAnsi="Arial" w:cs="Arial"/>
-          <w:color w:val="1F1F1F"/>
-        </w:rPr>
-      </w:pPr>
-      <w:r>
-        <w:rPr>
-          <w:rFonts w:ascii="Arial" w:hAnsi="Arial" w:cs="Arial"/>
-          <w:color w:val="1F1F1F"/>
-        </w:rPr>
-        <w:t>Due to the complexity of the technical infrastructure involved,</w:t>
-      </w:r>
-      <w:r>
-        <w:rPr>
-          <w:rStyle w:val="animating"/>
-          <w:rFonts w:ascii="Arial" w:hAnsi="Arial" w:cs="Arial"/>
-          <w:color w:val="1F1F1F"/>
-        </w:rPr>
-        <w:t xml:space="preserve"> a separate infrastructure requirements specification will be developed to detail the specific technical requirements for hosting and operating the </w:t>
-      </w:r>
-      <w:proofErr w:type="spellStart"/>
-      <w:r>
-        <w:rPr>
-          <w:rStyle w:val="animating"/>
-          <w:rFonts w:ascii="Arial" w:hAnsi="Arial" w:cs="Arial"/>
-          <w:color w:val="1F1F1F"/>
-        </w:rPr>
-        <w:t>iShopHub</w:t>
-      </w:r>
-      <w:proofErr w:type="spellEnd"/>
-      <w:r>
-        <w:rPr>
-          <w:rStyle w:val="animating"/>
-          <w:rFonts w:ascii="Arial" w:hAnsi="Arial" w:cs="Arial"/>
-          <w:color w:val="1F1F1F"/>
-        </w:rPr>
-        <w:t xml:space="preserve"> ecommerce app. This document will provide detailed specifications for cloud services, data center infrastructure, network configurations, and security measures to ensure the successful deployment and operation of the app.</w:t>
-      </w:r>
-    </w:p>
-    <w:p>
-      <w:pPr>
-        <w:shd w:val="clear" w:color="auto" w:fill="FFFFFF"/>
-        <w:spacing w:before="360" w:after="360" w:line="240" w:lineRule="auto"/>
         <w:rPr>
           <w:rFonts w:ascii="Arial" w:eastAsia="Times New Roman" w:hAnsi="Arial" w:cs="Arial"/>
           <w:color w:val="1F1F1F"/>
@@ -3469,7 +3444,9 @@
           <w:szCs w:val="24"/>
           <w14:ligatures w14:val="none"/>
         </w:rPr>
-      </w:pPr>
+        <w:t>iShopHub</w:t>
+      </w:r>
+      <w:proofErr w:type="spellEnd"/>
       <w:r>
         <w:rPr>
           <w:rFonts w:ascii="Arial" w:eastAsia="Times New Roman" w:hAnsi="Arial" w:cs="Arial"/>
@@ -3479,7 +3456,7 @@
           <w:szCs w:val="24"/>
           <w14:ligatures w14:val="none"/>
         </w:rPr>
-        <w:t>2.4 Design and Implementation Constraints</w:t>
+        <w:t xml:space="preserve"> ecommerce app is subject to several design and implementation constraints that influence the technological choices and approaches:</w:t>
       </w:r>
     </w:p>
     <w:p>
@@ -3504,10 +3481,17 @@
           <w:szCs w:val="24"/>
           <w14:ligatures w14:val="none"/>
         </w:rPr>
-        <w:t xml:space="preserve">The development of the </w:t>
-      </w:r>
-      <w:proofErr w:type="spellStart"/>
-      <w:r>
+        <w:t>2.4.1 Programming Language and Framework</w:t>
+      </w:r>
+    </w:p>
+    <w:p>
+      <w:pPr>
+        <w:numPr>
+          <w:ilvl w:val="0"/>
+          <w:numId w:val="12"/>
+        </w:numPr>
+        <w:shd w:val="clear" w:color="auto" w:fill="FFFFFF"/>
+        <w:spacing w:before="100" w:beforeAutospacing="1" w:after="150" w:line="240" w:lineRule="auto"/>
         <w:rPr>
           <w:rFonts w:ascii="Arial" w:eastAsia="Times New Roman" w:hAnsi="Arial" w:cs="Arial"/>
           <w:color w:val="1F1F1F"/>
@@ -3516,9 +3500,7 @@
           <w:szCs w:val="24"/>
           <w14:ligatures w14:val="none"/>
         </w:rPr>
-        <w:t>iShopHub</w:t>
-      </w:r>
-      <w:proofErr w:type="spellEnd"/>
+      </w:pPr>
       <w:r>
         <w:rPr>
           <w:rFonts w:ascii="Arial" w:eastAsia="Times New Roman" w:hAnsi="Arial" w:cs="Arial"/>
@@ -3528,7 +3510,7 @@
           <w:szCs w:val="24"/>
           <w14:ligatures w14:val="none"/>
         </w:rPr>
-        <w:t xml:space="preserve"> ecommerce app is subject to several design and implementation constraints that influence the technological choices and approaches:</w:t>
+        <w:t>Programming Language: The app will be primarily developed using the Kotlin programming language, adhering to modern Android development practices and utilizing the Android Jetpack suite of libraries.</w:t>
       </w:r>
     </w:p>
     <w:p>
@@ -3553,17 +3535,13 @@
           <w:szCs w:val="24"/>
           <w14:ligatures w14:val="none"/>
         </w:rPr>
-        <w:t>2.4.1 Programming Language and Framework</w:t>
-      </w:r>
-    </w:p>
-    <w:p>
-      <w:pPr>
-        <w:numPr>
-          <w:ilvl w:val="0"/>
-          <w:numId w:val="12"/>
-        </w:numPr>
-        <w:shd w:val="clear" w:color="auto" w:fill="FFFFFF"/>
-        <w:spacing w:before="100" w:beforeAutospacing="1" w:after="150" w:line="240" w:lineRule="auto"/>
+        <w:t>Rationale: Kotlin is the preferred language for Android app development due to its conciseness, safety features, and interoperability with Java, ensuring compatibility with existing Android libraries and components.</w:t>
+      </w:r>
+    </w:p>
+    <w:p>
+      <w:pPr>
+        <w:shd w:val="clear" w:color="auto" w:fill="FFFFFF"/>
+        <w:spacing w:before="360" w:after="360" w:line="240" w:lineRule="auto"/>
         <w:rPr>
           <w:rFonts w:ascii="Arial" w:eastAsia="Times New Roman" w:hAnsi="Arial" w:cs="Arial"/>
           <w:color w:val="1F1F1F"/>
@@ -3582,10 +3560,17 @@
           <w:szCs w:val="24"/>
           <w14:ligatures w14:val="none"/>
         </w:rPr>
-        <w:t xml:space="preserve">Programming Language: The app will be primarily developed using the Kotlin programming language, adhering to modern Android development </w:t>
-      </w:r>
-      <w:proofErr w:type="gramStart"/>
-      <w:r>
+        <w:t>2.4.2 Database Technology</w:t>
+      </w:r>
+    </w:p>
+    <w:p>
+      <w:pPr>
+        <w:numPr>
+          <w:ilvl w:val="0"/>
+          <w:numId w:val="13"/>
+        </w:numPr>
+        <w:shd w:val="clear" w:color="auto" w:fill="FFFFFF"/>
+        <w:spacing w:before="100" w:beforeAutospacing="1" w:after="150" w:line="240" w:lineRule="auto"/>
         <w:rPr>
           <w:rFonts w:ascii="Arial" w:eastAsia="Times New Roman" w:hAnsi="Arial" w:cs="Arial"/>
           <w:color w:val="1F1F1F"/>
@@ -3594,9 +3579,7 @@
           <w:szCs w:val="24"/>
           <w14:ligatures w14:val="none"/>
         </w:rPr>
-        <w:t>practices</w:t>
-      </w:r>
-      <w:proofErr w:type="gramEnd"/>
+      </w:pPr>
       <w:r>
         <w:rPr>
           <w:rFonts w:ascii="Arial" w:eastAsia="Times New Roman" w:hAnsi="Arial" w:cs="Arial"/>
@@ -3606,7 +3589,7 @@
           <w:szCs w:val="24"/>
           <w14:ligatures w14:val="none"/>
         </w:rPr>
-        <w:t xml:space="preserve"> and utilizing the Android Jetpack suite of libraries.</w:t>
+        <w:t>Database: The app's data will be stored in a cloud-based NoSQL database, such as MongoDB or Amazon DynamoDB.</w:t>
       </w:r>
     </w:p>
     <w:p>
@@ -3631,7 +3614,7 @@
           <w:szCs w:val="24"/>
           <w14:ligatures w14:val="none"/>
         </w:rPr>
-        <w:t>Rationale: Kotlin is the preferred language for Android app development due to its conciseness, safety features, and interoperability with Java, ensuring compatibility with existing Android libraries and components.</w:t>
+        <w:t>Rationale: NoSQL databases offer scalability, flexibility, and performance, enabling efficient handling of the app's dynamic data requirements and high user traffic.</w:t>
       </w:r>
     </w:p>
     <w:p>
@@ -3656,14 +3639,14 @@
           <w:szCs w:val="24"/>
           <w14:ligatures w14:val="none"/>
         </w:rPr>
-        <w:t>2.4.2 Database Technology</w:t>
+        <w:t>2.4.3 Cloud Infrastructure</w:t>
       </w:r>
     </w:p>
     <w:p>
       <w:pPr>
         <w:numPr>
           <w:ilvl w:val="0"/>
-          <w:numId w:val="13"/>
+          <w:numId w:val="14"/>
         </w:numPr>
         <w:shd w:val="clear" w:color="auto" w:fill="FFFFFF"/>
         <w:spacing w:before="100" w:beforeAutospacing="1" w:after="150" w:line="240" w:lineRule="auto"/>
@@ -3685,7 +3668,7 @@
           <w:szCs w:val="24"/>
           <w14:ligatures w14:val="none"/>
         </w:rPr>
-        <w:t>Database: The app's data will be stored in a cloud-based NoSQL database, such as MongoDB or Amazon DynamoDB.</w:t>
+        <w:t>Cloud Platform: The app's backend infrastructure will be hosted on a reputable cloud platform, such as Amazon Web Services (AWS) or Google Cloud Platform (GCP).</w:t>
       </w:r>
     </w:p>
     <w:p>
@@ -3710,7 +3693,7 @@
           <w:szCs w:val="24"/>
           <w14:ligatures w14:val="none"/>
         </w:rPr>
-        <w:t>Rationale: NoSQL databases offer scalability, flexibility, and performance, enabling efficient handling of the app's dynamic data requirements and high user traffic.</w:t>
+        <w:t>Rationale: Cloud platforms provide scalability, reliability, and security, ensuring that the app can handle increasing user demands and maintain data integrity.</w:t>
       </w:r>
     </w:p>
     <w:p>
@@ -3735,14 +3718,14 @@
           <w:szCs w:val="24"/>
           <w14:ligatures w14:val="none"/>
         </w:rPr>
-        <w:t>2.4.3 Cloud Infrastructure</w:t>
+        <w:t>2.4.4 Third-Party Integrations</w:t>
       </w:r>
     </w:p>
     <w:p>
       <w:pPr>
         <w:numPr>
           <w:ilvl w:val="0"/>
-          <w:numId w:val="14"/>
+          <w:numId w:val="15"/>
         </w:numPr>
         <w:shd w:val="clear" w:color="auto" w:fill="FFFFFF"/>
         <w:spacing w:before="100" w:beforeAutospacing="1" w:after="150" w:line="240" w:lineRule="auto"/>
@@ -3764,7 +3747,8 @@
           <w:szCs w:val="24"/>
           <w14:ligatures w14:val="none"/>
         </w:rPr>
-        <w:t>Cloud Platform: The app's backend infrastructure will be hosted on a reputable cloud platform, such as Amazon Web Services (AWS) or Google Cloud Platform (GCP).</w:t>
+        <w:lastRenderedPageBreak/>
+        <w:t>Payment Gateways: The app will integrate with secure payment gateways, such as Stripe or PayPal, to facilitate secure online transactions.</w:t>
       </w:r>
     </w:p>
     <w:p>
@@ -3789,7 +3773,7 @@
           <w:szCs w:val="24"/>
           <w14:ligatures w14:val="none"/>
         </w:rPr>
-        <w:t>Rationale: Cloud platforms provide scalability, reliability, and security, ensuring that the app can handle increasing user demands and maintain data integrity.</w:t>
+        <w:t>Rationale: Integrating with established payment gateways ensures compliance with industry standards and provides a seamless payment experience for users.</w:t>
       </w:r>
     </w:p>
     <w:p>
@@ -3814,14 +3798,14 @@
           <w:szCs w:val="24"/>
           <w14:ligatures w14:val="none"/>
         </w:rPr>
-        <w:t>2.4.4 Third-Party Integrations</w:t>
+        <w:t>2.4.5 User Interface Design</w:t>
       </w:r>
     </w:p>
     <w:p>
       <w:pPr>
         <w:numPr>
           <w:ilvl w:val="0"/>
-          <w:numId w:val="15"/>
+          <w:numId w:val="16"/>
         </w:numPr>
         <w:shd w:val="clear" w:color="auto" w:fill="FFFFFF"/>
         <w:spacing w:before="100" w:beforeAutospacing="1" w:after="150" w:line="240" w:lineRule="auto"/>
@@ -3843,8 +3827,7 @@
           <w:szCs w:val="24"/>
           <w14:ligatures w14:val="none"/>
         </w:rPr>
-        <w:lastRenderedPageBreak/>
-        <w:t>Payment Gateways: The app will integrate with secure payment gateways, such as Stripe or PayPal, to facilitate secure online transactions.</w:t>
+        <w:t>User Interface Guidelines: The app's user interface will adhere to Material Design guidelines, ensuring a consistent and intuitive user experience across Android devices.</w:t>
       </w:r>
     </w:p>
     <w:p>
@@ -3869,7 +3852,7 @@
           <w:szCs w:val="24"/>
           <w14:ligatures w14:val="none"/>
         </w:rPr>
-        <w:t>Rationale: Integrating with established payment gateways ensures compliance with industry standards and provides a seamless payment experience for users.</w:t>
+        <w:t>Rationale: Material Design provides a standardized design language that is optimized for touch-based interactions, ensuring user familiarity and ease of use.</w:t>
       </w:r>
     </w:p>
     <w:p>
@@ -3894,14 +3877,14 @@
           <w:szCs w:val="24"/>
           <w14:ligatures w14:val="none"/>
         </w:rPr>
-        <w:t>2.4.5 User Interface Design</w:t>
+        <w:t>2.4.6 Performance Optimization</w:t>
       </w:r>
     </w:p>
     <w:p>
       <w:pPr>
         <w:numPr>
           <w:ilvl w:val="0"/>
-          <w:numId w:val="16"/>
+          <w:numId w:val="17"/>
         </w:numPr>
         <w:shd w:val="clear" w:color="auto" w:fill="FFFFFF"/>
         <w:spacing w:before="100" w:beforeAutospacing="1" w:after="150" w:line="240" w:lineRule="auto"/>
@@ -3923,7 +3906,7 @@
           <w:szCs w:val="24"/>
           <w14:ligatures w14:val="none"/>
         </w:rPr>
-        <w:t>User Interface Guidelines: The app's user interface will adhere to Material Design guidelines, ensuring a consistent and intuitive user experience across Android devices.</w:t>
+        <w:t>Performance Considerations: The app will be optimized for performance, considering factors such as network latency, data caching, and efficient memory management.</w:t>
       </w:r>
     </w:p>
     <w:p>
@@ -3948,7 +3931,7 @@
           <w:szCs w:val="24"/>
           <w14:ligatures w14:val="none"/>
         </w:rPr>
-        <w:t>Rationale: Material Design provides a standardized design language that is optimized for touch-based interactions, ensuring user familiarity and ease of use.</w:t>
+        <w:t>Rationale: Performance optimization is crucial for ensuring a smooth and responsive user experience, especially when dealing with real-time data updates and product images.</w:t>
       </w:r>
     </w:p>
     <w:p>
@@ -3973,17 +3956,10 @@
           <w:szCs w:val="24"/>
           <w14:ligatures w14:val="none"/>
         </w:rPr>
-        <w:t>2.4.6 Performance Optimization</w:t>
-      </w:r>
-    </w:p>
-    <w:p>
-      <w:pPr>
-        <w:numPr>
-          <w:ilvl w:val="0"/>
-          <w:numId w:val="17"/>
-        </w:numPr>
-        <w:shd w:val="clear" w:color="auto" w:fill="FFFFFF"/>
-        <w:spacing w:before="100" w:beforeAutospacing="1" w:after="150" w:line="240" w:lineRule="auto"/>
+        <w:t xml:space="preserve">These constraints shape the development approach and ensure that the </w:t>
+      </w:r>
+      <w:proofErr w:type="spellStart"/>
+      <w:r>
         <w:rPr>
           <w:rFonts w:ascii="Arial" w:eastAsia="Times New Roman" w:hAnsi="Arial" w:cs="Arial"/>
           <w:color w:val="1F1F1F"/>
@@ -3992,7 +3968,9 @@
           <w:szCs w:val="24"/>
           <w14:ligatures w14:val="none"/>
         </w:rPr>
-      </w:pPr>
+        <w:t>iShopHub</w:t>
+      </w:r>
+      <w:proofErr w:type="spellEnd"/>
       <w:r>
         <w:rPr>
           <w:rFonts w:ascii="Arial" w:eastAsia="Times New Roman" w:hAnsi="Arial" w:cs="Arial"/>
@@ -4002,80 +3980,6 @@
           <w:szCs w:val="24"/>
           <w14:ligatures w14:val="none"/>
         </w:rPr>
-        <w:t>Performance Considerations: The app will be optimized for performance, considering factors such as network latency, data caching, and efficient memory management.</w:t>
-      </w:r>
-    </w:p>
-    <w:p>
-      <w:pPr>
-        <w:shd w:val="clear" w:color="auto" w:fill="FFFFFF"/>
-        <w:spacing w:before="360" w:after="360" w:line="240" w:lineRule="auto"/>
-        <w:rPr>
-          <w:rFonts w:ascii="Arial" w:eastAsia="Times New Roman" w:hAnsi="Arial" w:cs="Arial"/>
-          <w:color w:val="1F1F1F"/>
-          <w:kern w:val="0"/>
-          <w:sz w:val="24"/>
-          <w:szCs w:val="24"/>
-          <w14:ligatures w14:val="none"/>
-        </w:rPr>
-      </w:pPr>
-      <w:r>
-        <w:rPr>
-          <w:rFonts w:ascii="Arial" w:eastAsia="Times New Roman" w:hAnsi="Arial" w:cs="Arial"/>
-          <w:color w:val="1F1F1F"/>
-          <w:kern w:val="0"/>
-          <w:sz w:val="24"/>
-          <w:szCs w:val="24"/>
-          <w14:ligatures w14:val="none"/>
-        </w:rPr>
-        <w:t>Rationale: Performance optimization is crucial for ensuring a smooth and responsive user experience, especially when dealing with real-time data updates and product images.</w:t>
-      </w:r>
-    </w:p>
-    <w:p>
-      <w:pPr>
-        <w:shd w:val="clear" w:color="auto" w:fill="FFFFFF"/>
-        <w:spacing w:before="360" w:after="360" w:line="240" w:lineRule="auto"/>
-        <w:rPr>
-          <w:rFonts w:ascii="Arial" w:eastAsia="Times New Roman" w:hAnsi="Arial" w:cs="Arial"/>
-          <w:color w:val="1F1F1F"/>
-          <w:kern w:val="0"/>
-          <w:sz w:val="24"/>
-          <w:szCs w:val="24"/>
-          <w14:ligatures w14:val="none"/>
-        </w:rPr>
-      </w:pPr>
-      <w:r>
-        <w:rPr>
-          <w:rFonts w:ascii="Arial" w:eastAsia="Times New Roman" w:hAnsi="Arial" w:cs="Arial"/>
-          <w:color w:val="1F1F1F"/>
-          <w:kern w:val="0"/>
-          <w:sz w:val="24"/>
-          <w:szCs w:val="24"/>
-          <w14:ligatures w14:val="none"/>
-        </w:rPr>
-        <w:t xml:space="preserve">These constraints shape the development approach and ensure that the </w:t>
-      </w:r>
-      <w:proofErr w:type="spellStart"/>
-      <w:r>
-        <w:rPr>
-          <w:rFonts w:ascii="Arial" w:eastAsia="Times New Roman" w:hAnsi="Arial" w:cs="Arial"/>
-          <w:color w:val="1F1F1F"/>
-          <w:kern w:val="0"/>
-          <w:sz w:val="24"/>
-          <w:szCs w:val="24"/>
-          <w14:ligatures w14:val="none"/>
-        </w:rPr>
-        <w:t>iShopHub</w:t>
-      </w:r>
-      <w:proofErr w:type="spellEnd"/>
-      <w:r>
-        <w:rPr>
-          <w:rFonts w:ascii="Arial" w:eastAsia="Times New Roman" w:hAnsi="Arial" w:cs="Arial"/>
-          <w:color w:val="1F1F1F"/>
-          <w:kern w:val="0"/>
-          <w:sz w:val="24"/>
-          <w:szCs w:val="24"/>
-          <w14:ligatures w14:val="none"/>
-        </w:rPr>
         <w:t xml:space="preserve"> ecommerce app meets the specified requirements while adhering to industry best practices and maintaining a high standard of quality and performance.</w:t>
       </w:r>
     </w:p>
@@ -5595,23 +5499,7 @@
           <w:rFonts w:ascii="Arial" w:hAnsi="Arial" w:cs="Arial"/>
           <w:color w:val="1F1F1F"/>
         </w:rPr>
-        <w:t xml:space="preserve"> Field contents will be validated promptly, providing users with immediate </w:t>
-      </w:r>
-      <w:proofErr w:type="gramStart"/>
-      <w:r>
-        <w:rPr>
-          <w:rFonts w:ascii="Arial" w:hAnsi="Arial" w:cs="Arial"/>
-          <w:color w:val="1F1F1F"/>
-        </w:rPr>
-        <w:t>feedback</w:t>
-      </w:r>
-      <w:proofErr w:type="gramEnd"/>
-      <w:r>
-        <w:rPr>
-          <w:rFonts w:ascii="Arial" w:hAnsi="Arial" w:cs="Arial"/>
-          <w:color w:val="1F1F1F"/>
-        </w:rPr>
-        <w:t xml:space="preserve"> and preventing errors from being submitted.</w:t>
+        <w:t xml:space="preserve"> Field contents will be validated promptly, providing users with immediate feedback and preventing errors from being submitted.</w:t>
       </w:r>
     </w:p>
     <w:p>
@@ -6701,23 +6589,7 @@
           <w:rFonts w:ascii="Arial" w:hAnsi="Arial" w:cs="Arial"/>
           <w:color w:val="1F1F1F"/>
         </w:rPr>
-        <w:t xml:space="preserve"> The app will utilize the accelerometer and gyroscope sensors to detect device orientation and adjust the app's </w:t>
-      </w:r>
-      <w:proofErr w:type="gramStart"/>
-      <w:r>
-        <w:rPr>
-          <w:rFonts w:ascii="Arial" w:hAnsi="Arial" w:cs="Arial"/>
-          <w:color w:val="1F1F1F"/>
-        </w:rPr>
-        <w:t>interface</w:t>
-      </w:r>
-      <w:proofErr w:type="gramEnd"/>
-      <w:r>
-        <w:rPr>
-          <w:rFonts w:ascii="Arial" w:hAnsi="Arial" w:cs="Arial"/>
-          <w:color w:val="1F1F1F"/>
-        </w:rPr>
-        <w:t xml:space="preserve"> accordingly, ensuring a consistent user experience in both portrait and landscape modes.</w:t>
+        <w:t xml:space="preserve"> The app will utilize the accelerometer and gyroscope sensors to detect device orientation and adjust the app's interface accordingly, ensuring a consistent user experience in both portrait and landscape modes.</w:t>
       </w:r>
     </w:p>
     <w:p>
@@ -20524,6 +20396,29 @@
     <w:basedOn w:val="DefaultParagraphFont"/>
     <w:rsid w:val="007B11F3"/>
   </w:style>
+  <w:style w:type="character" w:styleId="Hyperlink">
+    <w:name w:val="Hyperlink"/>
+    <w:basedOn w:val="DefaultParagraphFont"/>
+    <w:uiPriority w:val="99"/>
+    <w:unhideWhenUsed/>
+    <w:rsid w:val="0047043E"/>
+    <w:rPr>
+      <w:color w:val="0563C1" w:themeColor="hyperlink"/>
+      <w:u w:val="single"/>
+    </w:rPr>
+  </w:style>
+  <w:style w:type="character" w:styleId="UnresolvedMention">
+    <w:name w:val="Unresolved Mention"/>
+    <w:basedOn w:val="DefaultParagraphFont"/>
+    <w:uiPriority w:val="99"/>
+    <w:semiHidden/>
+    <w:unhideWhenUsed/>
+    <w:rsid w:val="0047043E"/>
+    <w:rPr>
+      <w:color w:val="605E5C"/>
+      <w:shd w:val="clear" w:color="auto" w:fill="E1DFDD"/>
+    </w:rPr>
+  </w:style>
 </w:styles>
 </file>
 

</xml_diff>

<commit_message>
not changed yet just tuned a little bit
</commit_message>
<xml_diff>
--- a/SRS.docx
+++ b/SRS.docx
@@ -59,23 +59,7 @@
           <w:rFonts w:ascii="Arial" w:hAnsi="Arial" w:cs="Arial"/>
           <w:color w:val="1F1F1F"/>
         </w:rPr>
-        <w:t xml:space="preserve">This Software Requirements Specification (SRS) document outlines the functional and non-functional requirements of the </w:t>
-      </w:r>
-      <w:proofErr w:type="spellStart"/>
-      <w:r>
-        <w:rPr>
-          <w:rFonts w:ascii="Arial" w:hAnsi="Arial" w:cs="Arial"/>
-          <w:color w:val="1F1F1F"/>
-        </w:rPr>
-        <w:t>iShopHub</w:t>
-      </w:r>
-      <w:proofErr w:type="spellEnd"/>
-      <w:r>
-        <w:rPr>
-          <w:rFonts w:ascii="Arial" w:hAnsi="Arial" w:cs="Arial"/>
-          <w:color w:val="1F1F1F"/>
-        </w:rPr>
-        <w:t xml:space="preserve"> ecommerce app, version 1.0. It serves as a comprehensive guide for the development team, project managers, marketing staff, users, testers, and documentation writers to ensure the successful implementation and usage of the application.</w:t>
+        <w:t>This Software Requirements Specification (SRS) document outlines the functional and non-functional requirements of the iShopHub ecommerce app, version 1.0. It serves as a comprehensive guide for the development team, project managers, marketing staff, users, testers, and documentation writers to ensure the successful implementation and usage of the application.</w:t>
       </w:r>
     </w:p>
     <w:p>
@@ -93,23 +77,7 @@
           <w:rFonts w:ascii="Arial" w:hAnsi="Arial" w:cs="Arial"/>
           <w:color w:val="1F1F1F"/>
         </w:rPr>
-        <w:t xml:space="preserve">The </w:t>
-      </w:r>
-      <w:proofErr w:type="spellStart"/>
-      <w:r>
-        <w:rPr>
-          <w:rFonts w:ascii="Arial" w:hAnsi="Arial" w:cs="Arial"/>
-          <w:color w:val="1F1F1F"/>
-        </w:rPr>
-        <w:t>iShopHub</w:t>
-      </w:r>
-      <w:proofErr w:type="spellEnd"/>
-      <w:r>
-        <w:rPr>
-          <w:rFonts w:ascii="Arial" w:hAnsi="Arial" w:cs="Arial"/>
-          <w:color w:val="1F1F1F"/>
-        </w:rPr>
-        <w:t xml:space="preserve"> ecommerce app is a user-centric platform designed to cater to the needs of tech enthusiasts and casual shoppers. It provides a convenient and enjoyable shopping experience for exploring, purchasing, and managing a diverse array of technology products.</w:t>
+        <w:t>The iShopHub ecommerce app is a user-centric platform designed to cater to the needs of tech enthusiasts and casual shoppers. It provides a convenient and enjoyable shopping experience for exploring, purchasing, and managing a diverse array of technology products.</w:t>
       </w:r>
     </w:p>
     <w:p>
@@ -408,7 +376,23 @@
           <w:rFonts w:ascii="Arial" w:hAnsi="Arial" w:cs="Arial"/>
           <w:color w:val="1F1F1F"/>
         </w:rPr>
-        <w:t xml:space="preserve"> Each requirement is clearly and concisely stated, using plain language and avoiding ambiguity.</w:t>
+        <w:t xml:space="preserve"> Each requirement is clearly and concisely stated, using plain </w:t>
+      </w:r>
+      <w:proofErr w:type="gramStart"/>
+      <w:r>
+        <w:rPr>
+          <w:rFonts w:ascii="Arial" w:hAnsi="Arial" w:cs="Arial"/>
+          <w:color w:val="1F1F1F"/>
+        </w:rPr>
+        <w:t>language</w:t>
+      </w:r>
+      <w:proofErr w:type="gramEnd"/>
+      <w:r>
+        <w:rPr>
+          <w:rFonts w:ascii="Arial" w:hAnsi="Arial" w:cs="Arial"/>
+          <w:color w:val="1F1F1F"/>
+        </w:rPr>
+        <w:t xml:space="preserve"> and avoiding ambiguity.</w:t>
       </w:r>
     </w:p>
     <w:p>
@@ -587,10 +571,13 @@
           <w:szCs w:val="24"/>
           <w14:ligatures w14:val="none"/>
         </w:rPr>
-        <w:t xml:space="preserve">This Software Requirements Specification (SRS) document outlines the functional and non-functional requirements for the initial release of the </w:t>
-      </w:r>
-      <w:proofErr w:type="spellStart"/>
-      <w:r>
+        <w:t>This Software Requirements Specification (SRS) document outlines the functional and non-functional requirements for the initial release of the iShopHub ecommerce app, version 1.0. The scope encompasses the core features and functionalities necessary to provide a seamless and enjoyable shopping experience for tech enthusiasts and casual shoppers.</w:t>
+      </w:r>
+    </w:p>
+    <w:p>
+      <w:pPr>
+        <w:shd w:val="clear" w:color="auto" w:fill="FFFFFF"/>
+        <w:spacing w:before="360" w:after="360" w:line="240" w:lineRule="auto"/>
         <w:rPr>
           <w:rFonts w:ascii="Arial" w:eastAsia="Times New Roman" w:hAnsi="Arial" w:cs="Arial"/>
           <w:color w:val="1F1F1F"/>
@@ -599,9 +586,7 @@
           <w:szCs w:val="24"/>
           <w14:ligatures w14:val="none"/>
         </w:rPr>
-        <w:t>iShopHub</w:t>
-      </w:r>
-      <w:proofErr w:type="spellEnd"/>
+      </w:pPr>
       <w:r>
         <w:rPr>
           <w:rFonts w:ascii="Arial" w:eastAsia="Times New Roman" w:hAnsi="Arial" w:cs="Arial"/>
@@ -611,7 +596,7 @@
           <w:szCs w:val="24"/>
           <w14:ligatures w14:val="none"/>
         </w:rPr>
-        <w:t xml:space="preserve"> ecommerce app, version 1.0. The scope encompasses the core features and functionalities necessary to provide a seamless and enjoyable shopping experience for tech enthusiasts and casual shoppers.</w:t>
+        <w:t>1.3.2 Core Features</w:t>
       </w:r>
     </w:p>
     <w:p>
@@ -636,13 +621,17 @@
           <w:szCs w:val="24"/>
           <w14:ligatures w14:val="none"/>
         </w:rPr>
-        <w:t>1.3.2 Core Features</w:t>
-      </w:r>
-    </w:p>
-    <w:p>
-      <w:pPr>
-        <w:shd w:val="clear" w:color="auto" w:fill="FFFFFF"/>
-        <w:spacing w:before="360" w:after="360" w:line="240" w:lineRule="auto"/>
+        <w:t>The initial release of the iShopHub ecommerce app will include the following core features:</w:t>
+      </w:r>
+    </w:p>
+    <w:p>
+      <w:pPr>
+        <w:numPr>
+          <w:ilvl w:val="0"/>
+          <w:numId w:val="3"/>
+        </w:numPr>
+        <w:shd w:val="clear" w:color="auto" w:fill="FFFFFF"/>
+        <w:spacing w:after="360" w:line="240" w:lineRule="auto"/>
         <w:rPr>
           <w:rFonts w:ascii="Arial" w:eastAsia="Times New Roman" w:hAnsi="Arial" w:cs="Arial"/>
           <w:color w:val="1F1F1F"/>
@@ -661,10 +650,17 @@
           <w:szCs w:val="24"/>
           <w14:ligatures w14:val="none"/>
         </w:rPr>
-        <w:t xml:space="preserve">The initial release of the </w:t>
-      </w:r>
-      <w:proofErr w:type="spellStart"/>
-      <w:r>
+        <w:t>User Authentication and Profiles: Users can create and manage their profiles, including setting personal preferences and updating their information. The app provides secure login and registration mechanisms, and users can save their shopping cart items for future reference.</w:t>
+      </w:r>
+    </w:p>
+    <w:p>
+      <w:pPr>
+        <w:numPr>
+          <w:ilvl w:val="0"/>
+          <w:numId w:val="3"/>
+        </w:numPr>
+        <w:shd w:val="clear" w:color="auto" w:fill="FFFFFF"/>
+        <w:spacing w:after="360" w:line="240" w:lineRule="auto"/>
         <w:rPr>
           <w:rFonts w:ascii="Arial" w:eastAsia="Times New Roman" w:hAnsi="Arial" w:cs="Arial"/>
           <w:color w:val="1F1F1F"/>
@@ -673,9 +669,7 @@
           <w:szCs w:val="24"/>
           <w14:ligatures w14:val="none"/>
         </w:rPr>
-        <w:t>iShopHub</w:t>
-      </w:r>
-      <w:proofErr w:type="spellEnd"/>
+      </w:pPr>
       <w:r>
         <w:rPr>
           <w:rFonts w:ascii="Arial" w:eastAsia="Times New Roman" w:hAnsi="Arial" w:cs="Arial"/>
@@ -685,7 +679,7 @@
           <w:szCs w:val="24"/>
           <w14:ligatures w14:val="none"/>
         </w:rPr>
-        <w:t xml:space="preserve"> ecommerce app will include the following core features:</w:t>
+        <w:t>Product Catalog and Search: A comprehensive product catalog showcases detailed descriptions, high-quality images, and specifications. Users can search and filter products based on various criteria, such as price, brand, category, and features. The app implements a product comparison feature to allow users to compare the specifications of different products.</w:t>
       </w:r>
     </w:p>
     <w:p>
@@ -714,7 +708,7 @@
           <w:szCs w:val="24"/>
           <w14:ligatures w14:val="none"/>
         </w:rPr>
-        <w:t>User Authentication and Profiles: Users can create and manage their profiles, including setting personal preferences and updating their information. The app provides secure login and registration mechanisms, and users can save their shopping cart items for future reference.</w:t>
+        <w:t>Secure Payment Gateway Integration: The app integrates with secure payment gateways to ensure safe and reliable transactions. Users can choose from various payment methods, including credit cards, debit cards, and digital wallets. The app provides secure storage of payment information and complies with data privacy regulations.</w:t>
       </w:r>
     </w:p>
     <w:p>
@@ -743,7 +737,8 @@
           <w:szCs w:val="24"/>
           <w14:ligatures w14:val="none"/>
         </w:rPr>
-        <w:t>Product Catalog and Search: A comprehensive product catalog showcases detailed descriptions, high-quality images, and specifications. Users can search and filter products based on various criteria, such as price, brand, category, and features. The app implements a product comparison feature to allow users to compare the specifications of different products.</w:t>
+        <w:lastRenderedPageBreak/>
+        <w:t>Order Tracking and Notification System: Users can track their orders in real-time, from order placement to delivery. The app sends notifications to users about order updates, including shipment confirmations, delivery status, and any potential delays. Users have access to order history and invoices within the app.</w:t>
       </w:r>
     </w:p>
     <w:p>
@@ -772,17 +767,13 @@
           <w:szCs w:val="24"/>
           <w14:ligatures w14:val="none"/>
         </w:rPr>
-        <w:t>Secure Payment Gateway Integration: The app integrates with secure payment gateways to ensure safe and reliable transactions. Users can choose from various payment methods, including credit cards, debit cards, and digital wallets. The app provides secure storage of payment information and complies with data privacy regulations.</w:t>
-      </w:r>
-    </w:p>
-    <w:p>
-      <w:pPr>
-        <w:numPr>
-          <w:ilvl w:val="0"/>
-          <w:numId w:val="3"/>
-        </w:numPr>
-        <w:shd w:val="clear" w:color="auto" w:fill="FFFFFF"/>
-        <w:spacing w:after="360" w:line="240" w:lineRule="auto"/>
+        <w:t>Customer Support Chat Functionality: A live chat feature provides immediate assistance to customers for inquiries, order assistance, and technical issues. Customer support representatives can access customer information and order details to provide efficient assistance. The app maintains a chat history for future reference.</w:t>
+      </w:r>
+    </w:p>
+    <w:p>
+      <w:pPr>
+        <w:shd w:val="clear" w:color="auto" w:fill="FFFFFF"/>
+        <w:spacing w:before="360" w:after="360" w:line="240" w:lineRule="auto"/>
         <w:rPr>
           <w:rFonts w:ascii="Arial" w:eastAsia="Times New Roman" w:hAnsi="Arial" w:cs="Arial"/>
           <w:color w:val="1F1F1F"/>
@@ -801,18 +792,13 @@
           <w:szCs w:val="24"/>
           <w14:ligatures w14:val="none"/>
         </w:rPr>
-        <w:lastRenderedPageBreak/>
-        <w:t>Order Tracking and Notification System: Users can track their orders in real-time, from order placement to delivery. The app sends notifications to users about order updates, including shipment confirmations, delivery status, and any potential delays. Users have access to order history and invoices within the app.</w:t>
-      </w:r>
-    </w:p>
-    <w:p>
-      <w:pPr>
-        <w:numPr>
-          <w:ilvl w:val="0"/>
-          <w:numId w:val="3"/>
-        </w:numPr>
-        <w:shd w:val="clear" w:color="auto" w:fill="FFFFFF"/>
-        <w:spacing w:after="360" w:line="240" w:lineRule="auto"/>
+        <w:t>1.3.3 Subsequent Releases</w:t>
+      </w:r>
+    </w:p>
+    <w:p>
+      <w:pPr>
+        <w:shd w:val="clear" w:color="auto" w:fill="FFFFFF"/>
+        <w:spacing w:before="360" w:after="360" w:line="240" w:lineRule="auto"/>
         <w:rPr>
           <w:rFonts w:ascii="Arial" w:eastAsia="Times New Roman" w:hAnsi="Arial" w:cs="Arial"/>
           <w:color w:val="1F1F1F"/>
@@ -831,13 +817,17 @@
           <w:szCs w:val="24"/>
           <w14:ligatures w14:val="none"/>
         </w:rPr>
-        <w:t>Customer Support Chat Functionality: A live chat feature provides immediate assistance to customers for inquiries, order assistance, and technical issues. Customer support representatives can access customer information and order details to provide efficient assistance. The app maintains a chat history for future reference.</w:t>
-      </w:r>
-    </w:p>
-    <w:p>
-      <w:pPr>
-        <w:shd w:val="clear" w:color="auto" w:fill="FFFFFF"/>
-        <w:spacing w:before="360" w:after="360" w:line="240" w:lineRule="auto"/>
+        <w:t>Subsequent releases of the iShopHub ecommerce app will introduce additional features based on user feedback and market trends. These features may include:</w:t>
+      </w:r>
+    </w:p>
+    <w:p>
+      <w:pPr>
+        <w:numPr>
+          <w:ilvl w:val="0"/>
+          <w:numId w:val="4"/>
+        </w:numPr>
+        <w:shd w:val="clear" w:color="auto" w:fill="FFFFFF"/>
+        <w:spacing w:before="100" w:beforeAutospacing="1" w:after="150" w:line="240" w:lineRule="auto"/>
         <w:rPr>
           <w:rFonts w:ascii="Arial" w:eastAsia="Times New Roman" w:hAnsi="Arial" w:cs="Arial"/>
           <w:color w:val="1F1F1F"/>
@@ -856,13 +846,17 @@
           <w:szCs w:val="24"/>
           <w14:ligatures w14:val="none"/>
         </w:rPr>
-        <w:t>1.3.3 Subsequent Releases</w:t>
-      </w:r>
-    </w:p>
-    <w:p>
-      <w:pPr>
-        <w:shd w:val="clear" w:color="auto" w:fill="FFFFFF"/>
-        <w:spacing w:before="360" w:after="360" w:line="240" w:lineRule="auto"/>
+        <w:t>Personalized product recommendations</w:t>
+      </w:r>
+    </w:p>
+    <w:p>
+      <w:pPr>
+        <w:numPr>
+          <w:ilvl w:val="0"/>
+          <w:numId w:val="4"/>
+        </w:numPr>
+        <w:shd w:val="clear" w:color="auto" w:fill="FFFFFF"/>
+        <w:spacing w:before="100" w:beforeAutospacing="1" w:after="150" w:line="240" w:lineRule="auto"/>
         <w:rPr>
           <w:rFonts w:ascii="Arial" w:eastAsia="Times New Roman" w:hAnsi="Arial" w:cs="Arial"/>
           <w:color w:val="1F1F1F"/>
@@ -881,10 +875,17 @@
           <w:szCs w:val="24"/>
           <w14:ligatures w14:val="none"/>
         </w:rPr>
-        <w:t xml:space="preserve">Subsequent releases of the </w:t>
-      </w:r>
-      <w:proofErr w:type="spellStart"/>
-      <w:r>
+        <w:t>User ratings and reviews</w:t>
+      </w:r>
+    </w:p>
+    <w:p>
+      <w:pPr>
+        <w:numPr>
+          <w:ilvl w:val="0"/>
+          <w:numId w:val="4"/>
+        </w:numPr>
+        <w:shd w:val="clear" w:color="auto" w:fill="FFFFFF"/>
+        <w:spacing w:before="100" w:beforeAutospacing="1" w:after="150" w:line="240" w:lineRule="auto"/>
         <w:rPr>
           <w:rFonts w:ascii="Arial" w:eastAsia="Times New Roman" w:hAnsi="Arial" w:cs="Arial"/>
           <w:color w:val="1F1F1F"/>
@@ -893,9 +894,7 @@
           <w:szCs w:val="24"/>
           <w14:ligatures w14:val="none"/>
         </w:rPr>
-        <w:t>iShopHub</w:t>
-      </w:r>
-      <w:proofErr w:type="spellEnd"/>
+      </w:pPr>
       <w:r>
         <w:rPr>
           <w:rFonts w:ascii="Arial" w:eastAsia="Times New Roman" w:hAnsi="Arial" w:cs="Arial"/>
@@ -905,8 +904,21 @@
           <w:szCs w:val="24"/>
           <w14:ligatures w14:val="none"/>
         </w:rPr>
-        <w:t xml:space="preserve"> ecommerce app will introduce additional features based on user feedback and market trends. These features may include:</w:t>
-      </w:r>
+        <w:t xml:space="preserve">An expanded product </w:t>
+      </w:r>
+      <w:proofErr w:type="gramStart"/>
+      <w:r>
+        <w:rPr>
+          <w:rFonts w:ascii="Arial" w:eastAsia="Times New Roman" w:hAnsi="Arial" w:cs="Arial"/>
+          <w:color w:val="1F1F1F"/>
+          <w:kern w:val="0"/>
+          <w:sz w:val="24"/>
+          <w:szCs w:val="24"/>
+          <w14:ligatures w14:val="none"/>
+        </w:rPr>
+        <w:t>catalog</w:t>
+      </w:r>
+      <w:proofErr w:type="gramEnd"/>
     </w:p>
     <w:p>
       <w:pPr>
@@ -934,17 +946,13 @@
           <w:szCs w:val="24"/>
           <w14:ligatures w14:val="none"/>
         </w:rPr>
-        <w:t>Personalized product recommendations</w:t>
-      </w:r>
-    </w:p>
-    <w:p>
-      <w:pPr>
-        <w:numPr>
-          <w:ilvl w:val="0"/>
-          <w:numId w:val="4"/>
-        </w:numPr>
-        <w:shd w:val="clear" w:color="auto" w:fill="FFFFFF"/>
-        <w:spacing w:before="100" w:beforeAutospacing="1" w:after="150" w:line="240" w:lineRule="auto"/>
+        <w:t>Mobile app versions for iOS and Android</w:t>
+      </w:r>
+    </w:p>
+    <w:p>
+      <w:pPr>
+        <w:shd w:val="clear" w:color="auto" w:fill="FFFFFF"/>
+        <w:spacing w:before="360" w:after="360" w:line="240" w:lineRule="auto"/>
         <w:rPr>
           <w:rFonts w:ascii="Arial" w:eastAsia="Times New Roman" w:hAnsi="Arial" w:cs="Arial"/>
           <w:color w:val="1F1F1F"/>
@@ -963,17 +971,13 @@
           <w:szCs w:val="24"/>
           <w14:ligatures w14:val="none"/>
         </w:rPr>
-        <w:t>User ratings and reviews</w:t>
-      </w:r>
-    </w:p>
-    <w:p>
-      <w:pPr>
-        <w:numPr>
-          <w:ilvl w:val="0"/>
-          <w:numId w:val="4"/>
-        </w:numPr>
-        <w:shd w:val="clear" w:color="auto" w:fill="FFFFFF"/>
-        <w:spacing w:before="100" w:beforeAutospacing="1" w:after="150" w:line="240" w:lineRule="auto"/>
+        <w:t>1.3.4 Alignment with User and Business Goals</w:t>
+      </w:r>
+    </w:p>
+    <w:p>
+      <w:pPr>
+        <w:shd w:val="clear" w:color="auto" w:fill="FFFFFF"/>
+        <w:spacing w:before="360" w:after="360" w:line="240" w:lineRule="auto"/>
         <w:rPr>
           <w:rFonts w:ascii="Arial" w:eastAsia="Times New Roman" w:hAnsi="Arial" w:cs="Arial"/>
           <w:color w:val="1F1F1F"/>
@@ -992,17 +996,13 @@
           <w:szCs w:val="24"/>
           <w14:ligatures w14:val="none"/>
         </w:rPr>
-        <w:t>An expanded product catalog</w:t>
-      </w:r>
-    </w:p>
-    <w:p>
-      <w:pPr>
-        <w:numPr>
-          <w:ilvl w:val="0"/>
-          <w:numId w:val="4"/>
-        </w:numPr>
-        <w:shd w:val="clear" w:color="auto" w:fill="FFFFFF"/>
-        <w:spacing w:before="100" w:beforeAutospacing="1" w:after="150" w:line="240" w:lineRule="auto"/>
+        <w:t>The iShopHub ecommerce app is designed to address the needs of tech enthusiasts and casual shoppers by providing a user-friendly platform for exploring, purchasing, and managing technology products. The app aligns with the business objectives of establishing iShopHub as a go-to platform for technology purchases, increasing customer base, and achieving a customer satisfaction rate of 90% or above.</w:t>
+      </w:r>
+    </w:p>
+    <w:p>
+      <w:pPr>
+        <w:shd w:val="clear" w:color="auto" w:fill="FFFFFF"/>
+        <w:spacing w:before="360" w:after="360" w:line="240" w:lineRule="auto"/>
         <w:rPr>
           <w:rFonts w:ascii="Arial" w:eastAsia="Times New Roman" w:hAnsi="Arial" w:cs="Arial"/>
           <w:color w:val="1F1F1F"/>
@@ -1021,154 +1021,7 @@
           <w:szCs w:val="24"/>
           <w14:ligatures w14:val="none"/>
         </w:rPr>
-        <w:t>Mobile app versions for iOS and Android</w:t>
-      </w:r>
-    </w:p>
-    <w:p>
-      <w:pPr>
-        <w:shd w:val="clear" w:color="auto" w:fill="FFFFFF"/>
-        <w:spacing w:before="360" w:after="360" w:line="240" w:lineRule="auto"/>
-        <w:rPr>
-          <w:rFonts w:ascii="Arial" w:eastAsia="Times New Roman" w:hAnsi="Arial" w:cs="Arial"/>
-          <w:color w:val="1F1F1F"/>
-          <w:kern w:val="0"/>
-          <w:sz w:val="24"/>
-          <w:szCs w:val="24"/>
-          <w14:ligatures w14:val="none"/>
-        </w:rPr>
-      </w:pPr>
-      <w:r>
-        <w:rPr>
-          <w:rFonts w:ascii="Arial" w:eastAsia="Times New Roman" w:hAnsi="Arial" w:cs="Arial"/>
-          <w:color w:val="1F1F1F"/>
-          <w:kern w:val="0"/>
-          <w:sz w:val="24"/>
-          <w:szCs w:val="24"/>
-          <w14:ligatures w14:val="none"/>
-        </w:rPr>
-        <w:t>1.3.4 Alignment with User and Business Goals</w:t>
-      </w:r>
-    </w:p>
-    <w:p>
-      <w:pPr>
-        <w:shd w:val="clear" w:color="auto" w:fill="FFFFFF"/>
-        <w:spacing w:before="360" w:after="360" w:line="240" w:lineRule="auto"/>
-        <w:rPr>
-          <w:rFonts w:ascii="Arial" w:eastAsia="Times New Roman" w:hAnsi="Arial" w:cs="Arial"/>
-          <w:color w:val="1F1F1F"/>
-          <w:kern w:val="0"/>
-          <w:sz w:val="24"/>
-          <w:szCs w:val="24"/>
-          <w14:ligatures w14:val="none"/>
-        </w:rPr>
-      </w:pPr>
-      <w:r>
-        <w:rPr>
-          <w:rFonts w:ascii="Arial" w:eastAsia="Times New Roman" w:hAnsi="Arial" w:cs="Arial"/>
-          <w:color w:val="1F1F1F"/>
-          <w:kern w:val="0"/>
-          <w:sz w:val="24"/>
-          <w:szCs w:val="24"/>
-          <w14:ligatures w14:val="none"/>
-        </w:rPr>
-        <w:t xml:space="preserve">The </w:t>
-      </w:r>
-      <w:proofErr w:type="spellStart"/>
-      <w:r>
-        <w:rPr>
-          <w:rFonts w:ascii="Arial" w:eastAsia="Times New Roman" w:hAnsi="Arial" w:cs="Arial"/>
-          <w:color w:val="1F1F1F"/>
-          <w:kern w:val="0"/>
-          <w:sz w:val="24"/>
-          <w:szCs w:val="24"/>
-          <w14:ligatures w14:val="none"/>
-        </w:rPr>
-        <w:t>iShopHub</w:t>
-      </w:r>
-      <w:proofErr w:type="spellEnd"/>
-      <w:r>
-        <w:rPr>
-          <w:rFonts w:ascii="Arial" w:eastAsia="Times New Roman" w:hAnsi="Arial" w:cs="Arial"/>
-          <w:color w:val="1F1F1F"/>
-          <w:kern w:val="0"/>
-          <w:sz w:val="24"/>
-          <w:szCs w:val="24"/>
-          <w14:ligatures w14:val="none"/>
-        </w:rPr>
-        <w:t xml:space="preserve"> ecommerce app is designed to address the needs of tech enthusiasts and casual shoppers by providing a user-friendly platform for exploring, purchasing, and managing technology products. The app aligns with the business objectives of establishing </w:t>
-      </w:r>
-      <w:proofErr w:type="spellStart"/>
-      <w:r>
-        <w:rPr>
-          <w:rFonts w:ascii="Arial" w:eastAsia="Times New Roman" w:hAnsi="Arial" w:cs="Arial"/>
-          <w:color w:val="1F1F1F"/>
-          <w:kern w:val="0"/>
-          <w:sz w:val="24"/>
-          <w:szCs w:val="24"/>
-          <w14:ligatures w14:val="none"/>
-        </w:rPr>
-        <w:t>iShopHub</w:t>
-      </w:r>
-      <w:proofErr w:type="spellEnd"/>
-      <w:r>
-        <w:rPr>
-          <w:rFonts w:ascii="Arial" w:eastAsia="Times New Roman" w:hAnsi="Arial" w:cs="Arial"/>
-          <w:color w:val="1F1F1F"/>
-          <w:kern w:val="0"/>
-          <w:sz w:val="24"/>
-          <w:szCs w:val="24"/>
-          <w14:ligatures w14:val="none"/>
-        </w:rPr>
-        <w:t xml:space="preserve"> as a go-to platform for technology purchases, increasing customer base, and achieving a customer satisfaction rate of 90% or above.</w:t>
-      </w:r>
-    </w:p>
-    <w:p>
-      <w:pPr>
-        <w:shd w:val="clear" w:color="auto" w:fill="FFFFFF"/>
-        <w:spacing w:before="360" w:after="360" w:line="240" w:lineRule="auto"/>
-        <w:rPr>
-          <w:rFonts w:ascii="Arial" w:eastAsia="Times New Roman" w:hAnsi="Arial" w:cs="Arial"/>
-          <w:color w:val="1F1F1F"/>
-          <w:kern w:val="0"/>
-          <w:sz w:val="24"/>
-          <w:szCs w:val="24"/>
-          <w14:ligatures w14:val="none"/>
-        </w:rPr>
-      </w:pPr>
-      <w:r>
-        <w:rPr>
-          <w:rFonts w:ascii="Arial" w:eastAsia="Times New Roman" w:hAnsi="Arial" w:cs="Arial"/>
-          <w:color w:val="1F1F1F"/>
-          <w:kern w:val="0"/>
-          <w:sz w:val="24"/>
-          <w:szCs w:val="24"/>
-          <w14:ligatures w14:val="none"/>
-        </w:rPr>
-        <w:t xml:space="preserve">This SRS document serves as a comprehensive guide for the development team to ensure the successful implementation of the </w:t>
-      </w:r>
-      <w:proofErr w:type="spellStart"/>
-      <w:r>
-        <w:rPr>
-          <w:rFonts w:ascii="Arial" w:eastAsia="Times New Roman" w:hAnsi="Arial" w:cs="Arial"/>
-          <w:color w:val="1F1F1F"/>
-          <w:kern w:val="0"/>
-          <w:sz w:val="24"/>
-          <w:szCs w:val="24"/>
-          <w14:ligatures w14:val="none"/>
-        </w:rPr>
-        <w:t>iShopHub</w:t>
-      </w:r>
-      <w:proofErr w:type="spellEnd"/>
-      <w:r>
-        <w:rPr>
-          <w:rFonts w:ascii="Arial" w:eastAsia="Times New Roman" w:hAnsi="Arial" w:cs="Arial"/>
-          <w:color w:val="1F1F1F"/>
-          <w:kern w:val="0"/>
-          <w:sz w:val="24"/>
-          <w:szCs w:val="24"/>
-          <w14:ligatures w14:val="none"/>
-        </w:rPr>
-        <w:t xml:space="preserve"> ecommerce app, version 1.0. Subsequent SRS documents will be developed for future releases, incorporating additional features and enhancements based on user feedback and market trends.</w:t>
+        <w:t>This SRS document serves as a comprehensive guide for the development team to ensure the successful implementation of the iShopHub ecommerce app, version 1.0. Subsequent SRS documents will be developed for future releases, incorporating additional features and enhancements based on user feedback and market trends.</w:t>
       </w:r>
     </w:p>
     <w:p>
@@ -1180,22 +1033,6 @@
           <w:rFonts w:ascii="Arial" w:hAnsi="Arial" w:cs="Arial"/>
         </w:rPr>
       </w:pPr>
-    </w:p>
-    <w:p>
-      <w:pPr>
-        <w:pStyle w:val="NormalWeb"/>
-        <w:shd w:val="clear" w:color="auto" w:fill="FFFFFF"/>
-        <w:spacing w:before="0" w:beforeAutospacing="0" w:after="0" w:afterAutospacing="0"/>
-        <w:rPr>
-          <w:rFonts w:ascii="Arial" w:hAnsi="Arial" w:cs="Arial"/>
-        </w:rPr>
-      </w:pPr>
-      <w:r>
-        <w:rPr>
-          <w:rFonts w:ascii="Arial" w:hAnsi="Arial" w:cs="Arial"/>
-        </w:rPr>
-        <w:t>1.4 References</w:t>
-      </w:r>
     </w:p>
     <w:p>
       <w:pPr>
@@ -1240,20 +1077,21 @@
       <w:tblPr>
         <w:tblStyle w:val="TableGrid"/>
         <w:tblW w:w="0" w:type="auto"/>
+        <w:tblLayout w:type="fixed"/>
         <w:tblLook w:val="04A0" w:firstRow="1" w:lastRow="0" w:firstColumn="1" w:lastColumn="0" w:noHBand="0" w:noVBand="1"/>
       </w:tblPr>
       <w:tblGrid>
-        <w:gridCol w:w="1262"/>
-        <w:gridCol w:w="917"/>
-        <w:gridCol w:w="993"/>
-        <w:gridCol w:w="726"/>
-        <w:gridCol w:w="1312"/>
-        <w:gridCol w:w="4140"/>
+        <w:gridCol w:w="1525"/>
+        <w:gridCol w:w="990"/>
+        <w:gridCol w:w="810"/>
+        <w:gridCol w:w="1260"/>
+        <w:gridCol w:w="1440"/>
+        <w:gridCol w:w="3325"/>
       </w:tblGrid>
       <w:tr>
         <w:tc>
           <w:tcPr>
-            <w:tcW w:w="1558" w:type="dxa"/>
+            <w:tcW w:w="1525" w:type="dxa"/>
           </w:tcPr>
           <w:p>
             <w:pPr>
@@ -1274,7 +1112,7 @@
         </w:tc>
         <w:tc>
           <w:tcPr>
-            <w:tcW w:w="1558" w:type="dxa"/>
+            <w:tcW w:w="990" w:type="dxa"/>
           </w:tcPr>
           <w:p>
             <w:pPr>
@@ -1294,7 +1132,7 @@
         </w:tc>
         <w:tc>
           <w:tcPr>
-            <w:tcW w:w="1558" w:type="dxa"/>
+            <w:tcW w:w="810" w:type="dxa"/>
           </w:tcPr>
           <w:p>
             <w:pPr>
@@ -1314,7 +1152,7 @@
         </w:tc>
         <w:tc>
           <w:tcPr>
-            <w:tcW w:w="1558" w:type="dxa"/>
+            <w:tcW w:w="1260" w:type="dxa"/>
           </w:tcPr>
           <w:p>
             <w:pPr>
@@ -1334,7 +1172,7 @@
         </w:tc>
         <w:tc>
           <w:tcPr>
-            <w:tcW w:w="1559" w:type="dxa"/>
+            <w:tcW w:w="1440" w:type="dxa"/>
           </w:tcPr>
           <w:p>
             <w:pPr>
@@ -1354,7 +1192,7 @@
         </w:tc>
         <w:tc>
           <w:tcPr>
-            <w:tcW w:w="1559" w:type="dxa"/>
+            <w:tcW w:w="3325" w:type="dxa"/>
           </w:tcPr>
           <w:p>
             <w:pPr>
@@ -1376,7 +1214,7 @@
       <w:tr>
         <w:tc>
           <w:tcPr>
-            <w:tcW w:w="1558" w:type="dxa"/>
+            <w:tcW w:w="1525" w:type="dxa"/>
           </w:tcPr>
           <w:p>
             <w:pPr>
@@ -1396,7 +1234,7 @@
         </w:tc>
         <w:tc>
           <w:tcPr>
-            <w:tcW w:w="1558" w:type="dxa"/>
+            <w:tcW w:w="990" w:type="dxa"/>
           </w:tcPr>
           <w:p>
             <w:pPr>
@@ -1416,7 +1254,7 @@
         </w:tc>
         <w:tc>
           <w:tcPr>
-            <w:tcW w:w="1558" w:type="dxa"/>
+            <w:tcW w:w="810" w:type="dxa"/>
           </w:tcPr>
           <w:p>
             <w:pPr>
@@ -1436,7 +1274,7 @@
         </w:tc>
         <w:tc>
           <w:tcPr>
-            <w:tcW w:w="1558" w:type="dxa"/>
+            <w:tcW w:w="1260" w:type="dxa"/>
           </w:tcPr>
           <w:p>
             <w:pPr>
@@ -1462,7 +1300,7 @@
         </w:tc>
         <w:tc>
           <w:tcPr>
-            <w:tcW w:w="1559" w:type="dxa"/>
+            <w:tcW w:w="1440" w:type="dxa"/>
           </w:tcPr>
           <w:p>
             <w:pPr>
@@ -1472,25 +1310,17 @@
                 <w:rFonts w:ascii="Arial" w:hAnsi="Arial" w:cs="Arial"/>
               </w:rPr>
             </w:pPr>
-            <w:proofErr w:type="spellStart"/>
             <w:r>
               <w:rPr>
                 <w:rFonts w:ascii="Arial" w:hAnsi="Arial" w:cs="Arial"/>
               </w:rPr>
-              <w:t>iShopHub</w:t>
-            </w:r>
-            <w:proofErr w:type="spellEnd"/>
-            <w:r>
-              <w:rPr>
-                <w:rFonts w:ascii="Arial" w:hAnsi="Arial" w:cs="Arial"/>
-              </w:rPr>
-              <w:t xml:space="preserve"> internal Document Repository</w:t>
+              <w:t>iShopHub internal Document Repository</w:t>
             </w:r>
           </w:p>
         </w:tc>
         <w:tc>
           <w:tcPr>
-            <w:tcW w:w="1559" w:type="dxa"/>
+            <w:tcW w:w="3325" w:type="dxa"/>
           </w:tcPr>
           <w:p>
             <w:pPr>
@@ -1552,21 +1382,19 @@
         <w:rPr>
           <w:rFonts w:ascii="Arial" w:hAnsi="Arial" w:cs="Arial"/>
         </w:rPr>
-        <w:t xml:space="preserve">2. </w:t>
-      </w:r>
-      <w:proofErr w:type="spellStart"/>
-      <w:r>
-        <w:rPr>
-          <w:rFonts w:ascii="Arial" w:hAnsi="Arial" w:cs="Arial"/>
-        </w:rPr>
-        <w:t>Ovelall</w:t>
-      </w:r>
-      <w:proofErr w:type="spellEnd"/>
-      <w:r>
-        <w:rPr>
-          <w:rFonts w:ascii="Arial" w:hAnsi="Arial" w:cs="Arial"/>
-        </w:rPr>
-        <w:t xml:space="preserve"> Description</w:t>
+        <w:t>2. Ove</w:t>
+      </w:r>
+      <w:r>
+        <w:rPr>
+          <w:rFonts w:ascii="Arial" w:hAnsi="Arial" w:cs="Arial"/>
+        </w:rPr>
+        <w:t xml:space="preserve">r </w:t>
+      </w:r>
+      <w:r>
+        <w:rPr>
+          <w:rFonts w:ascii="Arial" w:hAnsi="Arial" w:cs="Arial"/>
+        </w:rPr>
+        <w:t>all Description</w:t>
       </w:r>
     </w:p>
     <w:p>
@@ -1633,23 +1461,7 @@
           <w:rFonts w:ascii="Arial" w:hAnsi="Arial" w:cs="Arial"/>
           <w:color w:val="1F1F1F"/>
         </w:rPr>
-        <w:t xml:space="preserve">The </w:t>
-      </w:r>
-      <w:proofErr w:type="spellStart"/>
-      <w:r>
-        <w:rPr>
-          <w:rFonts w:ascii="Arial" w:hAnsi="Arial" w:cs="Arial"/>
-          <w:color w:val="1F1F1F"/>
-        </w:rPr>
-        <w:t>iShopHub</w:t>
-      </w:r>
-      <w:proofErr w:type="spellEnd"/>
-      <w:r>
-        <w:rPr>
-          <w:rFonts w:ascii="Arial" w:hAnsi="Arial" w:cs="Arial"/>
-          <w:color w:val="1F1F1F"/>
-        </w:rPr>
-        <w:t xml:space="preserve"> ecommerce app is an entirely new product designed to address the evolving needs of tech enthusiasts and casual shoppers in the digital marketplace. It aims to provide a seamless and enjoyable shopping experience for exploring, purchasing, and managing an extensive range of technology products.</w:t>
+        <w:t>The iShopHub ecommerce app is an entirely new product designed to address the evolving needs of tech enthusiasts and casual shoppers in the digital marketplace. It aims to provide a seamless and enjoyable shopping experience for exploring, purchasing, and managing an extensive range of technology products.</w:t>
       </w:r>
     </w:p>
     <w:p>
@@ -1685,39 +1497,7 @@
           <w:rFonts w:ascii="Arial" w:hAnsi="Arial" w:cs="Arial"/>
           <w:color w:val="1F1F1F"/>
         </w:rPr>
-        <w:t xml:space="preserve">The </w:t>
-      </w:r>
-      <w:proofErr w:type="spellStart"/>
-      <w:r>
-        <w:rPr>
-          <w:rFonts w:ascii="Arial" w:hAnsi="Arial" w:cs="Arial"/>
-          <w:color w:val="1F1F1F"/>
-        </w:rPr>
-        <w:t>iShopHub</w:t>
-      </w:r>
-      <w:proofErr w:type="spellEnd"/>
-      <w:r>
-        <w:rPr>
-          <w:rFonts w:ascii="Arial" w:hAnsi="Arial" w:cs="Arial"/>
-          <w:color w:val="1F1F1F"/>
-        </w:rPr>
-        <w:t xml:space="preserve"> ecommerce app emerged from the vision of establishing </w:t>
-      </w:r>
-      <w:proofErr w:type="spellStart"/>
-      <w:r>
-        <w:rPr>
-          <w:rFonts w:ascii="Arial" w:hAnsi="Arial" w:cs="Arial"/>
-          <w:color w:val="1F1F1F"/>
-        </w:rPr>
-        <w:t>iShopHub</w:t>
-      </w:r>
-      <w:proofErr w:type="spellEnd"/>
-      <w:r>
-        <w:rPr>
-          <w:rFonts w:ascii="Arial" w:hAnsi="Arial" w:cs="Arial"/>
-          <w:color w:val="1F1F1F"/>
-        </w:rPr>
-        <w:t xml:space="preserve"> as a leading technology provider and creating a centralized platform for tech enthusiasts to access and purchase the latest gadgets and innovations.</w:t>
+        <w:t>The iShopHub ecommerce app emerged from the vision of establishing iShopHub as a leading technology provider and creating a centralized platform for tech enthusiasts to access and purchase the latest gadgets and innovations.</w:t>
       </w:r>
     </w:p>
     <w:p>
@@ -1753,55 +1533,7 @@
           <w:rFonts w:ascii="Arial" w:hAnsi="Arial" w:cs="Arial"/>
           <w:color w:val="1F1F1F"/>
         </w:rPr>
-        <w:t xml:space="preserve">The </w:t>
-      </w:r>
-      <w:proofErr w:type="spellStart"/>
-      <w:r>
-        <w:rPr>
-          <w:rFonts w:ascii="Arial" w:hAnsi="Arial" w:cs="Arial"/>
-          <w:color w:val="1F1F1F"/>
-        </w:rPr>
-        <w:t>iShopHub</w:t>
-      </w:r>
-      <w:proofErr w:type="spellEnd"/>
-      <w:r>
-        <w:rPr>
-          <w:rFonts w:ascii="Arial" w:hAnsi="Arial" w:cs="Arial"/>
-          <w:color w:val="1F1F1F"/>
-        </w:rPr>
-        <w:t xml:space="preserve"> ecommerce app will initially function as an independent application accessible through mobile devices. In the future, it may integrate with the </w:t>
-      </w:r>
-      <w:proofErr w:type="spellStart"/>
-      <w:r>
-        <w:rPr>
-          <w:rFonts w:ascii="Arial" w:hAnsi="Arial" w:cs="Arial"/>
-          <w:color w:val="1F1F1F"/>
-        </w:rPr>
-        <w:t>iShopHub</w:t>
-      </w:r>
-      <w:proofErr w:type="spellEnd"/>
-      <w:r>
-        <w:rPr>
-          <w:rFonts w:ascii="Arial" w:hAnsi="Arial" w:cs="Arial"/>
-          <w:color w:val="1F1F1F"/>
-        </w:rPr>
-        <w:t xml:space="preserve"> website and other </w:t>
-      </w:r>
-      <w:proofErr w:type="spellStart"/>
-      <w:r>
-        <w:rPr>
-          <w:rFonts w:ascii="Arial" w:hAnsi="Arial" w:cs="Arial"/>
-          <w:color w:val="1F1F1F"/>
-        </w:rPr>
-        <w:t>iShopHub</w:t>
-      </w:r>
-      <w:proofErr w:type="spellEnd"/>
-      <w:r>
-        <w:rPr>
-          <w:rFonts w:ascii="Arial" w:hAnsi="Arial" w:cs="Arial"/>
-          <w:color w:val="1F1F1F"/>
-        </w:rPr>
-        <w:t xml:space="preserve"> services to provide a unified customer experience across different platforms.</w:t>
+        <w:t>The iShopHub ecommerce app will initially function as an independent application accessible through mobile devices. In the future, it may integrate with the iShopHub website and other iShopHub services to provide a unified customer experience across different platforms.</w:t>
       </w:r>
     </w:p>
     <w:p>
@@ -1837,23 +1569,7 @@
           <w:rFonts w:ascii="Arial" w:hAnsi="Arial" w:cs="Arial"/>
           <w:color w:val="1F1F1F"/>
         </w:rPr>
-        <w:t xml:space="preserve">The </w:t>
-      </w:r>
-      <w:proofErr w:type="spellStart"/>
-      <w:r>
-        <w:rPr>
-          <w:rFonts w:ascii="Arial" w:hAnsi="Arial" w:cs="Arial"/>
-          <w:color w:val="1F1F1F"/>
-        </w:rPr>
-        <w:t>iShopHub</w:t>
-      </w:r>
-      <w:proofErr w:type="spellEnd"/>
-      <w:r>
-        <w:rPr>
-          <w:rFonts w:ascii="Arial" w:hAnsi="Arial" w:cs="Arial"/>
-          <w:color w:val="1F1F1F"/>
-        </w:rPr>
-        <w:t xml:space="preserve"> ecommerce app exists within a broader ecosystem that includes:</w:t>
+        <w:t>The iShopHub ecommerce app exists within a broader ecosystem that includes:</w:t>
       </w:r>
     </w:p>
     <w:p>
@@ -1982,23 +1698,7 @@
           <w:rFonts w:ascii="Arial" w:hAnsi="Arial" w:cs="Arial"/>
           <w:color w:val="1F1F1F"/>
         </w:rPr>
-        <w:t xml:space="preserve"> Integration with </w:t>
-      </w:r>
-      <w:proofErr w:type="spellStart"/>
-      <w:r>
-        <w:rPr>
-          <w:rFonts w:ascii="Arial" w:hAnsi="Arial" w:cs="Arial"/>
-          <w:color w:val="1F1F1F"/>
-        </w:rPr>
-        <w:t>iShopHub's</w:t>
-      </w:r>
-      <w:proofErr w:type="spellEnd"/>
-      <w:r>
-        <w:rPr>
-          <w:rFonts w:ascii="Arial" w:hAnsi="Arial" w:cs="Arial"/>
-          <w:color w:val="1F1F1F"/>
-        </w:rPr>
-        <w:t xml:space="preserve"> customer support infrastructure will provide seamless assistance to customers.</w:t>
+        <w:t xml:space="preserve"> Integration with iShopHub's customer support infrastructure will provide seamless assistance to customers.</w:t>
       </w:r>
     </w:p>
     <w:p>
@@ -2034,23 +1734,7 @@
           <w:rFonts w:ascii="Arial" w:hAnsi="Arial" w:cs="Arial"/>
           <w:color w:val="1F1F1F"/>
         </w:rPr>
-        <w:t xml:space="preserve">A context diagram illustrating the </w:t>
-      </w:r>
-      <w:proofErr w:type="spellStart"/>
-      <w:r>
-        <w:rPr>
-          <w:rFonts w:ascii="Arial" w:hAnsi="Arial" w:cs="Arial"/>
-          <w:color w:val="1F1F1F"/>
-        </w:rPr>
-        <w:t>iShopHub</w:t>
-      </w:r>
-      <w:proofErr w:type="spellEnd"/>
-      <w:r>
-        <w:rPr>
-          <w:rFonts w:ascii="Arial" w:hAnsi="Arial" w:cs="Arial"/>
-          <w:color w:val="1F1F1F"/>
-        </w:rPr>
-        <w:t xml:space="preserve"> ecommerce app's relationship to other systems is presented below:</w:t>
+        <w:t>A context diagram illustrating the iShopHub ecommerce app's relationship to other systems is presented below:</w:t>
       </w:r>
     </w:p>
     <w:p>
@@ -2068,23 +1752,7 @@
           <w:rFonts w:ascii="Arial" w:hAnsi="Arial" w:cs="Arial"/>
           <w:color w:val="1F1F1F"/>
         </w:rPr>
-        <w:t xml:space="preserve">[Image depicting the </w:t>
-      </w:r>
-      <w:proofErr w:type="spellStart"/>
-      <w:r>
-        <w:rPr>
-          <w:rFonts w:ascii="Arial" w:hAnsi="Arial" w:cs="Arial"/>
-          <w:color w:val="1F1F1F"/>
-        </w:rPr>
-        <w:t>iShopHub</w:t>
-      </w:r>
-      <w:proofErr w:type="spellEnd"/>
-      <w:r>
-        <w:rPr>
-          <w:rFonts w:ascii="Arial" w:hAnsi="Arial" w:cs="Arial"/>
-          <w:color w:val="1F1F1F"/>
-        </w:rPr>
-        <w:t xml:space="preserve"> ecommerce app at the center, connected to tech product suppliers, payment gateways, logistics providers, and customer support services]</w:t>
+        <w:t>[Image depicting the iShopHub ecommerce app at the center, connected to tech product suppliers, payment gateways, logistics providers, and customer support services]</w:t>
       </w:r>
     </w:p>
     <w:p>
@@ -2102,23 +1770,7 @@
           <w:rFonts w:ascii="Arial" w:hAnsi="Arial" w:cs="Arial"/>
           <w:color w:val="1F1F1F"/>
         </w:rPr>
-        <w:t xml:space="preserve">This context diagram highlights the interconnected nature of the </w:t>
-      </w:r>
-      <w:proofErr w:type="spellStart"/>
-      <w:r>
-        <w:rPr>
-          <w:rFonts w:ascii="Arial" w:hAnsi="Arial" w:cs="Arial"/>
-          <w:color w:val="1F1F1F"/>
-        </w:rPr>
-        <w:t>iShopHub</w:t>
-      </w:r>
-      <w:proofErr w:type="spellEnd"/>
-      <w:r>
-        <w:rPr>
-          <w:rFonts w:ascii="Arial" w:hAnsi="Arial" w:cs="Arial"/>
-          <w:color w:val="1F1F1F"/>
-        </w:rPr>
-        <w:t xml:space="preserve"> ecommerce app within the broader technology ecosystem.</w:t>
+        <w:t>This context diagram highlights the interconnected nature of the iShopHub ecommerce app within the broader technology ecosystem.</w:t>
       </w:r>
     </w:p>
     <w:p>
@@ -2178,10 +1830,13 @@
           <w:szCs w:val="24"/>
           <w14:ligatures w14:val="none"/>
         </w:rPr>
-        <w:t xml:space="preserve">The </w:t>
-      </w:r>
-      <w:proofErr w:type="spellStart"/>
-      <w:r>
+        <w:t>The iShopHub ecommerce app targets two primary user classes:</w:t>
+      </w:r>
+    </w:p>
+    <w:p>
+      <w:pPr>
+        <w:shd w:val="clear" w:color="auto" w:fill="FFFFFF"/>
+        <w:spacing w:before="360" w:after="360" w:line="240" w:lineRule="auto"/>
         <w:rPr>
           <w:rFonts w:ascii="Arial" w:eastAsia="Times New Roman" w:hAnsi="Arial" w:cs="Arial"/>
           <w:color w:val="1F1F1F"/>
@@ -2190,9 +1845,7 @@
           <w:szCs w:val="24"/>
           <w14:ligatures w14:val="none"/>
         </w:rPr>
-        <w:t>iShopHub</w:t>
-      </w:r>
-      <w:proofErr w:type="spellEnd"/>
+      </w:pPr>
       <w:r>
         <w:rPr>
           <w:rFonts w:ascii="Arial" w:eastAsia="Times New Roman" w:hAnsi="Arial" w:cs="Arial"/>
@@ -2202,7 +1855,7 @@
           <w:szCs w:val="24"/>
           <w14:ligatures w14:val="none"/>
         </w:rPr>
-        <w:t xml:space="preserve"> ecommerce app targets two primary user classes:</w:t>
+        <w:t>2.2.1 Tech Enthusiasts</w:t>
       </w:r>
     </w:p>
     <w:p>
@@ -2227,7 +1880,7 @@
           <w:szCs w:val="24"/>
           <w14:ligatures w14:val="none"/>
         </w:rPr>
-        <w:t>2.2.1 Tech Enthusiasts</w:t>
+        <w:t>Tech enthusiasts are individuals with a keen interest in technology and a desire to stay updated on the latest gadgets and innovations. They possess a strong understanding of technology products and seek a platform that provides access to a comprehensive product catalog, detailed specifications, and personalized recommendations.</w:t>
       </w:r>
     </w:p>
     <w:p>
@@ -2252,13 +1905,17 @@
           <w:szCs w:val="24"/>
           <w14:ligatures w14:val="none"/>
         </w:rPr>
-        <w:t>Tech enthusiasts are individuals with a keen interest in technology and a desire to stay updated on the latest gadgets and innovations. They possess a strong understanding of technology products and seek a platform that provides access to a comprehensive product catalog, detailed specifications, and personalized recommendations.</w:t>
-      </w:r>
-    </w:p>
-    <w:p>
-      <w:pPr>
-        <w:shd w:val="clear" w:color="auto" w:fill="FFFFFF"/>
-        <w:spacing w:before="360" w:after="360" w:line="240" w:lineRule="auto"/>
+        <w:t>Characteristics:</w:t>
+      </w:r>
+    </w:p>
+    <w:p>
+      <w:pPr>
+        <w:numPr>
+          <w:ilvl w:val="0"/>
+          <w:numId w:val="6"/>
+        </w:numPr>
+        <w:shd w:val="clear" w:color="auto" w:fill="FFFFFF"/>
+        <w:spacing w:before="100" w:beforeAutospacing="1" w:after="150" w:line="240" w:lineRule="auto"/>
         <w:rPr>
           <w:rFonts w:ascii="Arial" w:eastAsia="Times New Roman" w:hAnsi="Arial" w:cs="Arial"/>
           <w:color w:val="1F1F1F"/>
@@ -2277,7 +1934,7 @@
           <w:szCs w:val="24"/>
           <w14:ligatures w14:val="none"/>
         </w:rPr>
-        <w:t>Characteristics:</w:t>
+        <w:t>Avid users of technology products</w:t>
       </w:r>
     </w:p>
     <w:p>
@@ -2306,7 +1963,7 @@
           <w:szCs w:val="24"/>
           <w14:ligatures w14:val="none"/>
         </w:rPr>
-        <w:t>Avid users of technology products</w:t>
+        <w:t>Actively seek information about new releases and trends</w:t>
       </w:r>
     </w:p>
     <w:p>
@@ -2335,8 +1992,21 @@
           <w:szCs w:val="24"/>
           <w14:ligatures w14:val="none"/>
         </w:rPr>
-        <w:t>Actively seek information about new releases and trends</w:t>
-      </w:r>
+        <w:t xml:space="preserve">Prefer in-depth product descriptions and </w:t>
+      </w:r>
+      <w:proofErr w:type="gramStart"/>
+      <w:r>
+        <w:rPr>
+          <w:rFonts w:ascii="Arial" w:eastAsia="Times New Roman" w:hAnsi="Arial" w:cs="Arial"/>
+          <w:color w:val="1F1F1F"/>
+          <w:kern w:val="0"/>
+          <w:sz w:val="24"/>
+          <w:szCs w:val="24"/>
+          <w14:ligatures w14:val="none"/>
+        </w:rPr>
+        <w:t>specifications</w:t>
+      </w:r>
+      <w:proofErr w:type="gramEnd"/>
     </w:p>
     <w:p>
       <w:pPr>
@@ -2364,17 +2034,10 @@
           <w:szCs w:val="24"/>
           <w14:ligatures w14:val="none"/>
         </w:rPr>
-        <w:t>Prefer in-depth product descriptions and specifications</w:t>
-      </w:r>
-    </w:p>
-    <w:p>
-      <w:pPr>
-        <w:numPr>
-          <w:ilvl w:val="0"/>
-          <w:numId w:val="6"/>
-        </w:numPr>
-        <w:shd w:val="clear" w:color="auto" w:fill="FFFFFF"/>
-        <w:spacing w:before="100" w:beforeAutospacing="1" w:after="150" w:line="240" w:lineRule="auto"/>
+        <w:t xml:space="preserve">Appreciate personalized product recommendations based on their </w:t>
+      </w:r>
+      <w:proofErr w:type="gramStart"/>
+      <w:r>
         <w:rPr>
           <w:rFonts w:ascii="Arial" w:eastAsia="Times New Roman" w:hAnsi="Arial" w:cs="Arial"/>
           <w:color w:val="1F1F1F"/>
@@ -2383,8 +2046,14 @@
           <w:szCs w:val="24"/>
           <w14:ligatures w14:val="none"/>
         </w:rPr>
-      </w:pPr>
-      <w:r>
+        <w:t>preferences</w:t>
+      </w:r>
+      <w:proofErr w:type="gramEnd"/>
+    </w:p>
+    <w:p>
+      <w:pPr>
+        <w:shd w:val="clear" w:color="auto" w:fill="FFFFFF"/>
+        <w:spacing w:before="360" w:after="360" w:line="240" w:lineRule="auto"/>
         <w:rPr>
           <w:rFonts w:ascii="Arial" w:eastAsia="Times New Roman" w:hAnsi="Arial" w:cs="Arial"/>
           <w:color w:val="1F1F1F"/>
@@ -2393,13 +2062,8 @@
           <w:szCs w:val="24"/>
           <w14:ligatures w14:val="none"/>
         </w:rPr>
-        <w:t>Appreciate personalized product recommendations based on their preferences</w:t>
-      </w:r>
-    </w:p>
-    <w:p>
-      <w:pPr>
-        <w:shd w:val="clear" w:color="auto" w:fill="FFFFFF"/>
-        <w:spacing w:before="360" w:after="360" w:line="240" w:lineRule="auto"/>
+      </w:pPr>
+      <w:r>
         <w:rPr>
           <w:rFonts w:ascii="Arial" w:eastAsia="Times New Roman" w:hAnsi="Arial" w:cs="Arial"/>
           <w:color w:val="1F1F1F"/>
@@ -2408,8 +2072,13 @@
           <w:szCs w:val="24"/>
           <w14:ligatures w14:val="none"/>
         </w:rPr>
-      </w:pPr>
-      <w:r>
+        <w:t>2.2.2 Casual Shoppers</w:t>
+      </w:r>
+    </w:p>
+    <w:p>
+      <w:pPr>
+        <w:shd w:val="clear" w:color="auto" w:fill="FFFFFF"/>
+        <w:spacing w:before="360" w:after="360" w:line="240" w:lineRule="auto"/>
         <w:rPr>
           <w:rFonts w:ascii="Arial" w:eastAsia="Times New Roman" w:hAnsi="Arial" w:cs="Arial"/>
           <w:color w:val="1F1F1F"/>
@@ -2418,13 +2087,8 @@
           <w:szCs w:val="24"/>
           <w14:ligatures w14:val="none"/>
         </w:rPr>
-        <w:t>2.2.2 Casual Shoppers</w:t>
-      </w:r>
-    </w:p>
-    <w:p>
-      <w:pPr>
-        <w:shd w:val="clear" w:color="auto" w:fill="FFFFFF"/>
-        <w:spacing w:before="360" w:after="360" w:line="240" w:lineRule="auto"/>
+      </w:pPr>
+      <w:r>
         <w:rPr>
           <w:rFonts w:ascii="Arial" w:eastAsia="Times New Roman" w:hAnsi="Arial" w:cs="Arial"/>
           <w:color w:val="1F1F1F"/>
@@ -2433,8 +2097,14 @@
           <w:szCs w:val="24"/>
           <w14:ligatures w14:val="none"/>
         </w:rPr>
-      </w:pPr>
-      <w:r>
+        <w:lastRenderedPageBreak/>
+        <w:t>Casual shoppers are individuals who occasionally purchase technology products but may not possess extensive knowledge about the latest technologies. They seek a user-friendly platform that simplifies the shopping process and provides guidance in making informed decisions.</w:t>
+      </w:r>
+    </w:p>
+    <w:p>
+      <w:pPr>
+        <w:shd w:val="clear" w:color="auto" w:fill="FFFFFF"/>
+        <w:spacing w:before="360" w:after="360" w:line="240" w:lineRule="auto"/>
         <w:rPr>
           <w:rFonts w:ascii="Arial" w:eastAsia="Times New Roman" w:hAnsi="Arial" w:cs="Arial"/>
           <w:color w:val="1F1F1F"/>
@@ -2443,14 +2113,8 @@
           <w:szCs w:val="24"/>
           <w14:ligatures w14:val="none"/>
         </w:rPr>
-        <w:lastRenderedPageBreak/>
-        <w:t>Casual shoppers are individuals who occasionally purchase technology products but may not possess extensive knowledge about the latest technologies. They seek a user-friendly platform that simplifies the shopping process and provides guidance in making informed decisions.</w:t>
-      </w:r>
-    </w:p>
-    <w:p>
-      <w:pPr>
-        <w:shd w:val="clear" w:color="auto" w:fill="FFFFFF"/>
-        <w:spacing w:before="360" w:after="360" w:line="240" w:lineRule="auto"/>
+      </w:pPr>
+      <w:r>
         <w:rPr>
           <w:rFonts w:ascii="Arial" w:eastAsia="Times New Roman" w:hAnsi="Arial" w:cs="Arial"/>
           <w:color w:val="1F1F1F"/>
@@ -2459,8 +2123,17 @@
           <w:szCs w:val="24"/>
           <w14:ligatures w14:val="none"/>
         </w:rPr>
-      </w:pPr>
-      <w:r>
+        <w:t>Characteristics:</w:t>
+      </w:r>
+    </w:p>
+    <w:p>
+      <w:pPr>
+        <w:numPr>
+          <w:ilvl w:val="0"/>
+          <w:numId w:val="7"/>
+        </w:numPr>
+        <w:shd w:val="clear" w:color="auto" w:fill="FFFFFF"/>
+        <w:spacing w:before="100" w:beforeAutospacing="1" w:after="150" w:line="240" w:lineRule="auto"/>
         <w:rPr>
           <w:rFonts w:ascii="Arial" w:eastAsia="Times New Roman" w:hAnsi="Arial" w:cs="Arial"/>
           <w:color w:val="1F1F1F"/>
@@ -2469,7 +2142,17 @@
           <w:szCs w:val="24"/>
           <w14:ligatures w14:val="none"/>
         </w:rPr>
-        <w:t>Characteristics:</w:t>
+      </w:pPr>
+      <w:r>
+        <w:rPr>
+          <w:rFonts w:ascii="Arial" w:eastAsia="Times New Roman" w:hAnsi="Arial" w:cs="Arial"/>
+          <w:color w:val="1F1F1F"/>
+          <w:kern w:val="0"/>
+          <w:sz w:val="24"/>
+          <w:szCs w:val="24"/>
+          <w14:ligatures w14:val="none"/>
+        </w:rPr>
+        <w:t>Periodically purchase technology products</w:t>
       </w:r>
     </w:p>
     <w:p>
@@ -2498,8 +2181,21 @@
           <w:szCs w:val="24"/>
           <w14:ligatures w14:val="none"/>
         </w:rPr>
-        <w:t>Periodically purchase technology products</w:t>
-      </w:r>
+        <w:t xml:space="preserve">May not be fully aware of the latest </w:t>
+      </w:r>
+      <w:proofErr w:type="gramStart"/>
+      <w:r>
+        <w:rPr>
+          <w:rFonts w:ascii="Arial" w:eastAsia="Times New Roman" w:hAnsi="Arial" w:cs="Arial"/>
+          <w:color w:val="1F1F1F"/>
+          <w:kern w:val="0"/>
+          <w:sz w:val="24"/>
+          <w:szCs w:val="24"/>
+          <w14:ligatures w14:val="none"/>
+        </w:rPr>
+        <w:t>technologies</w:t>
+      </w:r>
+      <w:proofErr w:type="gramEnd"/>
     </w:p>
     <w:p>
       <w:pPr>
@@ -2527,7 +2223,7 @@
           <w:szCs w:val="24"/>
           <w14:ligatures w14:val="none"/>
         </w:rPr>
-        <w:t>May not be fully aware of the latest technologies</w:t>
+        <w:t>Value clear product descriptions and simplified comparisons</w:t>
       </w:r>
     </w:p>
     <w:p>
@@ -2556,17 +2252,10 @@
           <w:szCs w:val="24"/>
           <w14:ligatures w14:val="none"/>
         </w:rPr>
-        <w:t>Value clear product descriptions and simplified comparisons</w:t>
-      </w:r>
-    </w:p>
-    <w:p>
-      <w:pPr>
-        <w:numPr>
-          <w:ilvl w:val="0"/>
-          <w:numId w:val="7"/>
-        </w:numPr>
-        <w:shd w:val="clear" w:color="auto" w:fill="FFFFFF"/>
-        <w:spacing w:before="100" w:beforeAutospacing="1" w:after="150" w:line="240" w:lineRule="auto"/>
+        <w:t xml:space="preserve">Appreciate helpful suggestions and </w:t>
+      </w:r>
+      <w:proofErr w:type="gramStart"/>
+      <w:r>
         <w:rPr>
           <w:rFonts w:ascii="Arial" w:eastAsia="Times New Roman" w:hAnsi="Arial" w:cs="Arial"/>
           <w:color w:val="1F1F1F"/>
@@ -2575,8 +2264,14 @@
           <w:szCs w:val="24"/>
           <w14:ligatures w14:val="none"/>
         </w:rPr>
-      </w:pPr>
-      <w:r>
+        <w:t>recommendations</w:t>
+      </w:r>
+      <w:proofErr w:type="gramEnd"/>
+    </w:p>
+    <w:p>
+      <w:pPr>
+        <w:shd w:val="clear" w:color="auto" w:fill="FFFFFF"/>
+        <w:spacing w:before="360" w:after="360" w:line="240" w:lineRule="auto"/>
         <w:rPr>
           <w:rFonts w:ascii="Arial" w:eastAsia="Times New Roman" w:hAnsi="Arial" w:cs="Arial"/>
           <w:color w:val="1F1F1F"/>
@@ -2585,13 +2280,8 @@
           <w:szCs w:val="24"/>
           <w14:ligatures w14:val="none"/>
         </w:rPr>
-        <w:t>Appreciate helpful suggestions and recommendations</w:t>
-      </w:r>
-    </w:p>
-    <w:p>
-      <w:pPr>
-        <w:shd w:val="clear" w:color="auto" w:fill="FFFFFF"/>
-        <w:spacing w:before="360" w:after="360" w:line="240" w:lineRule="auto"/>
+      </w:pPr>
+      <w:r>
         <w:rPr>
           <w:rFonts w:ascii="Arial" w:eastAsia="Times New Roman" w:hAnsi="Arial" w:cs="Arial"/>
           <w:color w:val="1F1F1F"/>
@@ -2600,8 +2290,13 @@
           <w:szCs w:val="24"/>
           <w14:ligatures w14:val="none"/>
         </w:rPr>
-      </w:pPr>
-      <w:r>
+        <w:t>Favored User Class</w:t>
+      </w:r>
+    </w:p>
+    <w:p>
+      <w:pPr>
+        <w:shd w:val="clear" w:color="auto" w:fill="FFFFFF"/>
+        <w:spacing w:before="360" w:after="360" w:line="240" w:lineRule="auto"/>
         <w:rPr>
           <w:rFonts w:ascii="Arial" w:eastAsia="Times New Roman" w:hAnsi="Arial" w:cs="Arial"/>
           <w:color w:val="1F1F1F"/>
@@ -2610,13 +2305,8 @@
           <w:szCs w:val="24"/>
           <w14:ligatures w14:val="none"/>
         </w:rPr>
-        <w:t>Favored User Class</w:t>
-      </w:r>
-    </w:p>
-    <w:p>
-      <w:pPr>
-        <w:shd w:val="clear" w:color="auto" w:fill="FFFFFF"/>
-        <w:spacing w:before="360" w:after="360" w:line="240" w:lineRule="auto"/>
+      </w:pPr>
+      <w:r>
         <w:rPr>
           <w:rFonts w:ascii="Arial" w:eastAsia="Times New Roman" w:hAnsi="Arial" w:cs="Arial"/>
           <w:color w:val="1F1F1F"/>
@@ -2625,8 +2315,13 @@
           <w:szCs w:val="24"/>
           <w14:ligatures w14:val="none"/>
         </w:rPr>
-      </w:pPr>
-      <w:r>
+        <w:t>While the iShopHub ecommerce app caters to both user classes, tech enthusiasts are considered the favored user class due to their deeper engagement with technology and their potential for repeat purchases. The app's design and features will prioritize the needs and preferences of tech enthusiasts while still providing a seamless experience for casual shoppers.</w:t>
+      </w:r>
+    </w:p>
+    <w:p>
+      <w:pPr>
+        <w:shd w:val="clear" w:color="auto" w:fill="FFFFFF"/>
+        <w:spacing w:before="360" w:after="360" w:line="240" w:lineRule="auto"/>
         <w:rPr>
           <w:rFonts w:ascii="Arial" w:eastAsia="Times New Roman" w:hAnsi="Arial" w:cs="Arial"/>
           <w:color w:val="1F1F1F"/>
@@ -2635,9 +2330,7 @@
           <w:szCs w:val="24"/>
           <w14:ligatures w14:val="none"/>
         </w:rPr>
-        <w:t xml:space="preserve">While the </w:t>
-      </w:r>
-      <w:proofErr w:type="spellStart"/>
+      </w:pPr>
       <w:r>
         <w:rPr>
           <w:rFonts w:ascii="Arial" w:eastAsia="Times New Roman" w:hAnsi="Arial" w:cs="Arial"/>
@@ -2647,10 +2340,13 @@
           <w:szCs w:val="24"/>
           <w14:ligatures w14:val="none"/>
         </w:rPr>
-        <w:t>iShopHub</w:t>
-      </w:r>
-      <w:proofErr w:type="spellEnd"/>
-      <w:r>
+        <w:t>Alignment with User Needs</w:t>
+      </w:r>
+    </w:p>
+    <w:p>
+      <w:pPr>
+        <w:shd w:val="clear" w:color="auto" w:fill="FFFFFF"/>
+        <w:spacing w:before="360" w:after="360" w:line="240" w:lineRule="auto"/>
         <w:rPr>
           <w:rFonts w:ascii="Arial" w:eastAsia="Times New Roman" w:hAnsi="Arial" w:cs="Arial"/>
           <w:color w:val="1F1F1F"/>
@@ -2659,13 +2355,8 @@
           <w:szCs w:val="24"/>
           <w14:ligatures w14:val="none"/>
         </w:rPr>
-        <w:t xml:space="preserve"> ecommerce app caters to both user classes, tech enthusiasts are considered the favored user class due to their deeper engagement with technology and their potential for repeat purchases. The app's design and features will prioritize the needs and preferences of tech enthusiasts while still providing a seamless experience for casual shoppers.</w:t>
-      </w:r>
-    </w:p>
-    <w:p>
-      <w:pPr>
-        <w:shd w:val="clear" w:color="auto" w:fill="FFFFFF"/>
-        <w:spacing w:before="360" w:after="360" w:line="240" w:lineRule="auto"/>
+      </w:pPr>
+      <w:r>
         <w:rPr>
           <w:rFonts w:ascii="Arial" w:eastAsia="Times New Roman" w:hAnsi="Arial" w:cs="Arial"/>
           <w:color w:val="1F1F1F"/>
@@ -2674,8 +2365,17 @@
           <w:szCs w:val="24"/>
           <w14:ligatures w14:val="none"/>
         </w:rPr>
-      </w:pPr>
-      <w:r>
+        <w:t>The iShopHub ecommerce app aims to address the specific needs of each user class:</w:t>
+      </w:r>
+    </w:p>
+    <w:p>
+      <w:pPr>
+        <w:numPr>
+          <w:ilvl w:val="0"/>
+          <w:numId w:val="8"/>
+        </w:numPr>
+        <w:shd w:val="clear" w:color="auto" w:fill="FFFFFF"/>
+        <w:spacing w:after="360" w:line="240" w:lineRule="auto"/>
         <w:rPr>
           <w:rFonts w:ascii="Arial" w:eastAsia="Times New Roman" w:hAnsi="Arial" w:cs="Arial"/>
           <w:color w:val="1F1F1F"/>
@@ -2684,13 +2384,8 @@
           <w:szCs w:val="24"/>
           <w14:ligatures w14:val="none"/>
         </w:rPr>
-        <w:t>Alignment with User Needs</w:t>
-      </w:r>
-    </w:p>
-    <w:p>
-      <w:pPr>
-        <w:shd w:val="clear" w:color="auto" w:fill="FFFFFF"/>
-        <w:spacing w:before="360" w:after="360" w:line="240" w:lineRule="auto"/>
+      </w:pPr>
+      <w:r>
         <w:rPr>
           <w:rFonts w:ascii="Arial" w:eastAsia="Times New Roman" w:hAnsi="Arial" w:cs="Arial"/>
           <w:color w:val="1F1F1F"/>
@@ -2699,8 +2394,17 @@
           <w:szCs w:val="24"/>
           <w14:ligatures w14:val="none"/>
         </w:rPr>
-      </w:pPr>
-      <w:r>
+        <w:t>Tech enthusiasts: The app provides a comprehensive product catalog, detailed specifications, personalized recommendations, and a user-friendly interface to support their informed decision-making and exploration of new technologies.</w:t>
+      </w:r>
+    </w:p>
+    <w:p>
+      <w:pPr>
+        <w:numPr>
+          <w:ilvl w:val="0"/>
+          <w:numId w:val="8"/>
+        </w:numPr>
+        <w:shd w:val="clear" w:color="auto" w:fill="FFFFFF"/>
+        <w:spacing w:after="360" w:line="240" w:lineRule="auto"/>
         <w:rPr>
           <w:rFonts w:ascii="Arial" w:eastAsia="Times New Roman" w:hAnsi="Arial" w:cs="Arial"/>
           <w:color w:val="1F1F1F"/>
@@ -2709,9 +2413,7 @@
           <w:szCs w:val="24"/>
           <w14:ligatures w14:val="none"/>
         </w:rPr>
-        <w:t xml:space="preserve">The </w:t>
-      </w:r>
-      <w:proofErr w:type="spellStart"/>
+      </w:pPr>
       <w:r>
         <w:rPr>
           <w:rFonts w:ascii="Arial" w:eastAsia="Times New Roman" w:hAnsi="Arial" w:cs="Arial"/>
@@ -2721,10 +2423,13 @@
           <w:szCs w:val="24"/>
           <w14:ligatures w14:val="none"/>
         </w:rPr>
-        <w:t>iShopHub</w:t>
-      </w:r>
-      <w:proofErr w:type="spellEnd"/>
-      <w:r>
+        <w:t>Casual shoppers: The app offers clear product descriptions, comparison tools, helpful suggestions, and simplified navigation to guide them through the purchasing process and make confident choices.</w:t>
+      </w:r>
+    </w:p>
+    <w:p>
+      <w:pPr>
+        <w:shd w:val="clear" w:color="auto" w:fill="FFFFFF"/>
+        <w:spacing w:before="360" w:after="360" w:line="240" w:lineRule="auto"/>
         <w:rPr>
           <w:rFonts w:ascii="Arial" w:eastAsia="Times New Roman" w:hAnsi="Arial" w:cs="Arial"/>
           <w:color w:val="1F1F1F"/>
@@ -2733,17 +2438,8 @@
           <w:szCs w:val="24"/>
           <w14:ligatures w14:val="none"/>
         </w:rPr>
-        <w:t xml:space="preserve"> ecommerce app aims to address the specific needs of each user class:</w:t>
-      </w:r>
-    </w:p>
-    <w:p>
-      <w:pPr>
-        <w:numPr>
-          <w:ilvl w:val="0"/>
-          <w:numId w:val="8"/>
-        </w:numPr>
-        <w:shd w:val="clear" w:color="auto" w:fill="FFFFFF"/>
-        <w:spacing w:after="360" w:line="240" w:lineRule="auto"/>
+      </w:pPr>
+      <w:r>
         <w:rPr>
           <w:rFonts w:ascii="Arial" w:eastAsia="Times New Roman" w:hAnsi="Arial" w:cs="Arial"/>
           <w:color w:val="1F1F1F"/>
@@ -2752,8 +2448,473 @@
           <w:szCs w:val="24"/>
           <w14:ligatures w14:val="none"/>
         </w:rPr>
-      </w:pPr>
-      <w:r>
+        <w:t>By catering to the distinct needs of both user classes, the iShopHub ecommerce app strives to provide a satisfying and enjoyable shopping experience for all its users.</w:t>
+      </w:r>
+    </w:p>
+    <w:p>
+      <w:pPr>
+        <w:pStyle w:val="NormalWeb"/>
+        <w:shd w:val="clear" w:color="auto" w:fill="FFFFFF"/>
+        <w:spacing w:before="360" w:beforeAutospacing="0" w:after="360" w:afterAutospacing="0"/>
+        <w:rPr>
+          <w:rFonts w:ascii="Arial" w:hAnsi="Arial" w:cs="Arial"/>
+          <w:color w:val="1F1F1F"/>
+        </w:rPr>
+      </w:pPr>
+      <w:r>
+        <w:rPr>
+          <w:rStyle w:val="Strong"/>
+          <w:rFonts w:ascii="Arial" w:hAnsi="Arial" w:cs="Arial"/>
+          <w:b w:val="0"/>
+          <w:bCs w:val="0"/>
+          <w:color w:val="1F1F1F"/>
+        </w:rPr>
+        <w:t>2.3 Operating Environment</w:t>
+      </w:r>
+    </w:p>
+    <w:p>
+      <w:pPr>
+        <w:pStyle w:val="NormalWeb"/>
+        <w:shd w:val="clear" w:color="auto" w:fill="FFFFFF"/>
+        <w:spacing w:before="360" w:beforeAutospacing="0" w:after="360" w:afterAutospacing="0"/>
+        <w:rPr>
+          <w:rFonts w:ascii="Arial" w:hAnsi="Arial" w:cs="Arial"/>
+          <w:color w:val="1F1F1F"/>
+        </w:rPr>
+      </w:pPr>
+      <w:r>
+        <w:rPr>
+          <w:rStyle w:val="Strong"/>
+          <w:rFonts w:ascii="Arial" w:hAnsi="Arial" w:cs="Arial"/>
+          <w:b w:val="0"/>
+          <w:bCs w:val="0"/>
+          <w:color w:val="1F1F1F"/>
+        </w:rPr>
+        <w:t>2.3.1 Hardware Platform</w:t>
+      </w:r>
+    </w:p>
+    <w:p>
+      <w:pPr>
+        <w:pStyle w:val="NormalWeb"/>
+        <w:shd w:val="clear" w:color="auto" w:fill="FFFFFF"/>
+        <w:spacing w:before="360" w:beforeAutospacing="0" w:after="360" w:afterAutospacing="0"/>
+        <w:rPr>
+          <w:rFonts w:ascii="Arial" w:hAnsi="Arial" w:cs="Arial"/>
+          <w:color w:val="1F1F1F"/>
+        </w:rPr>
+      </w:pPr>
+      <w:r>
+        <w:rPr>
+          <w:rFonts w:ascii="Arial" w:hAnsi="Arial" w:cs="Arial"/>
+          <w:color w:val="1F1F1F"/>
+        </w:rPr>
+        <w:t xml:space="preserve">The iShopHub ecommerce app will initially be released for Android smartphones, with iOS versions to follow in subsequent releases. It will require mobile devices compatible </w:t>
+      </w:r>
+      <w:r>
+        <w:rPr>
+          <w:rFonts w:ascii="Arial" w:hAnsi="Arial" w:cs="Arial"/>
+          <w:color w:val="1F1F1F"/>
+        </w:rPr>
+        <w:lastRenderedPageBreak/>
+        <w:t>with the respective operating systems and sufficient hardware capabilities to ensure smooth app performance.</w:t>
+      </w:r>
+    </w:p>
+    <w:p>
+      <w:pPr>
+        <w:pStyle w:val="NormalWeb"/>
+        <w:shd w:val="clear" w:color="auto" w:fill="FFFFFF"/>
+        <w:spacing w:before="360" w:beforeAutospacing="0" w:after="360" w:afterAutospacing="0"/>
+        <w:rPr>
+          <w:rFonts w:ascii="Arial" w:hAnsi="Arial" w:cs="Arial"/>
+          <w:color w:val="1F1F1F"/>
+        </w:rPr>
+      </w:pPr>
+      <w:r>
+        <w:rPr>
+          <w:rStyle w:val="Strong"/>
+          <w:rFonts w:ascii="Arial" w:hAnsi="Arial" w:cs="Arial"/>
+          <w:b w:val="0"/>
+          <w:bCs w:val="0"/>
+          <w:color w:val="1F1F1F"/>
+        </w:rPr>
+        <w:t>2.3.2 Operating Systems and Versions</w:t>
+      </w:r>
+    </w:p>
+    <w:p>
+      <w:pPr>
+        <w:pStyle w:val="NormalWeb"/>
+        <w:numPr>
+          <w:ilvl w:val="0"/>
+          <w:numId w:val="9"/>
+        </w:numPr>
+        <w:shd w:val="clear" w:color="auto" w:fill="FFFFFF"/>
+        <w:spacing w:before="0" w:beforeAutospacing="0" w:after="360" w:afterAutospacing="0"/>
+        <w:rPr>
+          <w:rFonts w:ascii="Arial" w:hAnsi="Arial" w:cs="Arial"/>
+          <w:color w:val="1F1F1F"/>
+        </w:rPr>
+      </w:pPr>
+      <w:r>
+        <w:rPr>
+          <w:rStyle w:val="Strong"/>
+          <w:rFonts w:ascii="Arial" w:hAnsi="Arial" w:cs="Arial"/>
+          <w:b w:val="0"/>
+          <w:bCs w:val="0"/>
+          <w:color w:val="1F1F1F"/>
+        </w:rPr>
+        <w:t>Android:</w:t>
+      </w:r>
+      <w:r>
+        <w:rPr>
+          <w:rFonts w:ascii="Arial" w:hAnsi="Arial" w:cs="Arial"/>
+          <w:color w:val="1F1F1F"/>
+        </w:rPr>
+        <w:t xml:space="preserve"> The initial release will target Android smartphones running Android version 5.0 (Lollipop) or later.</w:t>
+      </w:r>
+    </w:p>
+    <w:p>
+      <w:pPr>
+        <w:pStyle w:val="NormalWeb"/>
+        <w:numPr>
+          <w:ilvl w:val="0"/>
+          <w:numId w:val="9"/>
+        </w:numPr>
+        <w:shd w:val="clear" w:color="auto" w:fill="FFFFFF"/>
+        <w:spacing w:before="0" w:beforeAutospacing="0" w:after="360" w:afterAutospacing="0"/>
+        <w:rPr>
+          <w:rFonts w:ascii="Arial" w:hAnsi="Arial" w:cs="Arial"/>
+          <w:color w:val="1F1F1F"/>
+        </w:rPr>
+      </w:pPr>
+      <w:r>
+        <w:rPr>
+          <w:rStyle w:val="Strong"/>
+          <w:rFonts w:ascii="Arial" w:hAnsi="Arial" w:cs="Arial"/>
+          <w:b w:val="0"/>
+          <w:bCs w:val="0"/>
+          <w:color w:val="1F1F1F"/>
+        </w:rPr>
+        <w:t>iOS:</w:t>
+      </w:r>
+      <w:r>
+        <w:rPr>
+          <w:rFonts w:ascii="Arial" w:hAnsi="Arial" w:cs="Arial"/>
+          <w:color w:val="1F1F1F"/>
+        </w:rPr>
+        <w:t xml:space="preserve"> Future releases will target iOS devices running iOS version 11.0 or later.</w:t>
+      </w:r>
+    </w:p>
+    <w:p>
+      <w:pPr>
+        <w:pStyle w:val="NormalWeb"/>
+        <w:shd w:val="clear" w:color="auto" w:fill="FFFFFF"/>
+        <w:spacing w:before="360" w:beforeAutospacing="0" w:after="360" w:afterAutospacing="0"/>
+        <w:rPr>
+          <w:rFonts w:ascii="Arial" w:hAnsi="Arial" w:cs="Arial"/>
+          <w:color w:val="1F1F1F"/>
+        </w:rPr>
+      </w:pPr>
+      <w:r>
+        <w:rPr>
+          <w:rStyle w:val="Strong"/>
+          <w:rFonts w:ascii="Arial" w:hAnsi="Arial" w:cs="Arial"/>
+          <w:b w:val="0"/>
+          <w:bCs w:val="0"/>
+          <w:color w:val="1F1F1F"/>
+        </w:rPr>
+        <w:t>2.3.3 Geographical Locations</w:t>
+      </w:r>
+    </w:p>
+    <w:p>
+      <w:pPr>
+        <w:pStyle w:val="NormalWeb"/>
+        <w:numPr>
+          <w:ilvl w:val="0"/>
+          <w:numId w:val="10"/>
+        </w:numPr>
+        <w:shd w:val="clear" w:color="auto" w:fill="FFFFFF"/>
+        <w:spacing w:before="0" w:beforeAutospacing="0" w:after="360" w:afterAutospacing="0"/>
+        <w:rPr>
+          <w:rFonts w:ascii="Arial" w:hAnsi="Arial" w:cs="Arial"/>
+          <w:color w:val="1F1F1F"/>
+        </w:rPr>
+      </w:pPr>
+      <w:r>
+        <w:rPr>
+          <w:rStyle w:val="Strong"/>
+          <w:rFonts w:ascii="Arial" w:hAnsi="Arial" w:cs="Arial"/>
+          <w:b w:val="0"/>
+          <w:bCs w:val="0"/>
+          <w:color w:val="1F1F1F"/>
+        </w:rPr>
+        <w:t>Users:</w:t>
+      </w:r>
+      <w:r>
+        <w:rPr>
+          <w:rFonts w:ascii="Arial" w:hAnsi="Arial" w:cs="Arial"/>
+          <w:color w:val="1F1F1F"/>
+        </w:rPr>
+        <w:t xml:space="preserve"> The iShopHub ecommerce app will be targeted towards users worldwide, with a primary focus on regions with a high adoption of technology products.</w:t>
+      </w:r>
+    </w:p>
+    <w:p>
+      <w:pPr>
+        <w:pStyle w:val="NormalWeb"/>
+        <w:numPr>
+          <w:ilvl w:val="0"/>
+          <w:numId w:val="10"/>
+        </w:numPr>
+        <w:shd w:val="clear" w:color="auto" w:fill="FFFFFF"/>
+        <w:spacing w:before="0" w:beforeAutospacing="0" w:after="360" w:afterAutospacing="0"/>
+        <w:rPr>
+          <w:rFonts w:ascii="Arial" w:hAnsi="Arial" w:cs="Arial"/>
+          <w:color w:val="1F1F1F"/>
+        </w:rPr>
+      </w:pPr>
+      <w:r>
+        <w:rPr>
+          <w:rStyle w:val="Strong"/>
+          <w:rFonts w:ascii="Arial" w:hAnsi="Arial" w:cs="Arial"/>
+          <w:b w:val="0"/>
+          <w:bCs w:val="0"/>
+          <w:color w:val="1F1F1F"/>
+        </w:rPr>
+        <w:t>Servers:</w:t>
+      </w:r>
+      <w:r>
+        <w:rPr>
+          <w:rFonts w:ascii="Arial" w:hAnsi="Arial" w:cs="Arial"/>
+          <w:color w:val="1F1F1F"/>
+        </w:rPr>
+        <w:t xml:space="preserve"> The backend infrastructure supporting the app will be hosted in secure data centers located in strategic regions to ensure optimal performance and accessibility for users worldwide.</w:t>
+      </w:r>
+    </w:p>
+    <w:p>
+      <w:pPr>
+        <w:pStyle w:val="NormalWeb"/>
+        <w:numPr>
+          <w:ilvl w:val="0"/>
+          <w:numId w:val="10"/>
+        </w:numPr>
+        <w:shd w:val="clear" w:color="auto" w:fill="FFFFFF"/>
+        <w:spacing w:before="0" w:beforeAutospacing="0" w:after="360" w:afterAutospacing="0"/>
+        <w:rPr>
+          <w:rFonts w:ascii="Arial" w:hAnsi="Arial" w:cs="Arial"/>
+          <w:color w:val="1F1F1F"/>
+        </w:rPr>
+      </w:pPr>
+      <w:r>
+        <w:rPr>
+          <w:rStyle w:val="Strong"/>
+          <w:rFonts w:ascii="Arial" w:hAnsi="Arial" w:cs="Arial"/>
+          <w:b w:val="0"/>
+          <w:bCs w:val="0"/>
+          <w:color w:val="1F1F1F"/>
+        </w:rPr>
+        <w:t>Databases:</w:t>
+      </w:r>
+      <w:r>
+        <w:rPr>
+          <w:rFonts w:ascii="Arial" w:hAnsi="Arial" w:cs="Arial"/>
+          <w:color w:val="1F1F1F"/>
+        </w:rPr>
+        <w:t xml:space="preserve"> The app's data will be stored in secure and scalable databases hosted in data centers that meet industry standards for data protection and compliance.</w:t>
+      </w:r>
+    </w:p>
+    <w:p>
+      <w:pPr>
+        <w:pStyle w:val="NormalWeb"/>
+        <w:shd w:val="clear" w:color="auto" w:fill="FFFFFF"/>
+        <w:spacing w:before="360" w:beforeAutospacing="0" w:after="360" w:afterAutospacing="0"/>
+        <w:rPr>
+          <w:rFonts w:ascii="Arial" w:hAnsi="Arial" w:cs="Arial"/>
+          <w:color w:val="1F1F1F"/>
+        </w:rPr>
+      </w:pPr>
+      <w:r>
+        <w:rPr>
+          <w:rStyle w:val="Strong"/>
+          <w:rFonts w:ascii="Arial" w:hAnsi="Arial" w:cs="Arial"/>
+          <w:b w:val="0"/>
+          <w:bCs w:val="0"/>
+          <w:color w:val="1F1F1F"/>
+        </w:rPr>
+        <w:t>2.3.4 Organizations Hosting Infrastructure</w:t>
+      </w:r>
+    </w:p>
+    <w:p>
+      <w:pPr>
+        <w:pStyle w:val="NormalWeb"/>
+        <w:shd w:val="clear" w:color="auto" w:fill="FFFFFF"/>
+        <w:spacing w:before="360" w:beforeAutospacing="0" w:after="360" w:afterAutospacing="0"/>
+        <w:rPr>
+          <w:rFonts w:ascii="Arial" w:hAnsi="Arial" w:cs="Arial"/>
+          <w:color w:val="1F1F1F"/>
+        </w:rPr>
+      </w:pPr>
+      <w:r>
+        <w:rPr>
+          <w:rFonts w:ascii="Arial" w:hAnsi="Arial" w:cs="Arial"/>
+          <w:color w:val="1F1F1F"/>
+        </w:rPr>
+        <w:t>The organizations responsible for hosting the iShopHub ecommerce app's infrastructure include:</w:t>
+      </w:r>
+    </w:p>
+    <w:p>
+      <w:pPr>
+        <w:pStyle w:val="NormalWeb"/>
+        <w:numPr>
+          <w:ilvl w:val="0"/>
+          <w:numId w:val="11"/>
+        </w:numPr>
+        <w:shd w:val="clear" w:color="auto" w:fill="FFFFFF"/>
+        <w:spacing w:before="0" w:beforeAutospacing="0" w:after="360" w:afterAutospacing="0"/>
+        <w:rPr>
+          <w:rFonts w:ascii="Arial" w:hAnsi="Arial" w:cs="Arial"/>
+          <w:color w:val="1F1F1F"/>
+        </w:rPr>
+      </w:pPr>
+      <w:r>
+        <w:rPr>
+          <w:rStyle w:val="Strong"/>
+          <w:rFonts w:ascii="Arial" w:hAnsi="Arial" w:cs="Arial"/>
+          <w:b w:val="0"/>
+          <w:bCs w:val="0"/>
+          <w:color w:val="1F1F1F"/>
+        </w:rPr>
+        <w:t>Cloud service providers:</w:t>
+      </w:r>
+      <w:r>
+        <w:rPr>
+          <w:rFonts w:ascii="Arial" w:hAnsi="Arial" w:cs="Arial"/>
+          <w:color w:val="1F1F1F"/>
+        </w:rPr>
+        <w:t xml:space="preserve"> The app's backend infrastructure will be hosted on cloud platforms provided by reputable cloud service providers, ensuring scalability, reliability, and security.</w:t>
+      </w:r>
+    </w:p>
+    <w:p>
+      <w:pPr>
+        <w:pStyle w:val="NormalWeb"/>
+        <w:numPr>
+          <w:ilvl w:val="0"/>
+          <w:numId w:val="11"/>
+        </w:numPr>
+        <w:shd w:val="clear" w:color="auto" w:fill="FFFFFF"/>
+        <w:spacing w:before="0" w:beforeAutospacing="0" w:after="360" w:afterAutospacing="0"/>
+        <w:rPr>
+          <w:rFonts w:ascii="Arial" w:hAnsi="Arial" w:cs="Arial"/>
+          <w:color w:val="1F1F1F"/>
+        </w:rPr>
+      </w:pPr>
+      <w:r>
+        <w:rPr>
+          <w:rStyle w:val="Strong"/>
+          <w:rFonts w:ascii="Arial" w:hAnsi="Arial" w:cs="Arial"/>
+          <w:b w:val="0"/>
+          <w:bCs w:val="0"/>
+          <w:color w:val="1F1F1F"/>
+        </w:rPr>
+        <w:t>Data center operators:</w:t>
+      </w:r>
+      <w:r>
+        <w:rPr>
+          <w:rFonts w:ascii="Arial" w:hAnsi="Arial" w:cs="Arial"/>
+          <w:color w:val="1F1F1F"/>
+        </w:rPr>
+        <w:t xml:space="preserve"> The app's databases will be stored in secure data centers operated by reliable data center providers, ensuring data integrity, availability, and redundancy.</w:t>
+      </w:r>
+    </w:p>
+    <w:p>
+      <w:pPr>
+        <w:pStyle w:val="NormalWeb"/>
+        <w:shd w:val="clear" w:color="auto" w:fill="FFFFFF"/>
+        <w:spacing w:before="360" w:beforeAutospacing="0" w:after="360" w:afterAutospacing="0"/>
+        <w:rPr>
+          <w:rFonts w:ascii="Arial" w:hAnsi="Arial" w:cs="Arial"/>
+          <w:color w:val="1F1F1F"/>
+        </w:rPr>
+      </w:pPr>
+      <w:r>
+        <w:rPr>
+          <w:rStyle w:val="Strong"/>
+          <w:rFonts w:ascii="Arial" w:hAnsi="Arial" w:cs="Arial"/>
+          <w:b w:val="0"/>
+          <w:bCs w:val="0"/>
+          <w:color w:val="1F1F1F"/>
+        </w:rPr>
+        <w:t>2.3.5 Coexisting Software Components</w:t>
+      </w:r>
+    </w:p>
+    <w:p>
+      <w:pPr>
+        <w:pStyle w:val="NormalWeb"/>
+        <w:shd w:val="clear" w:color="auto" w:fill="FFFFFF"/>
+        <w:spacing w:before="360" w:beforeAutospacing="0" w:after="360" w:afterAutospacing="0"/>
+        <w:rPr>
+          <w:rFonts w:ascii="Arial" w:hAnsi="Arial" w:cs="Arial"/>
+          <w:color w:val="1F1F1F"/>
+        </w:rPr>
+      </w:pPr>
+      <w:r>
+        <w:rPr>
+          <w:rFonts w:ascii="Arial" w:hAnsi="Arial" w:cs="Arial"/>
+          <w:color w:val="1F1F1F"/>
+        </w:rPr>
+        <w:t>The iShopHub ecommerce app is designed to coexist seamlessly with other software components and applications used by users. It will integrate with existing payment gateways, logistics providers, and customer support systems to provide a unified user experience.</w:t>
+      </w:r>
+    </w:p>
+    <w:p>
+      <w:pPr>
+        <w:pStyle w:val="NormalWeb"/>
+        <w:shd w:val="clear" w:color="auto" w:fill="FFFFFF"/>
+        <w:spacing w:before="360" w:beforeAutospacing="0" w:after="360" w:afterAutospacing="0"/>
+        <w:rPr>
+          <w:rFonts w:ascii="Arial" w:hAnsi="Arial" w:cs="Arial"/>
+          <w:color w:val="1F1F1F"/>
+        </w:rPr>
+      </w:pPr>
+      <w:r>
+        <w:rPr>
+          <w:rStyle w:val="Strong"/>
+          <w:rFonts w:ascii="Arial" w:hAnsi="Arial" w:cs="Arial"/>
+          <w:b w:val="0"/>
+          <w:bCs w:val="0"/>
+          <w:color w:val="1F1F1F"/>
+        </w:rPr>
+        <w:lastRenderedPageBreak/>
+        <w:t>2.3.6 Infrastructure Requirements Specification</w:t>
+      </w:r>
+    </w:p>
+    <w:p>
+      <w:pPr>
+        <w:pStyle w:val="NormalWeb"/>
+        <w:shd w:val="clear" w:color="auto" w:fill="FFFFFF"/>
+        <w:spacing w:before="360" w:beforeAutospacing="0" w:after="360" w:afterAutospacing="0"/>
+        <w:rPr>
+          <w:rFonts w:ascii="Arial" w:hAnsi="Arial" w:cs="Arial"/>
+          <w:color w:val="1F1F1F"/>
+        </w:rPr>
+      </w:pPr>
+      <w:r>
+        <w:rPr>
+          <w:rFonts w:ascii="Arial" w:hAnsi="Arial" w:cs="Arial"/>
+          <w:color w:val="1F1F1F"/>
+        </w:rPr>
+        <w:t>Due to the complexity of the technical infrastructure involved,</w:t>
+      </w:r>
+      <w:r>
+        <w:rPr>
+          <w:rStyle w:val="animating"/>
+          <w:rFonts w:ascii="Arial" w:hAnsi="Arial" w:cs="Arial"/>
+          <w:color w:val="1F1F1F"/>
+        </w:rPr>
+        <w:t xml:space="preserve"> a separate infrastructure requirements specification will be developed to detail the specific technical requirements for hosting and operating the iShopHub ecommerce app. This document will provide detailed specifications for cloud services, data center infrastructure, network configurations, and security measures to ensure the successful deployment and operation of the app.</w:t>
+      </w:r>
+    </w:p>
+    <w:p>
+      <w:pPr>
+        <w:shd w:val="clear" w:color="auto" w:fill="FFFFFF"/>
+        <w:spacing w:before="360" w:after="360" w:line="240" w:lineRule="auto"/>
         <w:rPr>
           <w:rFonts w:ascii="Arial" w:eastAsia="Times New Roman" w:hAnsi="Arial" w:cs="Arial"/>
           <w:color w:val="1F1F1F"/>
@@ -2762,17 +2923,8 @@
           <w:szCs w:val="24"/>
           <w14:ligatures w14:val="none"/>
         </w:rPr>
-        <w:t>Tech enthusiasts: The app provides a comprehensive product catalog, detailed specifications, personalized recommendations, and a user-friendly interface to support their informed decision-making and exploration of new technologies.</w:t>
-      </w:r>
-    </w:p>
-    <w:p>
-      <w:pPr>
-        <w:numPr>
-          <w:ilvl w:val="0"/>
-          <w:numId w:val="8"/>
-        </w:numPr>
-        <w:shd w:val="clear" w:color="auto" w:fill="FFFFFF"/>
-        <w:spacing w:after="360" w:line="240" w:lineRule="auto"/>
+      </w:pPr>
+      <w:r>
         <w:rPr>
           <w:rFonts w:ascii="Arial" w:eastAsia="Times New Roman" w:hAnsi="Arial" w:cs="Arial"/>
           <w:color w:val="1F1F1F"/>
@@ -2781,8 +2933,13 @@
           <w:szCs w:val="24"/>
           <w14:ligatures w14:val="none"/>
         </w:rPr>
-      </w:pPr>
-      <w:r>
+        <w:t>2.4 Design and Implementation Constraints</w:t>
+      </w:r>
+    </w:p>
+    <w:p>
+      <w:pPr>
+        <w:shd w:val="clear" w:color="auto" w:fill="FFFFFF"/>
+        <w:spacing w:before="360" w:after="360" w:line="240" w:lineRule="auto"/>
         <w:rPr>
           <w:rFonts w:ascii="Arial" w:eastAsia="Times New Roman" w:hAnsi="Arial" w:cs="Arial"/>
           <w:color w:val="1F1F1F"/>
@@ -2791,13 +2948,8 @@
           <w:szCs w:val="24"/>
           <w14:ligatures w14:val="none"/>
         </w:rPr>
-        <w:t>Casual shoppers: The app offers clear product descriptions, comparison tools, helpful suggestions, and simplified navigation to guide them through the purchasing process and make confident choices.</w:t>
-      </w:r>
-    </w:p>
-    <w:p>
-      <w:pPr>
-        <w:shd w:val="clear" w:color="auto" w:fill="FFFFFF"/>
-        <w:spacing w:before="360" w:after="360" w:line="240" w:lineRule="auto"/>
+      </w:pPr>
+      <w:r>
         <w:rPr>
           <w:rFonts w:ascii="Arial" w:eastAsia="Times New Roman" w:hAnsi="Arial" w:cs="Arial"/>
           <w:color w:val="1F1F1F"/>
@@ -2806,8 +2958,13 @@
           <w:szCs w:val="24"/>
           <w14:ligatures w14:val="none"/>
         </w:rPr>
-      </w:pPr>
-      <w:r>
+        <w:t>The development of the iShopHub ecommerce app is subject to several design and implementation constraints that influence the technological choices and approaches:</w:t>
+      </w:r>
+    </w:p>
+    <w:p>
+      <w:pPr>
+        <w:shd w:val="clear" w:color="auto" w:fill="FFFFFF"/>
+        <w:spacing w:before="360" w:after="360" w:line="240" w:lineRule="auto"/>
         <w:rPr>
           <w:rFonts w:ascii="Arial" w:eastAsia="Times New Roman" w:hAnsi="Arial" w:cs="Arial"/>
           <w:color w:val="1F1F1F"/>
@@ -2816,9 +2973,7 @@
           <w:szCs w:val="24"/>
           <w14:ligatures w14:val="none"/>
         </w:rPr>
-        <w:t xml:space="preserve">By catering to the distinct needs of both user classes, the </w:t>
-      </w:r>
-      <w:proofErr w:type="spellStart"/>
+      </w:pPr>
       <w:r>
         <w:rPr>
           <w:rFonts w:ascii="Arial" w:eastAsia="Times New Roman" w:hAnsi="Arial" w:cs="Arial"/>
@@ -2828,10 +2983,17 @@
           <w:szCs w:val="24"/>
           <w14:ligatures w14:val="none"/>
         </w:rPr>
-        <w:t>iShopHub</w:t>
-      </w:r>
-      <w:proofErr w:type="spellEnd"/>
-      <w:r>
+        <w:t>2.4.1 Programming Language and Framework</w:t>
+      </w:r>
+    </w:p>
+    <w:p>
+      <w:pPr>
+        <w:numPr>
+          <w:ilvl w:val="0"/>
+          <w:numId w:val="12"/>
+        </w:numPr>
+        <w:shd w:val="clear" w:color="auto" w:fill="FFFFFF"/>
+        <w:spacing w:before="100" w:beforeAutospacing="1" w:after="150" w:line="240" w:lineRule="auto"/>
         <w:rPr>
           <w:rFonts w:ascii="Arial" w:eastAsia="Times New Roman" w:hAnsi="Arial" w:cs="Arial"/>
           <w:color w:val="1F1F1F"/>
@@ -2840,555 +3002,8 @@
           <w:szCs w:val="24"/>
           <w14:ligatures w14:val="none"/>
         </w:rPr>
-        <w:t xml:space="preserve"> ecommerce app strives to provide a satisfying and enjoyable shopping experience for all its users.</w:t>
-      </w:r>
-    </w:p>
-    <w:p>
-      <w:pPr>
-        <w:pStyle w:val="NormalWeb"/>
-        <w:shd w:val="clear" w:color="auto" w:fill="FFFFFF"/>
-        <w:spacing w:before="360" w:beforeAutospacing="0" w:after="360" w:afterAutospacing="0"/>
-        <w:rPr>
-          <w:rFonts w:ascii="Arial" w:hAnsi="Arial" w:cs="Arial"/>
-          <w:color w:val="1F1F1F"/>
-        </w:rPr>
-      </w:pPr>
-      <w:r>
-        <w:rPr>
-          <w:rStyle w:val="Strong"/>
-          <w:rFonts w:ascii="Arial" w:hAnsi="Arial" w:cs="Arial"/>
-          <w:b w:val="0"/>
-          <w:bCs w:val="0"/>
-          <w:color w:val="1F1F1F"/>
-        </w:rPr>
-        <w:t>2.3 Operating Environment</w:t>
-      </w:r>
-    </w:p>
-    <w:p>
-      <w:pPr>
-        <w:pStyle w:val="NormalWeb"/>
-        <w:shd w:val="clear" w:color="auto" w:fill="FFFFFF"/>
-        <w:spacing w:before="360" w:beforeAutospacing="0" w:after="360" w:afterAutospacing="0"/>
-        <w:rPr>
-          <w:rFonts w:ascii="Arial" w:hAnsi="Arial" w:cs="Arial"/>
-          <w:color w:val="1F1F1F"/>
-        </w:rPr>
-      </w:pPr>
-      <w:r>
-        <w:rPr>
-          <w:rStyle w:val="Strong"/>
-          <w:rFonts w:ascii="Arial" w:hAnsi="Arial" w:cs="Arial"/>
-          <w:b w:val="0"/>
-          <w:bCs w:val="0"/>
-          <w:color w:val="1F1F1F"/>
-        </w:rPr>
-        <w:t>2.3.1 Hardware Platform</w:t>
-      </w:r>
-    </w:p>
-    <w:p>
-      <w:pPr>
-        <w:pStyle w:val="NormalWeb"/>
-        <w:shd w:val="clear" w:color="auto" w:fill="FFFFFF"/>
-        <w:spacing w:before="360" w:beforeAutospacing="0" w:after="360" w:afterAutospacing="0"/>
-        <w:rPr>
-          <w:rFonts w:ascii="Arial" w:hAnsi="Arial" w:cs="Arial"/>
-          <w:color w:val="1F1F1F"/>
-        </w:rPr>
-      </w:pPr>
-      <w:r>
-        <w:rPr>
-          <w:rFonts w:ascii="Arial" w:hAnsi="Arial" w:cs="Arial"/>
-          <w:color w:val="1F1F1F"/>
-        </w:rPr>
-        <w:t xml:space="preserve">The </w:t>
-      </w:r>
-      <w:proofErr w:type="spellStart"/>
-      <w:r>
-        <w:rPr>
-          <w:rFonts w:ascii="Arial" w:hAnsi="Arial" w:cs="Arial"/>
-          <w:color w:val="1F1F1F"/>
-        </w:rPr>
-        <w:t>iShopHub</w:t>
-      </w:r>
-      <w:proofErr w:type="spellEnd"/>
-      <w:r>
-        <w:rPr>
-          <w:rFonts w:ascii="Arial" w:hAnsi="Arial" w:cs="Arial"/>
-          <w:color w:val="1F1F1F"/>
-        </w:rPr>
-        <w:t xml:space="preserve"> ecommerce app will initially be released for Android smartphones, with iOS versions to follow in subsequent releases. It will require mobile devices compatible </w:t>
-      </w:r>
-      <w:r>
-        <w:rPr>
-          <w:rFonts w:ascii="Arial" w:hAnsi="Arial" w:cs="Arial"/>
-          <w:color w:val="1F1F1F"/>
-        </w:rPr>
-        <w:lastRenderedPageBreak/>
-        <w:t>with the respective operating systems and sufficient hardware capabilities to ensure smooth app performance.</w:t>
-      </w:r>
-    </w:p>
-    <w:p>
-      <w:pPr>
-        <w:pStyle w:val="NormalWeb"/>
-        <w:shd w:val="clear" w:color="auto" w:fill="FFFFFF"/>
-        <w:spacing w:before="360" w:beforeAutospacing="0" w:after="360" w:afterAutospacing="0"/>
-        <w:rPr>
-          <w:rFonts w:ascii="Arial" w:hAnsi="Arial" w:cs="Arial"/>
-          <w:color w:val="1F1F1F"/>
-        </w:rPr>
-      </w:pPr>
-      <w:r>
-        <w:rPr>
-          <w:rStyle w:val="Strong"/>
-          <w:rFonts w:ascii="Arial" w:hAnsi="Arial" w:cs="Arial"/>
-          <w:b w:val="0"/>
-          <w:bCs w:val="0"/>
-          <w:color w:val="1F1F1F"/>
-        </w:rPr>
-        <w:t>2.3.2 Operating Systems and Versions</w:t>
-      </w:r>
-    </w:p>
-    <w:p>
-      <w:pPr>
-        <w:pStyle w:val="NormalWeb"/>
-        <w:numPr>
-          <w:ilvl w:val="0"/>
-          <w:numId w:val="9"/>
-        </w:numPr>
-        <w:shd w:val="clear" w:color="auto" w:fill="FFFFFF"/>
-        <w:spacing w:before="0" w:beforeAutospacing="0" w:after="360" w:afterAutospacing="0"/>
-        <w:rPr>
-          <w:rFonts w:ascii="Arial" w:hAnsi="Arial" w:cs="Arial"/>
-          <w:color w:val="1F1F1F"/>
-        </w:rPr>
-      </w:pPr>
-      <w:r>
-        <w:rPr>
-          <w:rStyle w:val="Strong"/>
-          <w:rFonts w:ascii="Arial" w:hAnsi="Arial" w:cs="Arial"/>
-          <w:b w:val="0"/>
-          <w:bCs w:val="0"/>
-          <w:color w:val="1F1F1F"/>
-        </w:rPr>
-        <w:t>Android:</w:t>
-      </w:r>
-      <w:r>
-        <w:rPr>
-          <w:rFonts w:ascii="Arial" w:hAnsi="Arial" w:cs="Arial"/>
-          <w:color w:val="1F1F1F"/>
-        </w:rPr>
-        <w:t xml:space="preserve"> The initial release will target Android smartphones running Android version 5.0 (Lollipop) or later.</w:t>
-      </w:r>
-    </w:p>
-    <w:p>
-      <w:pPr>
-        <w:pStyle w:val="NormalWeb"/>
-        <w:numPr>
-          <w:ilvl w:val="0"/>
-          <w:numId w:val="9"/>
-        </w:numPr>
-        <w:shd w:val="clear" w:color="auto" w:fill="FFFFFF"/>
-        <w:spacing w:before="0" w:beforeAutospacing="0" w:after="360" w:afterAutospacing="0"/>
-        <w:rPr>
-          <w:rFonts w:ascii="Arial" w:hAnsi="Arial" w:cs="Arial"/>
-          <w:color w:val="1F1F1F"/>
-        </w:rPr>
-      </w:pPr>
-      <w:r>
-        <w:rPr>
-          <w:rStyle w:val="Strong"/>
-          <w:rFonts w:ascii="Arial" w:hAnsi="Arial" w:cs="Arial"/>
-          <w:b w:val="0"/>
-          <w:bCs w:val="0"/>
-          <w:color w:val="1F1F1F"/>
-        </w:rPr>
-        <w:t>iOS:</w:t>
-      </w:r>
-      <w:r>
-        <w:rPr>
-          <w:rFonts w:ascii="Arial" w:hAnsi="Arial" w:cs="Arial"/>
-          <w:color w:val="1F1F1F"/>
-        </w:rPr>
-        <w:t xml:space="preserve"> Future releases will target iOS devices running iOS version 11.0 or later.</w:t>
-      </w:r>
-    </w:p>
-    <w:p>
-      <w:pPr>
-        <w:pStyle w:val="NormalWeb"/>
-        <w:shd w:val="clear" w:color="auto" w:fill="FFFFFF"/>
-        <w:spacing w:before="360" w:beforeAutospacing="0" w:after="360" w:afterAutospacing="0"/>
-        <w:rPr>
-          <w:rFonts w:ascii="Arial" w:hAnsi="Arial" w:cs="Arial"/>
-          <w:color w:val="1F1F1F"/>
-        </w:rPr>
-      </w:pPr>
-      <w:r>
-        <w:rPr>
-          <w:rStyle w:val="Strong"/>
-          <w:rFonts w:ascii="Arial" w:hAnsi="Arial" w:cs="Arial"/>
-          <w:b w:val="0"/>
-          <w:bCs w:val="0"/>
-          <w:color w:val="1F1F1F"/>
-        </w:rPr>
-        <w:t>2.3.3 Geographical Locations</w:t>
-      </w:r>
-    </w:p>
-    <w:p>
-      <w:pPr>
-        <w:pStyle w:val="NormalWeb"/>
-        <w:numPr>
-          <w:ilvl w:val="0"/>
-          <w:numId w:val="10"/>
-        </w:numPr>
-        <w:shd w:val="clear" w:color="auto" w:fill="FFFFFF"/>
-        <w:spacing w:before="0" w:beforeAutospacing="0" w:after="360" w:afterAutospacing="0"/>
-        <w:rPr>
-          <w:rFonts w:ascii="Arial" w:hAnsi="Arial" w:cs="Arial"/>
-          <w:color w:val="1F1F1F"/>
-        </w:rPr>
-      </w:pPr>
-      <w:r>
-        <w:rPr>
-          <w:rStyle w:val="Strong"/>
-          <w:rFonts w:ascii="Arial" w:hAnsi="Arial" w:cs="Arial"/>
-          <w:b w:val="0"/>
-          <w:bCs w:val="0"/>
-          <w:color w:val="1F1F1F"/>
-        </w:rPr>
-        <w:t>Users:</w:t>
-      </w:r>
-      <w:r>
-        <w:rPr>
-          <w:rFonts w:ascii="Arial" w:hAnsi="Arial" w:cs="Arial"/>
-          <w:color w:val="1F1F1F"/>
-        </w:rPr>
-        <w:t xml:space="preserve"> The </w:t>
-      </w:r>
-      <w:proofErr w:type="spellStart"/>
-      <w:r>
-        <w:rPr>
-          <w:rFonts w:ascii="Arial" w:hAnsi="Arial" w:cs="Arial"/>
-          <w:color w:val="1F1F1F"/>
-        </w:rPr>
-        <w:t>iShopHub</w:t>
-      </w:r>
-      <w:proofErr w:type="spellEnd"/>
-      <w:r>
-        <w:rPr>
-          <w:rFonts w:ascii="Arial" w:hAnsi="Arial" w:cs="Arial"/>
-          <w:color w:val="1F1F1F"/>
-        </w:rPr>
-        <w:t xml:space="preserve"> ecommerce app will be targeted towards users worldwide, with a primary focus on regions with a high adoption of technology products.</w:t>
-      </w:r>
-    </w:p>
-    <w:p>
-      <w:pPr>
-        <w:pStyle w:val="NormalWeb"/>
-        <w:numPr>
-          <w:ilvl w:val="0"/>
-          <w:numId w:val="10"/>
-        </w:numPr>
-        <w:shd w:val="clear" w:color="auto" w:fill="FFFFFF"/>
-        <w:spacing w:before="0" w:beforeAutospacing="0" w:after="360" w:afterAutospacing="0"/>
-        <w:rPr>
-          <w:rFonts w:ascii="Arial" w:hAnsi="Arial" w:cs="Arial"/>
-          <w:color w:val="1F1F1F"/>
-        </w:rPr>
-      </w:pPr>
-      <w:r>
-        <w:rPr>
-          <w:rStyle w:val="Strong"/>
-          <w:rFonts w:ascii="Arial" w:hAnsi="Arial" w:cs="Arial"/>
-          <w:b w:val="0"/>
-          <w:bCs w:val="0"/>
-          <w:color w:val="1F1F1F"/>
-        </w:rPr>
-        <w:t>Servers:</w:t>
-      </w:r>
-      <w:r>
-        <w:rPr>
-          <w:rFonts w:ascii="Arial" w:hAnsi="Arial" w:cs="Arial"/>
-          <w:color w:val="1F1F1F"/>
-        </w:rPr>
-        <w:t xml:space="preserve"> The backend infrastructure supporting the app will be hosted in secure data centers located in strategic regions to ensure optimal performance and accessibility for users worldwide.</w:t>
-      </w:r>
-    </w:p>
-    <w:p>
-      <w:pPr>
-        <w:pStyle w:val="NormalWeb"/>
-        <w:numPr>
-          <w:ilvl w:val="0"/>
-          <w:numId w:val="10"/>
-        </w:numPr>
-        <w:shd w:val="clear" w:color="auto" w:fill="FFFFFF"/>
-        <w:spacing w:before="0" w:beforeAutospacing="0" w:after="360" w:afterAutospacing="0"/>
-        <w:rPr>
-          <w:rFonts w:ascii="Arial" w:hAnsi="Arial" w:cs="Arial"/>
-          <w:color w:val="1F1F1F"/>
-        </w:rPr>
-      </w:pPr>
-      <w:r>
-        <w:rPr>
-          <w:rStyle w:val="Strong"/>
-          <w:rFonts w:ascii="Arial" w:hAnsi="Arial" w:cs="Arial"/>
-          <w:b w:val="0"/>
-          <w:bCs w:val="0"/>
-          <w:color w:val="1F1F1F"/>
-        </w:rPr>
-        <w:t>Databases:</w:t>
-      </w:r>
-      <w:r>
-        <w:rPr>
-          <w:rFonts w:ascii="Arial" w:hAnsi="Arial" w:cs="Arial"/>
-          <w:color w:val="1F1F1F"/>
-        </w:rPr>
-        <w:t xml:space="preserve"> The app's data will be stored in secure and scalable databases hosted in data centers that meet industry standards for data protection and compliance.</w:t>
-      </w:r>
-    </w:p>
-    <w:p>
-      <w:pPr>
-        <w:pStyle w:val="NormalWeb"/>
-        <w:shd w:val="clear" w:color="auto" w:fill="FFFFFF"/>
-        <w:spacing w:before="360" w:beforeAutospacing="0" w:after="360" w:afterAutospacing="0"/>
-        <w:rPr>
-          <w:rFonts w:ascii="Arial" w:hAnsi="Arial" w:cs="Arial"/>
-          <w:color w:val="1F1F1F"/>
-        </w:rPr>
-      </w:pPr>
-      <w:r>
-        <w:rPr>
-          <w:rStyle w:val="Strong"/>
-          <w:rFonts w:ascii="Arial" w:hAnsi="Arial" w:cs="Arial"/>
-          <w:b w:val="0"/>
-          <w:bCs w:val="0"/>
-          <w:color w:val="1F1F1F"/>
-        </w:rPr>
-        <w:t>2.3.4 Organizations Hosting Infrastructure</w:t>
-      </w:r>
-    </w:p>
-    <w:p>
-      <w:pPr>
-        <w:pStyle w:val="NormalWeb"/>
-        <w:shd w:val="clear" w:color="auto" w:fill="FFFFFF"/>
-        <w:spacing w:before="360" w:beforeAutospacing="0" w:after="360" w:afterAutospacing="0"/>
-        <w:rPr>
-          <w:rFonts w:ascii="Arial" w:hAnsi="Arial" w:cs="Arial"/>
-          <w:color w:val="1F1F1F"/>
-        </w:rPr>
-      </w:pPr>
-      <w:r>
-        <w:rPr>
-          <w:rFonts w:ascii="Arial" w:hAnsi="Arial" w:cs="Arial"/>
-          <w:color w:val="1F1F1F"/>
-        </w:rPr>
-        <w:t xml:space="preserve">The organizations responsible for hosting the </w:t>
-      </w:r>
-      <w:proofErr w:type="spellStart"/>
-      <w:r>
-        <w:rPr>
-          <w:rFonts w:ascii="Arial" w:hAnsi="Arial" w:cs="Arial"/>
-          <w:color w:val="1F1F1F"/>
-        </w:rPr>
-        <w:t>iShopHub</w:t>
-      </w:r>
-      <w:proofErr w:type="spellEnd"/>
-      <w:r>
-        <w:rPr>
-          <w:rFonts w:ascii="Arial" w:hAnsi="Arial" w:cs="Arial"/>
-          <w:color w:val="1F1F1F"/>
-        </w:rPr>
-        <w:t xml:space="preserve"> ecommerce app's infrastructure include:</w:t>
-      </w:r>
-    </w:p>
-    <w:p>
-      <w:pPr>
-        <w:pStyle w:val="NormalWeb"/>
-        <w:numPr>
-          <w:ilvl w:val="0"/>
-          <w:numId w:val="11"/>
-        </w:numPr>
-        <w:shd w:val="clear" w:color="auto" w:fill="FFFFFF"/>
-        <w:spacing w:before="0" w:beforeAutospacing="0" w:after="360" w:afterAutospacing="0"/>
-        <w:rPr>
-          <w:rFonts w:ascii="Arial" w:hAnsi="Arial" w:cs="Arial"/>
-          <w:color w:val="1F1F1F"/>
-        </w:rPr>
-      </w:pPr>
-      <w:r>
-        <w:rPr>
-          <w:rStyle w:val="Strong"/>
-          <w:rFonts w:ascii="Arial" w:hAnsi="Arial" w:cs="Arial"/>
-          <w:b w:val="0"/>
-          <w:bCs w:val="0"/>
-          <w:color w:val="1F1F1F"/>
-        </w:rPr>
-        <w:t>Cloud service providers:</w:t>
-      </w:r>
-      <w:r>
-        <w:rPr>
-          <w:rFonts w:ascii="Arial" w:hAnsi="Arial" w:cs="Arial"/>
-          <w:color w:val="1F1F1F"/>
-        </w:rPr>
-        <w:t xml:space="preserve"> The app's backend infrastructure will be hosted on cloud platforms provided by reputable cloud service providers, ensuring scalability, reliability, and security.</w:t>
-      </w:r>
-    </w:p>
-    <w:p>
-      <w:pPr>
-        <w:pStyle w:val="NormalWeb"/>
-        <w:numPr>
-          <w:ilvl w:val="0"/>
-          <w:numId w:val="11"/>
-        </w:numPr>
-        <w:shd w:val="clear" w:color="auto" w:fill="FFFFFF"/>
-        <w:spacing w:before="0" w:beforeAutospacing="0" w:after="360" w:afterAutospacing="0"/>
-        <w:rPr>
-          <w:rFonts w:ascii="Arial" w:hAnsi="Arial" w:cs="Arial"/>
-          <w:color w:val="1F1F1F"/>
-        </w:rPr>
-      </w:pPr>
-      <w:r>
-        <w:rPr>
-          <w:rStyle w:val="Strong"/>
-          <w:rFonts w:ascii="Arial" w:hAnsi="Arial" w:cs="Arial"/>
-          <w:b w:val="0"/>
-          <w:bCs w:val="0"/>
-          <w:color w:val="1F1F1F"/>
-        </w:rPr>
-        <w:t>Data center operators:</w:t>
-      </w:r>
-      <w:r>
-        <w:rPr>
-          <w:rFonts w:ascii="Arial" w:hAnsi="Arial" w:cs="Arial"/>
-          <w:color w:val="1F1F1F"/>
-        </w:rPr>
-        <w:t xml:space="preserve"> The app's databases will be stored in secure data centers operated by reliable data center providers, ensuring data integrity, availability, and redundancy.</w:t>
-      </w:r>
-    </w:p>
-    <w:p>
-      <w:pPr>
-        <w:pStyle w:val="NormalWeb"/>
-        <w:shd w:val="clear" w:color="auto" w:fill="FFFFFF"/>
-        <w:spacing w:before="360" w:beforeAutospacing="0" w:after="360" w:afterAutospacing="0"/>
-        <w:rPr>
-          <w:rFonts w:ascii="Arial" w:hAnsi="Arial" w:cs="Arial"/>
-          <w:color w:val="1F1F1F"/>
-        </w:rPr>
-      </w:pPr>
-      <w:r>
-        <w:rPr>
-          <w:rStyle w:val="Strong"/>
-          <w:rFonts w:ascii="Arial" w:hAnsi="Arial" w:cs="Arial"/>
-          <w:b w:val="0"/>
-          <w:bCs w:val="0"/>
-          <w:color w:val="1F1F1F"/>
-        </w:rPr>
-        <w:t>2.3.5 Coexisting Software Components</w:t>
-      </w:r>
-    </w:p>
-    <w:p>
-      <w:pPr>
-        <w:pStyle w:val="NormalWeb"/>
-        <w:shd w:val="clear" w:color="auto" w:fill="FFFFFF"/>
-        <w:spacing w:before="360" w:beforeAutospacing="0" w:after="360" w:afterAutospacing="0"/>
-        <w:rPr>
-          <w:rFonts w:ascii="Arial" w:hAnsi="Arial" w:cs="Arial"/>
-          <w:color w:val="1F1F1F"/>
-        </w:rPr>
-      </w:pPr>
-      <w:r>
-        <w:rPr>
-          <w:rFonts w:ascii="Arial" w:hAnsi="Arial" w:cs="Arial"/>
-          <w:color w:val="1F1F1F"/>
-        </w:rPr>
-        <w:t xml:space="preserve">The </w:t>
-      </w:r>
-      <w:proofErr w:type="spellStart"/>
-      <w:r>
-        <w:rPr>
-          <w:rFonts w:ascii="Arial" w:hAnsi="Arial" w:cs="Arial"/>
-          <w:color w:val="1F1F1F"/>
-        </w:rPr>
-        <w:t>iShopHub</w:t>
-      </w:r>
-      <w:proofErr w:type="spellEnd"/>
-      <w:r>
-        <w:rPr>
-          <w:rFonts w:ascii="Arial" w:hAnsi="Arial" w:cs="Arial"/>
-          <w:color w:val="1F1F1F"/>
-        </w:rPr>
-        <w:t xml:space="preserve"> ecommerce app is designed to coexist seamlessly with other software components and applications used by users. It will integrate with existing payment gateways, logistics providers, and customer support systems to provide a unified user experience.</w:t>
-      </w:r>
-    </w:p>
-    <w:p>
-      <w:pPr>
-        <w:pStyle w:val="NormalWeb"/>
-        <w:shd w:val="clear" w:color="auto" w:fill="FFFFFF"/>
-        <w:spacing w:before="360" w:beforeAutospacing="0" w:after="360" w:afterAutospacing="0"/>
-        <w:rPr>
-          <w:rFonts w:ascii="Arial" w:hAnsi="Arial" w:cs="Arial"/>
-          <w:color w:val="1F1F1F"/>
-        </w:rPr>
-      </w:pPr>
-      <w:r>
-        <w:rPr>
-          <w:rStyle w:val="Strong"/>
-          <w:rFonts w:ascii="Arial" w:hAnsi="Arial" w:cs="Arial"/>
-          <w:b w:val="0"/>
-          <w:bCs w:val="0"/>
-          <w:color w:val="1F1F1F"/>
-        </w:rPr>
-        <w:lastRenderedPageBreak/>
-        <w:t>2.3.6 Infrastructure Requirements Specification</w:t>
-      </w:r>
-    </w:p>
-    <w:p>
-      <w:pPr>
-        <w:pStyle w:val="NormalWeb"/>
-        <w:shd w:val="clear" w:color="auto" w:fill="FFFFFF"/>
-        <w:spacing w:before="360" w:beforeAutospacing="0" w:after="360" w:afterAutospacing="0"/>
-        <w:rPr>
-          <w:rFonts w:ascii="Arial" w:hAnsi="Arial" w:cs="Arial"/>
-          <w:color w:val="1F1F1F"/>
-        </w:rPr>
-      </w:pPr>
-      <w:r>
-        <w:rPr>
-          <w:rFonts w:ascii="Arial" w:hAnsi="Arial" w:cs="Arial"/>
-          <w:color w:val="1F1F1F"/>
-        </w:rPr>
-        <w:t>Due to the complexity of the technical infrastructure involved,</w:t>
-      </w:r>
-      <w:r>
-        <w:rPr>
-          <w:rStyle w:val="animating"/>
-          <w:rFonts w:ascii="Arial" w:hAnsi="Arial" w:cs="Arial"/>
-          <w:color w:val="1F1F1F"/>
-        </w:rPr>
-        <w:t xml:space="preserve"> a separate infrastructure requirements specification will be developed to detail the specific technical requirements for hosting and operating the </w:t>
-      </w:r>
-      <w:proofErr w:type="spellStart"/>
-      <w:r>
-        <w:rPr>
-          <w:rStyle w:val="animating"/>
-          <w:rFonts w:ascii="Arial" w:hAnsi="Arial" w:cs="Arial"/>
-          <w:color w:val="1F1F1F"/>
-        </w:rPr>
-        <w:t>iShopHub</w:t>
-      </w:r>
-      <w:proofErr w:type="spellEnd"/>
-      <w:r>
-        <w:rPr>
-          <w:rStyle w:val="animating"/>
-          <w:rFonts w:ascii="Arial" w:hAnsi="Arial" w:cs="Arial"/>
-          <w:color w:val="1F1F1F"/>
-        </w:rPr>
-        <w:t xml:space="preserve"> ecommerce app. This document will provide detailed specifications for cloud services, data center infrastructure, network configurations, and security measures to ensure the successful deployment and operation of the app.</w:t>
-      </w:r>
-    </w:p>
-    <w:p>
-      <w:pPr>
-        <w:shd w:val="clear" w:color="auto" w:fill="FFFFFF"/>
-        <w:spacing w:before="360" w:after="360" w:line="240" w:lineRule="auto"/>
+      </w:pPr>
+      <w:r>
         <w:rPr>
           <w:rFonts w:ascii="Arial" w:eastAsia="Times New Roman" w:hAnsi="Arial" w:cs="Arial"/>
           <w:color w:val="1F1F1F"/>
@@ -3397,7 +3012,9 @@
           <w:szCs w:val="24"/>
           <w14:ligatures w14:val="none"/>
         </w:rPr>
-      </w:pPr>
+        <w:t xml:space="preserve">Programming Language: The app will be primarily developed using the Kotlin programming language, adhering to modern Android development </w:t>
+      </w:r>
+      <w:proofErr w:type="gramStart"/>
       <w:r>
         <w:rPr>
           <w:rFonts w:ascii="Arial" w:eastAsia="Times New Roman" w:hAnsi="Arial" w:cs="Arial"/>
@@ -3407,13 +3024,10 @@
           <w:szCs w:val="24"/>
           <w14:ligatures w14:val="none"/>
         </w:rPr>
-        <w:t>2.4 Design and Implementation Constraints</w:t>
-      </w:r>
-    </w:p>
-    <w:p>
-      <w:pPr>
-        <w:shd w:val="clear" w:color="auto" w:fill="FFFFFF"/>
-        <w:spacing w:before="360" w:after="360" w:line="240" w:lineRule="auto"/>
+        <w:t>practices</w:t>
+      </w:r>
+      <w:proofErr w:type="gramEnd"/>
+      <w:r>
         <w:rPr>
           <w:rFonts w:ascii="Arial" w:eastAsia="Times New Roman" w:hAnsi="Arial" w:cs="Arial"/>
           <w:color w:val="1F1F1F"/>
@@ -3422,8 +3036,13 @@
           <w:szCs w:val="24"/>
           <w14:ligatures w14:val="none"/>
         </w:rPr>
-      </w:pPr>
-      <w:r>
+        <w:t xml:space="preserve"> and utilizing the Android Jetpack suite of libraries.</w:t>
+      </w:r>
+    </w:p>
+    <w:p>
+      <w:pPr>
+        <w:shd w:val="clear" w:color="auto" w:fill="FFFFFF"/>
+        <w:spacing w:before="360" w:after="360" w:line="240" w:lineRule="auto"/>
         <w:rPr>
           <w:rFonts w:ascii="Arial" w:eastAsia="Times New Roman" w:hAnsi="Arial" w:cs="Arial"/>
           <w:color w:val="1F1F1F"/>
@@ -3432,9 +3051,7 @@
           <w:szCs w:val="24"/>
           <w14:ligatures w14:val="none"/>
         </w:rPr>
-        <w:t xml:space="preserve">The development of the </w:t>
-      </w:r>
-      <w:proofErr w:type="spellStart"/>
+      </w:pPr>
       <w:r>
         <w:rPr>
           <w:rFonts w:ascii="Arial" w:eastAsia="Times New Roman" w:hAnsi="Arial" w:cs="Arial"/>
@@ -3444,10 +3061,13 @@
           <w:szCs w:val="24"/>
           <w14:ligatures w14:val="none"/>
         </w:rPr>
-        <w:t>iShopHub</w:t>
-      </w:r>
-      <w:proofErr w:type="spellEnd"/>
-      <w:r>
+        <w:t>Rationale: Kotlin is the preferred language for Android app development due to its conciseness, safety features, and interoperability with Java, ensuring compatibility with existing Android libraries and components.</w:t>
+      </w:r>
+    </w:p>
+    <w:p>
+      <w:pPr>
+        <w:shd w:val="clear" w:color="auto" w:fill="FFFFFF"/>
+        <w:spacing w:before="360" w:after="360" w:line="240" w:lineRule="auto"/>
         <w:rPr>
           <w:rFonts w:ascii="Arial" w:eastAsia="Times New Roman" w:hAnsi="Arial" w:cs="Arial"/>
           <w:color w:val="1F1F1F"/>
@@ -3456,13 +3076,8 @@
           <w:szCs w:val="24"/>
           <w14:ligatures w14:val="none"/>
         </w:rPr>
-        <w:t xml:space="preserve"> ecommerce app is subject to several design and implementation constraints that influence the technological choices and approaches:</w:t>
-      </w:r>
-    </w:p>
-    <w:p>
-      <w:pPr>
-        <w:shd w:val="clear" w:color="auto" w:fill="FFFFFF"/>
-        <w:spacing w:before="360" w:after="360" w:line="240" w:lineRule="auto"/>
+      </w:pPr>
+      <w:r>
         <w:rPr>
           <w:rFonts w:ascii="Arial" w:eastAsia="Times New Roman" w:hAnsi="Arial" w:cs="Arial"/>
           <w:color w:val="1F1F1F"/>
@@ -3471,8 +3086,17 @@
           <w:szCs w:val="24"/>
           <w14:ligatures w14:val="none"/>
         </w:rPr>
-      </w:pPr>
-      <w:r>
+        <w:t>2.4.2 Database Technology</w:t>
+      </w:r>
+    </w:p>
+    <w:p>
+      <w:pPr>
+        <w:numPr>
+          <w:ilvl w:val="0"/>
+          <w:numId w:val="13"/>
+        </w:numPr>
+        <w:shd w:val="clear" w:color="auto" w:fill="FFFFFF"/>
+        <w:spacing w:before="100" w:beforeAutospacing="1" w:after="150" w:line="240" w:lineRule="auto"/>
         <w:rPr>
           <w:rFonts w:ascii="Arial" w:eastAsia="Times New Roman" w:hAnsi="Arial" w:cs="Arial"/>
           <w:color w:val="1F1F1F"/>
@@ -3481,17 +3105,8 @@
           <w:szCs w:val="24"/>
           <w14:ligatures w14:val="none"/>
         </w:rPr>
-        <w:t>2.4.1 Programming Language and Framework</w:t>
-      </w:r>
-    </w:p>
-    <w:p>
-      <w:pPr>
-        <w:numPr>
-          <w:ilvl w:val="0"/>
-          <w:numId w:val="12"/>
-        </w:numPr>
-        <w:shd w:val="clear" w:color="auto" w:fill="FFFFFF"/>
-        <w:spacing w:before="100" w:beforeAutospacing="1" w:after="150" w:line="240" w:lineRule="auto"/>
+      </w:pPr>
+      <w:r>
         <w:rPr>
           <w:rFonts w:ascii="Arial" w:eastAsia="Times New Roman" w:hAnsi="Arial" w:cs="Arial"/>
           <w:color w:val="1F1F1F"/>
@@ -3500,8 +3115,13 @@
           <w:szCs w:val="24"/>
           <w14:ligatures w14:val="none"/>
         </w:rPr>
-      </w:pPr>
-      <w:r>
+        <w:t>Database: The app's data will be stored in a cloud-based NoSQL database, such as MongoDB or Amazon DynamoDB.</w:t>
+      </w:r>
+    </w:p>
+    <w:p>
+      <w:pPr>
+        <w:shd w:val="clear" w:color="auto" w:fill="FFFFFF"/>
+        <w:spacing w:before="360" w:after="360" w:line="240" w:lineRule="auto"/>
         <w:rPr>
           <w:rFonts w:ascii="Arial" w:eastAsia="Times New Roman" w:hAnsi="Arial" w:cs="Arial"/>
           <w:color w:val="1F1F1F"/>
@@ -3510,13 +3130,8 @@
           <w:szCs w:val="24"/>
           <w14:ligatures w14:val="none"/>
         </w:rPr>
-        <w:t>Programming Language: The app will be primarily developed using the Kotlin programming language, adhering to modern Android development practices and utilizing the Android Jetpack suite of libraries.</w:t>
-      </w:r>
-    </w:p>
-    <w:p>
-      <w:pPr>
-        <w:shd w:val="clear" w:color="auto" w:fill="FFFFFF"/>
-        <w:spacing w:before="360" w:after="360" w:line="240" w:lineRule="auto"/>
+      </w:pPr>
+      <w:r>
         <w:rPr>
           <w:rFonts w:ascii="Arial" w:eastAsia="Times New Roman" w:hAnsi="Arial" w:cs="Arial"/>
           <w:color w:val="1F1F1F"/>
@@ -3525,8 +3140,13 @@
           <w:szCs w:val="24"/>
           <w14:ligatures w14:val="none"/>
         </w:rPr>
-      </w:pPr>
-      <w:r>
+        <w:t>Rationale: NoSQL databases offer scalability, flexibility, and performance, enabling efficient handling of the app's dynamic data requirements and high user traffic.</w:t>
+      </w:r>
+    </w:p>
+    <w:p>
+      <w:pPr>
+        <w:shd w:val="clear" w:color="auto" w:fill="FFFFFF"/>
+        <w:spacing w:before="360" w:after="360" w:line="240" w:lineRule="auto"/>
         <w:rPr>
           <w:rFonts w:ascii="Arial" w:eastAsia="Times New Roman" w:hAnsi="Arial" w:cs="Arial"/>
           <w:color w:val="1F1F1F"/>
@@ -3535,13 +3155,8 @@
           <w:szCs w:val="24"/>
           <w14:ligatures w14:val="none"/>
         </w:rPr>
-        <w:t>Rationale: Kotlin is the preferred language for Android app development due to its conciseness, safety features, and interoperability with Java, ensuring compatibility with existing Android libraries and components.</w:t>
-      </w:r>
-    </w:p>
-    <w:p>
-      <w:pPr>
-        <w:shd w:val="clear" w:color="auto" w:fill="FFFFFF"/>
-        <w:spacing w:before="360" w:after="360" w:line="240" w:lineRule="auto"/>
+      </w:pPr>
+      <w:r>
         <w:rPr>
           <w:rFonts w:ascii="Arial" w:eastAsia="Times New Roman" w:hAnsi="Arial" w:cs="Arial"/>
           <w:color w:val="1F1F1F"/>
@@ -3550,8 +3165,17 @@
           <w:szCs w:val="24"/>
           <w14:ligatures w14:val="none"/>
         </w:rPr>
-      </w:pPr>
-      <w:r>
+        <w:t>2.4.3 Cloud Infrastructure</w:t>
+      </w:r>
+    </w:p>
+    <w:p>
+      <w:pPr>
+        <w:numPr>
+          <w:ilvl w:val="0"/>
+          <w:numId w:val="14"/>
+        </w:numPr>
+        <w:shd w:val="clear" w:color="auto" w:fill="FFFFFF"/>
+        <w:spacing w:before="100" w:beforeAutospacing="1" w:after="150" w:line="240" w:lineRule="auto"/>
         <w:rPr>
           <w:rFonts w:ascii="Arial" w:eastAsia="Times New Roman" w:hAnsi="Arial" w:cs="Arial"/>
           <w:color w:val="1F1F1F"/>
@@ -3560,17 +3184,8 @@
           <w:szCs w:val="24"/>
           <w14:ligatures w14:val="none"/>
         </w:rPr>
-        <w:t>2.4.2 Database Technology</w:t>
-      </w:r>
-    </w:p>
-    <w:p>
-      <w:pPr>
-        <w:numPr>
-          <w:ilvl w:val="0"/>
-          <w:numId w:val="13"/>
-        </w:numPr>
-        <w:shd w:val="clear" w:color="auto" w:fill="FFFFFF"/>
-        <w:spacing w:before="100" w:beforeAutospacing="1" w:after="150" w:line="240" w:lineRule="auto"/>
+      </w:pPr>
+      <w:r>
         <w:rPr>
           <w:rFonts w:ascii="Arial" w:eastAsia="Times New Roman" w:hAnsi="Arial" w:cs="Arial"/>
           <w:color w:val="1F1F1F"/>
@@ -3579,8 +3194,13 @@
           <w:szCs w:val="24"/>
           <w14:ligatures w14:val="none"/>
         </w:rPr>
-      </w:pPr>
-      <w:r>
+        <w:t>Cloud Platform: The app's backend infrastructure will be hosted on a reputable cloud platform, such as Amazon Web Services (AWS) or Google Cloud Platform (GCP).</w:t>
+      </w:r>
+    </w:p>
+    <w:p>
+      <w:pPr>
+        <w:shd w:val="clear" w:color="auto" w:fill="FFFFFF"/>
+        <w:spacing w:before="360" w:after="360" w:line="240" w:lineRule="auto"/>
         <w:rPr>
           <w:rFonts w:ascii="Arial" w:eastAsia="Times New Roman" w:hAnsi="Arial" w:cs="Arial"/>
           <w:color w:val="1F1F1F"/>
@@ -3589,13 +3209,8 @@
           <w:szCs w:val="24"/>
           <w14:ligatures w14:val="none"/>
         </w:rPr>
-        <w:t>Database: The app's data will be stored in a cloud-based NoSQL database, such as MongoDB or Amazon DynamoDB.</w:t>
-      </w:r>
-    </w:p>
-    <w:p>
-      <w:pPr>
-        <w:shd w:val="clear" w:color="auto" w:fill="FFFFFF"/>
-        <w:spacing w:before="360" w:after="360" w:line="240" w:lineRule="auto"/>
+      </w:pPr>
+      <w:r>
         <w:rPr>
           <w:rFonts w:ascii="Arial" w:eastAsia="Times New Roman" w:hAnsi="Arial" w:cs="Arial"/>
           <w:color w:val="1F1F1F"/>
@@ -3604,8 +3219,13 @@
           <w:szCs w:val="24"/>
           <w14:ligatures w14:val="none"/>
         </w:rPr>
-      </w:pPr>
-      <w:r>
+        <w:t>Rationale: Cloud platforms provide scalability, reliability, and security, ensuring that the app can handle increasing user demands and maintain data integrity.</w:t>
+      </w:r>
+    </w:p>
+    <w:p>
+      <w:pPr>
+        <w:shd w:val="clear" w:color="auto" w:fill="FFFFFF"/>
+        <w:spacing w:before="360" w:after="360" w:line="240" w:lineRule="auto"/>
         <w:rPr>
           <w:rFonts w:ascii="Arial" w:eastAsia="Times New Roman" w:hAnsi="Arial" w:cs="Arial"/>
           <w:color w:val="1F1F1F"/>
@@ -3614,13 +3234,8 @@
           <w:szCs w:val="24"/>
           <w14:ligatures w14:val="none"/>
         </w:rPr>
-        <w:t>Rationale: NoSQL databases offer scalability, flexibility, and performance, enabling efficient handling of the app's dynamic data requirements and high user traffic.</w:t>
-      </w:r>
-    </w:p>
-    <w:p>
-      <w:pPr>
-        <w:shd w:val="clear" w:color="auto" w:fill="FFFFFF"/>
-        <w:spacing w:before="360" w:after="360" w:line="240" w:lineRule="auto"/>
+      </w:pPr>
+      <w:r>
         <w:rPr>
           <w:rFonts w:ascii="Arial" w:eastAsia="Times New Roman" w:hAnsi="Arial" w:cs="Arial"/>
           <w:color w:val="1F1F1F"/>
@@ -3629,8 +3244,17 @@
           <w:szCs w:val="24"/>
           <w14:ligatures w14:val="none"/>
         </w:rPr>
-      </w:pPr>
-      <w:r>
+        <w:t>2.4.4 Third-Party Integrations</w:t>
+      </w:r>
+    </w:p>
+    <w:p>
+      <w:pPr>
+        <w:numPr>
+          <w:ilvl w:val="0"/>
+          <w:numId w:val="15"/>
+        </w:numPr>
+        <w:shd w:val="clear" w:color="auto" w:fill="FFFFFF"/>
+        <w:spacing w:before="100" w:beforeAutospacing="1" w:after="150" w:line="240" w:lineRule="auto"/>
         <w:rPr>
           <w:rFonts w:ascii="Arial" w:eastAsia="Times New Roman" w:hAnsi="Arial" w:cs="Arial"/>
           <w:color w:val="1F1F1F"/>
@@ -3639,17 +3263,8 @@
           <w:szCs w:val="24"/>
           <w14:ligatures w14:val="none"/>
         </w:rPr>
-        <w:t>2.4.3 Cloud Infrastructure</w:t>
-      </w:r>
-    </w:p>
-    <w:p>
-      <w:pPr>
-        <w:numPr>
-          <w:ilvl w:val="0"/>
-          <w:numId w:val="14"/>
-        </w:numPr>
-        <w:shd w:val="clear" w:color="auto" w:fill="FFFFFF"/>
-        <w:spacing w:before="100" w:beforeAutospacing="1" w:after="150" w:line="240" w:lineRule="auto"/>
+      </w:pPr>
+      <w:r>
         <w:rPr>
           <w:rFonts w:ascii="Arial" w:eastAsia="Times New Roman" w:hAnsi="Arial" w:cs="Arial"/>
           <w:color w:val="1F1F1F"/>
@@ -3658,8 +3273,14 @@
           <w:szCs w:val="24"/>
           <w14:ligatures w14:val="none"/>
         </w:rPr>
-      </w:pPr>
-      <w:r>
+        <w:lastRenderedPageBreak/>
+        <w:t>Payment Gateways: The app will integrate with secure payment gateways, such as Stripe or PayPal, to facilitate secure online transactions.</w:t>
+      </w:r>
+    </w:p>
+    <w:p>
+      <w:pPr>
+        <w:shd w:val="clear" w:color="auto" w:fill="FFFFFF"/>
+        <w:spacing w:before="360" w:after="360" w:line="240" w:lineRule="auto"/>
         <w:rPr>
           <w:rFonts w:ascii="Arial" w:eastAsia="Times New Roman" w:hAnsi="Arial" w:cs="Arial"/>
           <w:color w:val="1F1F1F"/>
@@ -3668,13 +3289,8 @@
           <w:szCs w:val="24"/>
           <w14:ligatures w14:val="none"/>
         </w:rPr>
-        <w:t>Cloud Platform: The app's backend infrastructure will be hosted on a reputable cloud platform, such as Amazon Web Services (AWS) or Google Cloud Platform (GCP).</w:t>
-      </w:r>
-    </w:p>
-    <w:p>
-      <w:pPr>
-        <w:shd w:val="clear" w:color="auto" w:fill="FFFFFF"/>
-        <w:spacing w:before="360" w:after="360" w:line="240" w:lineRule="auto"/>
+      </w:pPr>
+      <w:r>
         <w:rPr>
           <w:rFonts w:ascii="Arial" w:eastAsia="Times New Roman" w:hAnsi="Arial" w:cs="Arial"/>
           <w:color w:val="1F1F1F"/>
@@ -3683,8 +3299,13 @@
           <w:szCs w:val="24"/>
           <w14:ligatures w14:val="none"/>
         </w:rPr>
-      </w:pPr>
-      <w:r>
+        <w:t>Rationale: Integrating with established payment gateways ensures compliance with industry standards and provides a seamless payment experience for users.</w:t>
+      </w:r>
+    </w:p>
+    <w:p>
+      <w:pPr>
+        <w:shd w:val="clear" w:color="auto" w:fill="FFFFFF"/>
+        <w:spacing w:before="360" w:after="360" w:line="240" w:lineRule="auto"/>
         <w:rPr>
           <w:rFonts w:ascii="Arial" w:eastAsia="Times New Roman" w:hAnsi="Arial" w:cs="Arial"/>
           <w:color w:val="1F1F1F"/>
@@ -3693,13 +3314,8 @@
           <w:szCs w:val="24"/>
           <w14:ligatures w14:val="none"/>
         </w:rPr>
-        <w:t>Rationale: Cloud platforms provide scalability, reliability, and security, ensuring that the app can handle increasing user demands and maintain data integrity.</w:t>
-      </w:r>
-    </w:p>
-    <w:p>
-      <w:pPr>
-        <w:shd w:val="clear" w:color="auto" w:fill="FFFFFF"/>
-        <w:spacing w:before="360" w:after="360" w:line="240" w:lineRule="auto"/>
+      </w:pPr>
+      <w:r>
         <w:rPr>
           <w:rFonts w:ascii="Arial" w:eastAsia="Times New Roman" w:hAnsi="Arial" w:cs="Arial"/>
           <w:color w:val="1F1F1F"/>
@@ -3708,8 +3324,17 @@
           <w:szCs w:val="24"/>
           <w14:ligatures w14:val="none"/>
         </w:rPr>
-      </w:pPr>
-      <w:r>
+        <w:t>2.4.5 User Interface Design</w:t>
+      </w:r>
+    </w:p>
+    <w:p>
+      <w:pPr>
+        <w:numPr>
+          <w:ilvl w:val="0"/>
+          <w:numId w:val="16"/>
+        </w:numPr>
+        <w:shd w:val="clear" w:color="auto" w:fill="FFFFFF"/>
+        <w:spacing w:before="100" w:beforeAutospacing="1" w:after="150" w:line="240" w:lineRule="auto"/>
         <w:rPr>
           <w:rFonts w:ascii="Arial" w:eastAsia="Times New Roman" w:hAnsi="Arial" w:cs="Arial"/>
           <w:color w:val="1F1F1F"/>
@@ -3718,17 +3343,8 @@
           <w:szCs w:val="24"/>
           <w14:ligatures w14:val="none"/>
         </w:rPr>
-        <w:t>2.4.4 Third-Party Integrations</w:t>
-      </w:r>
-    </w:p>
-    <w:p>
-      <w:pPr>
-        <w:numPr>
-          <w:ilvl w:val="0"/>
-          <w:numId w:val="15"/>
-        </w:numPr>
-        <w:shd w:val="clear" w:color="auto" w:fill="FFFFFF"/>
-        <w:spacing w:before="100" w:beforeAutospacing="1" w:after="150" w:line="240" w:lineRule="auto"/>
+      </w:pPr>
+      <w:r>
         <w:rPr>
           <w:rFonts w:ascii="Arial" w:eastAsia="Times New Roman" w:hAnsi="Arial" w:cs="Arial"/>
           <w:color w:val="1F1F1F"/>
@@ -3737,8 +3353,13 @@
           <w:szCs w:val="24"/>
           <w14:ligatures w14:val="none"/>
         </w:rPr>
-      </w:pPr>
-      <w:r>
+        <w:t>User Interface Guidelines: The app's user interface will adhere to Material Design guidelines, ensuring a consistent and intuitive user experience across Android devices.</w:t>
+      </w:r>
+    </w:p>
+    <w:p>
+      <w:pPr>
+        <w:shd w:val="clear" w:color="auto" w:fill="FFFFFF"/>
+        <w:spacing w:before="360" w:after="360" w:line="240" w:lineRule="auto"/>
         <w:rPr>
           <w:rFonts w:ascii="Arial" w:eastAsia="Times New Roman" w:hAnsi="Arial" w:cs="Arial"/>
           <w:color w:val="1F1F1F"/>
@@ -3747,14 +3368,8 @@
           <w:szCs w:val="24"/>
           <w14:ligatures w14:val="none"/>
         </w:rPr>
-        <w:lastRenderedPageBreak/>
-        <w:t>Payment Gateways: The app will integrate with secure payment gateways, such as Stripe or PayPal, to facilitate secure online transactions.</w:t>
-      </w:r>
-    </w:p>
-    <w:p>
-      <w:pPr>
-        <w:shd w:val="clear" w:color="auto" w:fill="FFFFFF"/>
-        <w:spacing w:before="360" w:after="360" w:line="240" w:lineRule="auto"/>
+      </w:pPr>
+      <w:r>
         <w:rPr>
           <w:rFonts w:ascii="Arial" w:eastAsia="Times New Roman" w:hAnsi="Arial" w:cs="Arial"/>
           <w:color w:val="1F1F1F"/>
@@ -3763,8 +3378,13 @@
           <w:szCs w:val="24"/>
           <w14:ligatures w14:val="none"/>
         </w:rPr>
-      </w:pPr>
-      <w:r>
+        <w:t>Rationale: Material Design provides a standardized design language that is optimized for touch-based interactions, ensuring user familiarity and ease of use.</w:t>
+      </w:r>
+    </w:p>
+    <w:p>
+      <w:pPr>
+        <w:shd w:val="clear" w:color="auto" w:fill="FFFFFF"/>
+        <w:spacing w:before="360" w:after="360" w:line="240" w:lineRule="auto"/>
         <w:rPr>
           <w:rFonts w:ascii="Arial" w:eastAsia="Times New Roman" w:hAnsi="Arial" w:cs="Arial"/>
           <w:color w:val="1F1F1F"/>
@@ -3773,13 +3393,8 @@
           <w:szCs w:val="24"/>
           <w14:ligatures w14:val="none"/>
         </w:rPr>
-        <w:t>Rationale: Integrating with established payment gateways ensures compliance with industry standards and provides a seamless payment experience for users.</w:t>
-      </w:r>
-    </w:p>
-    <w:p>
-      <w:pPr>
-        <w:shd w:val="clear" w:color="auto" w:fill="FFFFFF"/>
-        <w:spacing w:before="360" w:after="360" w:line="240" w:lineRule="auto"/>
+      </w:pPr>
+      <w:r>
         <w:rPr>
           <w:rFonts w:ascii="Arial" w:eastAsia="Times New Roman" w:hAnsi="Arial" w:cs="Arial"/>
           <w:color w:val="1F1F1F"/>
@@ -3788,8 +3403,17 @@
           <w:szCs w:val="24"/>
           <w14:ligatures w14:val="none"/>
         </w:rPr>
-      </w:pPr>
-      <w:r>
+        <w:t>2.4.6 Performance Optimization</w:t>
+      </w:r>
+    </w:p>
+    <w:p>
+      <w:pPr>
+        <w:numPr>
+          <w:ilvl w:val="0"/>
+          <w:numId w:val="17"/>
+        </w:numPr>
+        <w:shd w:val="clear" w:color="auto" w:fill="FFFFFF"/>
+        <w:spacing w:before="100" w:beforeAutospacing="1" w:after="150" w:line="240" w:lineRule="auto"/>
         <w:rPr>
           <w:rFonts w:ascii="Arial" w:eastAsia="Times New Roman" w:hAnsi="Arial" w:cs="Arial"/>
           <w:color w:val="1F1F1F"/>
@@ -3798,17 +3422,8 @@
           <w:szCs w:val="24"/>
           <w14:ligatures w14:val="none"/>
         </w:rPr>
-        <w:t>2.4.5 User Interface Design</w:t>
-      </w:r>
-    </w:p>
-    <w:p>
-      <w:pPr>
-        <w:numPr>
-          <w:ilvl w:val="0"/>
-          <w:numId w:val="16"/>
-        </w:numPr>
-        <w:shd w:val="clear" w:color="auto" w:fill="FFFFFF"/>
-        <w:spacing w:before="100" w:beforeAutospacing="1" w:after="150" w:line="240" w:lineRule="auto"/>
+      </w:pPr>
+      <w:r>
         <w:rPr>
           <w:rFonts w:ascii="Arial" w:eastAsia="Times New Roman" w:hAnsi="Arial" w:cs="Arial"/>
           <w:color w:val="1F1F1F"/>
@@ -3817,8 +3432,13 @@
           <w:szCs w:val="24"/>
           <w14:ligatures w14:val="none"/>
         </w:rPr>
-      </w:pPr>
-      <w:r>
+        <w:t>Performance Considerations: The app will be optimized for performance, considering factors such as network latency, data caching, and efficient memory management.</w:t>
+      </w:r>
+    </w:p>
+    <w:p>
+      <w:pPr>
+        <w:shd w:val="clear" w:color="auto" w:fill="FFFFFF"/>
+        <w:spacing w:before="360" w:after="360" w:line="240" w:lineRule="auto"/>
         <w:rPr>
           <w:rFonts w:ascii="Arial" w:eastAsia="Times New Roman" w:hAnsi="Arial" w:cs="Arial"/>
           <w:color w:val="1F1F1F"/>
@@ -3827,13 +3447,8 @@
           <w:szCs w:val="24"/>
           <w14:ligatures w14:val="none"/>
         </w:rPr>
-        <w:t>User Interface Guidelines: The app's user interface will adhere to Material Design guidelines, ensuring a consistent and intuitive user experience across Android devices.</w:t>
-      </w:r>
-    </w:p>
-    <w:p>
-      <w:pPr>
-        <w:shd w:val="clear" w:color="auto" w:fill="FFFFFF"/>
-        <w:spacing w:before="360" w:after="360" w:line="240" w:lineRule="auto"/>
+      </w:pPr>
+      <w:r>
         <w:rPr>
           <w:rFonts w:ascii="Arial" w:eastAsia="Times New Roman" w:hAnsi="Arial" w:cs="Arial"/>
           <w:color w:val="1F1F1F"/>
@@ -3842,8 +3457,13 @@
           <w:szCs w:val="24"/>
           <w14:ligatures w14:val="none"/>
         </w:rPr>
-      </w:pPr>
-      <w:r>
+        <w:t>Rationale: Performance optimization is crucial for ensuring a smooth and responsive user experience, especially when dealing with real-time data updates and product images.</w:t>
+      </w:r>
+    </w:p>
+    <w:p>
+      <w:pPr>
+        <w:shd w:val="clear" w:color="auto" w:fill="FFFFFF"/>
+        <w:spacing w:before="360" w:after="360" w:line="240" w:lineRule="auto"/>
         <w:rPr>
           <w:rFonts w:ascii="Arial" w:eastAsia="Times New Roman" w:hAnsi="Arial" w:cs="Arial"/>
           <w:color w:val="1F1F1F"/>
@@ -3852,13 +3472,8 @@
           <w:szCs w:val="24"/>
           <w14:ligatures w14:val="none"/>
         </w:rPr>
-        <w:t>Rationale: Material Design provides a standardized design language that is optimized for touch-based interactions, ensuring user familiarity and ease of use.</w:t>
-      </w:r>
-    </w:p>
-    <w:p>
-      <w:pPr>
-        <w:shd w:val="clear" w:color="auto" w:fill="FFFFFF"/>
-        <w:spacing w:before="360" w:after="360" w:line="240" w:lineRule="auto"/>
+      </w:pPr>
+      <w:r>
         <w:rPr>
           <w:rFonts w:ascii="Arial" w:eastAsia="Times New Roman" w:hAnsi="Arial" w:cs="Arial"/>
           <w:color w:val="1F1F1F"/>
@@ -3867,120 +3482,7 @@
           <w:szCs w:val="24"/>
           <w14:ligatures w14:val="none"/>
         </w:rPr>
-      </w:pPr>
-      <w:r>
-        <w:rPr>
-          <w:rFonts w:ascii="Arial" w:eastAsia="Times New Roman" w:hAnsi="Arial" w:cs="Arial"/>
-          <w:color w:val="1F1F1F"/>
-          <w:kern w:val="0"/>
-          <w:sz w:val="24"/>
-          <w:szCs w:val="24"/>
-          <w14:ligatures w14:val="none"/>
-        </w:rPr>
-        <w:t>2.4.6 Performance Optimization</w:t>
-      </w:r>
-    </w:p>
-    <w:p>
-      <w:pPr>
-        <w:numPr>
-          <w:ilvl w:val="0"/>
-          <w:numId w:val="17"/>
-        </w:numPr>
-        <w:shd w:val="clear" w:color="auto" w:fill="FFFFFF"/>
-        <w:spacing w:before="100" w:beforeAutospacing="1" w:after="150" w:line="240" w:lineRule="auto"/>
-        <w:rPr>
-          <w:rFonts w:ascii="Arial" w:eastAsia="Times New Roman" w:hAnsi="Arial" w:cs="Arial"/>
-          <w:color w:val="1F1F1F"/>
-          <w:kern w:val="0"/>
-          <w:sz w:val="24"/>
-          <w:szCs w:val="24"/>
-          <w14:ligatures w14:val="none"/>
-        </w:rPr>
-      </w:pPr>
-      <w:r>
-        <w:rPr>
-          <w:rFonts w:ascii="Arial" w:eastAsia="Times New Roman" w:hAnsi="Arial" w:cs="Arial"/>
-          <w:color w:val="1F1F1F"/>
-          <w:kern w:val="0"/>
-          <w:sz w:val="24"/>
-          <w:szCs w:val="24"/>
-          <w14:ligatures w14:val="none"/>
-        </w:rPr>
-        <w:t>Performance Considerations: The app will be optimized for performance, considering factors such as network latency, data caching, and efficient memory management.</w:t>
-      </w:r>
-    </w:p>
-    <w:p>
-      <w:pPr>
-        <w:shd w:val="clear" w:color="auto" w:fill="FFFFFF"/>
-        <w:spacing w:before="360" w:after="360" w:line="240" w:lineRule="auto"/>
-        <w:rPr>
-          <w:rFonts w:ascii="Arial" w:eastAsia="Times New Roman" w:hAnsi="Arial" w:cs="Arial"/>
-          <w:color w:val="1F1F1F"/>
-          <w:kern w:val="0"/>
-          <w:sz w:val="24"/>
-          <w:szCs w:val="24"/>
-          <w14:ligatures w14:val="none"/>
-        </w:rPr>
-      </w:pPr>
-      <w:r>
-        <w:rPr>
-          <w:rFonts w:ascii="Arial" w:eastAsia="Times New Roman" w:hAnsi="Arial" w:cs="Arial"/>
-          <w:color w:val="1F1F1F"/>
-          <w:kern w:val="0"/>
-          <w:sz w:val="24"/>
-          <w:szCs w:val="24"/>
-          <w14:ligatures w14:val="none"/>
-        </w:rPr>
-        <w:t>Rationale: Performance optimization is crucial for ensuring a smooth and responsive user experience, especially when dealing with real-time data updates and product images.</w:t>
-      </w:r>
-    </w:p>
-    <w:p>
-      <w:pPr>
-        <w:shd w:val="clear" w:color="auto" w:fill="FFFFFF"/>
-        <w:spacing w:before="360" w:after="360" w:line="240" w:lineRule="auto"/>
-        <w:rPr>
-          <w:rFonts w:ascii="Arial" w:eastAsia="Times New Roman" w:hAnsi="Arial" w:cs="Arial"/>
-          <w:color w:val="1F1F1F"/>
-          <w:kern w:val="0"/>
-          <w:sz w:val="24"/>
-          <w:szCs w:val="24"/>
-          <w14:ligatures w14:val="none"/>
-        </w:rPr>
-      </w:pPr>
-      <w:r>
-        <w:rPr>
-          <w:rFonts w:ascii="Arial" w:eastAsia="Times New Roman" w:hAnsi="Arial" w:cs="Arial"/>
-          <w:color w:val="1F1F1F"/>
-          <w:kern w:val="0"/>
-          <w:sz w:val="24"/>
-          <w:szCs w:val="24"/>
-          <w14:ligatures w14:val="none"/>
-        </w:rPr>
-        <w:t xml:space="preserve">These constraints shape the development approach and ensure that the </w:t>
-      </w:r>
-      <w:proofErr w:type="spellStart"/>
-      <w:r>
-        <w:rPr>
-          <w:rFonts w:ascii="Arial" w:eastAsia="Times New Roman" w:hAnsi="Arial" w:cs="Arial"/>
-          <w:color w:val="1F1F1F"/>
-          <w:kern w:val="0"/>
-          <w:sz w:val="24"/>
-          <w:szCs w:val="24"/>
-          <w14:ligatures w14:val="none"/>
-        </w:rPr>
-        <w:t>iShopHub</w:t>
-      </w:r>
-      <w:proofErr w:type="spellEnd"/>
-      <w:r>
-        <w:rPr>
-          <w:rFonts w:ascii="Arial" w:eastAsia="Times New Roman" w:hAnsi="Arial" w:cs="Arial"/>
-          <w:color w:val="1F1F1F"/>
-          <w:kern w:val="0"/>
-          <w:sz w:val="24"/>
-          <w:szCs w:val="24"/>
-          <w14:ligatures w14:val="none"/>
-        </w:rPr>
-        <w:t xml:space="preserve"> ecommerce app meets the specified requirements while adhering to industry best practices and maintaining a high standard of quality and performance.</w:t>
+        <w:t>These constraints shape the development approach and ensure that the iShopHub ecommerce app meets the specified requirements while adhering to industry best practices and maintaining a high standard of quality and performance.</w:t>
       </w:r>
     </w:p>
     <w:p>
@@ -4019,23 +3521,7 @@
           <w:rFonts w:ascii="Arial" w:hAnsi="Arial" w:cs="Arial"/>
           <w:color w:val="1F1F1F"/>
         </w:rPr>
-        <w:t xml:space="preserve">The development and successful operation of the </w:t>
-      </w:r>
-      <w:proofErr w:type="spellStart"/>
-      <w:r>
-        <w:rPr>
-          <w:rFonts w:ascii="Arial" w:hAnsi="Arial" w:cs="Arial"/>
-          <w:color w:val="1F1F1F"/>
-        </w:rPr>
-        <w:t>iShopHub</w:t>
-      </w:r>
-      <w:proofErr w:type="spellEnd"/>
-      <w:r>
-        <w:rPr>
-          <w:rFonts w:ascii="Arial" w:hAnsi="Arial" w:cs="Arial"/>
-          <w:color w:val="1F1F1F"/>
-        </w:rPr>
-        <w:t xml:space="preserve"> ecommerce app rely on several assumptions and dependencies:</w:t>
+        <w:t>The development and successful operation of the iShopHub ecommerce app rely on several assumptions and dependencies:</w:t>
       </w:r>
     </w:p>
     <w:p>
@@ -4088,23 +3574,7 @@
           <w:rFonts w:ascii="Arial" w:hAnsi="Arial" w:cs="Arial"/>
           <w:color w:val="1F1F1F"/>
         </w:rPr>
-        <w:t xml:space="preserve"> The </w:t>
-      </w:r>
-      <w:proofErr w:type="spellStart"/>
-      <w:r>
-        <w:rPr>
-          <w:rFonts w:ascii="Arial" w:hAnsi="Arial" w:cs="Arial"/>
-          <w:color w:val="1F1F1F"/>
-        </w:rPr>
-        <w:t>iShopHub</w:t>
-      </w:r>
-      <w:proofErr w:type="spellEnd"/>
-      <w:r>
-        <w:rPr>
-          <w:rFonts w:ascii="Arial" w:hAnsi="Arial" w:cs="Arial"/>
-          <w:color w:val="1F1F1F"/>
-        </w:rPr>
-        <w:t xml:space="preserve"> ecommerce app is founded on the assumption that the demand for technology products will continue to grow, providing a sustainable market for the app's services.</w:t>
+        <w:t xml:space="preserve"> The iShopHub ecommerce app is founded on the assumption that the demand for technology products will continue to grow, providing a sustainable market for the app's services.</w:t>
       </w:r>
     </w:p>
     <w:p>
@@ -4402,25 +3872,7 @@
           <w:rFonts w:ascii="Arial" w:hAnsi="Arial" w:cs="Arial"/>
           <w:color w:val="1F1F1F"/>
         </w:rPr>
-        <w:t xml:space="preserve">These assumptions and dependencies are crucial considerations for the project team. Monitoring and addressing any changes or potential disruptions in these factors is essential to ensure the continued success of the </w:t>
-      </w:r>
-      <w:proofErr w:type="spellStart"/>
-      <w:r>
-        <w:rPr>
-          <w:rStyle w:val="animating"/>
-          <w:rFonts w:ascii="Arial" w:hAnsi="Arial" w:cs="Arial"/>
-          <w:color w:val="1F1F1F"/>
-        </w:rPr>
-        <w:t>iShopHub</w:t>
-      </w:r>
-      <w:proofErr w:type="spellEnd"/>
-      <w:r>
-        <w:rPr>
-          <w:rStyle w:val="animating"/>
-          <w:rFonts w:ascii="Arial" w:hAnsi="Arial" w:cs="Arial"/>
-          <w:color w:val="1F1F1F"/>
-        </w:rPr>
-        <w:t xml:space="preserve"> ecommerce app.</w:t>
+        <w:t>These assumptions and dependencies are crucial considerations for the project team. Monitoring and addressing any changes or potential disruptions in these factors is essential to ensure the continued success of the iShopHub ecommerce app.</w:t>
       </w:r>
     </w:p>
     <w:p>
@@ -4501,23 +3953,7 @@
           <w:rFonts w:ascii="Arial" w:hAnsi="Arial" w:cs="Arial"/>
           <w:color w:val="1F1F1F"/>
         </w:rPr>
-        <w:t xml:space="preserve">The </w:t>
-      </w:r>
-      <w:proofErr w:type="spellStart"/>
-      <w:r>
-        <w:rPr>
-          <w:rFonts w:ascii="Arial" w:hAnsi="Arial" w:cs="Arial"/>
-          <w:color w:val="1F1F1F"/>
-        </w:rPr>
-        <w:t>iShopHub</w:t>
-      </w:r>
-      <w:proofErr w:type="spellEnd"/>
-      <w:r>
-        <w:rPr>
-          <w:rFonts w:ascii="Arial" w:hAnsi="Arial" w:cs="Arial"/>
-          <w:color w:val="1F1F1F"/>
-        </w:rPr>
-        <w:t xml:space="preserve"> ecommerce app will feature a comprehensive product catalog that provides users with easy access to detailed information, high-quality images, and specifications for a wide range of technology products. The catalog will be organized </w:t>
+        <w:t xml:space="preserve">The iShopHub ecommerce app will feature a comprehensive product catalog that provides users with easy access to detailed information, high-quality images, and specifications for a wide range of technology products. The catalog will be organized </w:t>
       </w:r>
       <w:r>
         <w:rPr>
@@ -4849,23 +4285,7 @@
           <w:color w:val="1F1F1F"/>
         </w:rPr>
         <w:lastRenderedPageBreak/>
-        <w:t xml:space="preserve">The </w:t>
-      </w:r>
-      <w:proofErr w:type="spellStart"/>
-      <w:r>
-        <w:rPr>
-          <w:rFonts w:ascii="Arial" w:hAnsi="Arial" w:cs="Arial"/>
-          <w:color w:val="1F1F1F"/>
-        </w:rPr>
-        <w:t>iShopHub</w:t>
-      </w:r>
-      <w:proofErr w:type="spellEnd"/>
-      <w:r>
-        <w:rPr>
-          <w:rFonts w:ascii="Arial" w:hAnsi="Arial" w:cs="Arial"/>
-          <w:color w:val="1F1F1F"/>
-        </w:rPr>
-        <w:t xml:space="preserve"> ecommerce app's user interface will be designed to provide a seamless, intuitive, and user-friendly experience for both tech enthusiasts and casual shoppers. It will adhere to modern design principles and accessibility guidelines to ensure inclusivity and ease of use for all users.</w:t>
+        <w:t>The iShopHub ecommerce app's user interface will be designed to provide a seamless, intuitive, and user-friendly experience for both tech enthusiasts and casual shoppers. It will adhere to modern design principles and accessibility guidelines to ensure inclusivity and ease of use for all users.</w:t>
       </w:r>
     </w:p>
     <w:p>
@@ -5110,23 +4530,7 @@
           <w:rFonts w:ascii="Arial" w:hAnsi="Arial" w:cs="Arial"/>
           <w:color w:val="1F1F1F"/>
         </w:rPr>
-        <w:t xml:space="preserve"> The app will incorporate consistent branding elements, including the </w:t>
-      </w:r>
-      <w:proofErr w:type="spellStart"/>
-      <w:r>
-        <w:rPr>
-          <w:rFonts w:ascii="Arial" w:hAnsi="Arial" w:cs="Arial"/>
-          <w:color w:val="1F1F1F"/>
-        </w:rPr>
-        <w:t>iShopHub</w:t>
-      </w:r>
-      <w:proofErr w:type="spellEnd"/>
-      <w:r>
-        <w:rPr>
-          <w:rFonts w:ascii="Arial" w:hAnsi="Arial" w:cs="Arial"/>
-          <w:color w:val="1F1F1F"/>
-        </w:rPr>
-        <w:t xml:space="preserve"> logo, color palette, and design motifs, to maintain brand identity.</w:t>
+        <w:t xml:space="preserve"> The app will incorporate consistent branding elements, including the iShopHub logo, color palette, and design motifs, to maintain brand identity.</w:t>
       </w:r>
     </w:p>
     <w:p>
@@ -5499,7 +4903,23 @@
           <w:rFonts w:ascii="Arial" w:hAnsi="Arial" w:cs="Arial"/>
           <w:color w:val="1F1F1F"/>
         </w:rPr>
-        <w:t xml:space="preserve"> Field contents will be validated promptly, providing users with immediate feedback and preventing errors from being submitted.</w:t>
+        <w:t xml:space="preserve"> Field contents will be validated promptly, providing users with immediate </w:t>
+      </w:r>
+      <w:proofErr w:type="gramStart"/>
+      <w:r>
+        <w:rPr>
+          <w:rFonts w:ascii="Arial" w:hAnsi="Arial" w:cs="Arial"/>
+          <w:color w:val="1F1F1F"/>
+        </w:rPr>
+        <w:t>feedback</w:t>
+      </w:r>
+      <w:proofErr w:type="gramEnd"/>
+      <w:r>
+        <w:rPr>
+          <w:rFonts w:ascii="Arial" w:hAnsi="Arial" w:cs="Arial"/>
+          <w:color w:val="1F1F1F"/>
+        </w:rPr>
+        <w:t xml:space="preserve"> and preventing errors from being submitted.</w:t>
       </w:r>
     </w:p>
     <w:p>
@@ -5773,23 +5193,7 @@
           <w:rFonts w:ascii="Arial" w:hAnsi="Arial" w:cs="Arial"/>
           <w:color w:val="1F1F1F"/>
         </w:rPr>
-        <w:t xml:space="preserve">The </w:t>
-      </w:r>
-      <w:proofErr w:type="spellStart"/>
-      <w:r>
-        <w:rPr>
-          <w:rFonts w:ascii="Arial" w:hAnsi="Arial" w:cs="Arial"/>
-          <w:color w:val="1F1F1F"/>
-        </w:rPr>
-        <w:t>iShopHub</w:t>
-      </w:r>
-      <w:proofErr w:type="spellEnd"/>
-      <w:r>
-        <w:rPr>
-          <w:rFonts w:ascii="Arial" w:hAnsi="Arial" w:cs="Arial"/>
-          <w:color w:val="1F1F1F"/>
-        </w:rPr>
-        <w:t xml:space="preserve"> ecommerce app will interact with various software components to provide a seamless and integrated user experience. These interfaces will ensure data synchronization, enable secure transactions, and facilitate communication with external services.</w:t>
+        <w:t>The iShopHub ecommerce app will interact with various software components to provide a seamless and integrated user experience. These interfaces will ensure data synchronization, enable secure transactions, and facilitate communication with external services.</w:t>
       </w:r>
     </w:p>
     <w:p>
@@ -6403,23 +5807,7 @@
           <w:rFonts w:ascii="Arial" w:hAnsi="Arial" w:cs="Arial"/>
           <w:color w:val="1F1F1F"/>
         </w:rPr>
-        <w:t xml:space="preserve">The </w:t>
-      </w:r>
-      <w:proofErr w:type="spellStart"/>
-      <w:r>
-        <w:rPr>
-          <w:rFonts w:ascii="Arial" w:hAnsi="Arial" w:cs="Arial"/>
-          <w:color w:val="1F1F1F"/>
-        </w:rPr>
-        <w:t>iShopHub</w:t>
-      </w:r>
-      <w:proofErr w:type="spellEnd"/>
-      <w:r>
-        <w:rPr>
-          <w:rFonts w:ascii="Arial" w:hAnsi="Arial" w:cs="Arial"/>
-          <w:color w:val="1F1F1F"/>
-        </w:rPr>
-        <w:t xml:space="preserve"> ecommerce app will primarily operate on Android smartphones and tablets, interacting with various hardware components to provide a comprehensive user experience.</w:t>
+        <w:t>The iShopHub ecommerce app will primarily operate on Android smartphones and tablets, interacting with various hardware components to provide a comprehensive user experience.</w:t>
       </w:r>
     </w:p>
     <w:p>
@@ -6589,7 +5977,23 @@
           <w:rFonts w:ascii="Arial" w:hAnsi="Arial" w:cs="Arial"/>
           <w:color w:val="1F1F1F"/>
         </w:rPr>
-        <w:t xml:space="preserve"> The app will utilize the accelerometer and gyroscope sensors to detect device orientation and adjust the app's interface accordingly, ensuring a consistent user experience in both portrait and landscape modes.</w:t>
+        <w:t xml:space="preserve"> The app will utilize the accelerometer and gyroscope sensors to detect device orientation and adjust the app's </w:t>
+      </w:r>
+      <w:proofErr w:type="gramStart"/>
+      <w:r>
+        <w:rPr>
+          <w:rFonts w:ascii="Arial" w:hAnsi="Arial" w:cs="Arial"/>
+          <w:color w:val="1F1F1F"/>
+        </w:rPr>
+        <w:t>interface</w:t>
+      </w:r>
+      <w:proofErr w:type="gramEnd"/>
+      <w:r>
+        <w:rPr>
+          <w:rFonts w:ascii="Arial" w:hAnsi="Arial" w:cs="Arial"/>
+          <w:color w:val="1F1F1F"/>
+        </w:rPr>
+        <w:t xml:space="preserve"> accordingly, ensuring a consistent user experience in both portrait and landscape modes.</w:t>
       </w:r>
     </w:p>
     <w:p>
@@ -6981,23 +6385,7 @@
           <w:rFonts w:ascii="Arial" w:hAnsi="Arial" w:cs="Arial"/>
           <w:color w:val="1F1F1F"/>
         </w:rPr>
-        <w:t xml:space="preserve">The </w:t>
-      </w:r>
-      <w:proofErr w:type="spellStart"/>
-      <w:r>
-        <w:rPr>
-          <w:rFonts w:ascii="Arial" w:hAnsi="Arial" w:cs="Arial"/>
-          <w:color w:val="1F1F1F"/>
-        </w:rPr>
-        <w:t>iShopHub</w:t>
-      </w:r>
-      <w:proofErr w:type="spellEnd"/>
-      <w:r>
-        <w:rPr>
-          <w:rFonts w:ascii="Arial" w:hAnsi="Arial" w:cs="Arial"/>
-          <w:color w:val="1F1F1F"/>
-        </w:rPr>
-        <w:t xml:space="preserve"> ecommerce app will utilize various communication channels to interact with users, external systems, and support services.</w:t>
+        <w:t>The iShopHub ecommerce app will utilize various communication channels to interact with users, external systems, and support services.</w:t>
       </w:r>
     </w:p>
     <w:p>
@@ -7762,23 +7150,7 @@
           <w:rFonts w:ascii="Arial" w:hAnsi="Arial" w:cs="Arial"/>
           <w:color w:val="1F1F1F"/>
         </w:rPr>
-        <w:t xml:space="preserve">In addition to the functional requirements outlined in previous sections, the </w:t>
-      </w:r>
-      <w:proofErr w:type="spellStart"/>
-      <w:r>
-        <w:rPr>
-          <w:rFonts w:ascii="Arial" w:hAnsi="Arial" w:cs="Arial"/>
-          <w:color w:val="1F1F1F"/>
-        </w:rPr>
-        <w:t>iShopHub</w:t>
-      </w:r>
-      <w:proofErr w:type="spellEnd"/>
-      <w:r>
-        <w:rPr>
-          <w:rFonts w:ascii="Arial" w:hAnsi="Arial" w:cs="Arial"/>
-          <w:color w:val="1F1F1F"/>
-        </w:rPr>
-        <w:t xml:space="preserve"> ecommerce app must adhere to a set of nonfunctional quality attributes to ensure a seamless and satisfactory user experience.</w:t>
+        <w:t>In addition to the functional requirements outlined in previous sections, the iShopHub ecommerce app must adhere to a set of nonfunctional quality attributes to ensure a seamless and satisfactory user experience.</w:t>
       </w:r>
     </w:p>
     <w:p>
@@ -8406,23 +7778,7 @@
           <w:rFonts w:ascii="Arial" w:hAnsi="Arial" w:cs="Arial"/>
           <w:color w:val="1F1F1F"/>
         </w:rPr>
-        <w:t xml:space="preserve">The </w:t>
-      </w:r>
-      <w:proofErr w:type="spellStart"/>
-      <w:r>
-        <w:rPr>
-          <w:rFonts w:ascii="Arial" w:hAnsi="Arial" w:cs="Arial"/>
-          <w:color w:val="1F1F1F"/>
-        </w:rPr>
-        <w:t>iShopHub</w:t>
-      </w:r>
-      <w:proofErr w:type="spellEnd"/>
-      <w:r>
-        <w:rPr>
-          <w:rFonts w:ascii="Arial" w:hAnsi="Arial" w:cs="Arial"/>
-          <w:color w:val="1F1F1F"/>
-        </w:rPr>
-        <w:t xml:space="preserve"> ecommerce app will cater to a global audience, encompassing users from diverse cultures, languages, and regions. To ensure a seamless and user-friendly experience for all, the app must adhere to comprehensive internationalization and localization requirements.</w:t>
+        <w:t>The iShopHub ecommerce app will cater to a global audience, encompassing users from diverse cultures, languages, and regions. To ensure a seamless and user-friendly experience for all, the app must adhere to comprehensive internationalization and localization requirements.</w:t>
       </w:r>
     </w:p>
     <w:p>
@@ -9238,23 +8594,7 @@
           <w:rFonts w:ascii="Arial" w:hAnsi="Arial" w:cs="Arial"/>
           <w:color w:val="1F1F1F"/>
         </w:rPr>
-        <w:t xml:space="preserve">In addition to the functional and non-functional requirements outlined in previous sections, the </w:t>
-      </w:r>
-      <w:proofErr w:type="spellStart"/>
-      <w:r>
-        <w:rPr>
-          <w:rFonts w:ascii="Arial" w:hAnsi="Arial" w:cs="Arial"/>
-          <w:color w:val="1F1F1F"/>
-        </w:rPr>
-        <w:t>iShopHub</w:t>
-      </w:r>
-      <w:proofErr w:type="spellEnd"/>
-      <w:r>
-        <w:rPr>
-          <w:rFonts w:ascii="Arial" w:hAnsi="Arial" w:cs="Arial"/>
-          <w:color w:val="1F1F1F"/>
-        </w:rPr>
-        <w:t xml:space="preserve"> ecommerce app must adhere to specific legal, regulatory, and compliance requirements.</w:t>
+        <w:t>In addition to the functional and non-functional requirements outlined in previous sections, the iShopHub ecommerce app must adhere to specific legal, regulatory, and compliance requirements.</w:t>
       </w:r>
     </w:p>
     <w:p>
@@ -9283,7 +8623,7 @@
         <w:pStyle w:val="NormalWeb"/>
         <w:numPr>
           <w:ilvl w:val="0"/>
-          <w:numId w:val="59"/>
+          <w:numId w:val="54"/>
         </w:numPr>
         <w:shd w:val="clear" w:color="auto" w:fill="FFFFFF"/>
         <w:spacing w:before="0" w:beforeAutospacing="0" w:after="360" w:afterAutospacing="0"/>
@@ -9315,7 +8655,7 @@
         <w:pStyle w:val="NormalWeb"/>
         <w:numPr>
           <w:ilvl w:val="0"/>
-          <w:numId w:val="59"/>
+          <w:numId w:val="54"/>
         </w:numPr>
         <w:shd w:val="clear" w:color="auto" w:fill="FFFFFF"/>
         <w:spacing w:before="0" w:beforeAutospacing="0" w:after="360" w:afterAutospacing="0"/>
@@ -9347,7 +8687,7 @@
         <w:pStyle w:val="NormalWeb"/>
         <w:numPr>
           <w:ilvl w:val="0"/>
-          <w:numId w:val="59"/>
+          <w:numId w:val="54"/>
         </w:numPr>
         <w:shd w:val="clear" w:color="auto" w:fill="FFFFFF"/>
         <w:spacing w:before="0" w:beforeAutospacing="0" w:after="360" w:afterAutospacing="0"/>
@@ -9400,7 +8740,7 @@
         <w:pStyle w:val="NormalWeb"/>
         <w:numPr>
           <w:ilvl w:val="0"/>
-          <w:numId w:val="60"/>
+          <w:numId w:val="55"/>
         </w:numPr>
         <w:shd w:val="clear" w:color="auto" w:fill="FFFFFF"/>
         <w:spacing w:before="0" w:beforeAutospacing="0" w:after="360" w:afterAutospacing="0"/>
@@ -9433,7 +8773,7 @@
         <w:pStyle w:val="NormalWeb"/>
         <w:numPr>
           <w:ilvl w:val="0"/>
-          <w:numId w:val="60"/>
+          <w:numId w:val="55"/>
         </w:numPr>
         <w:shd w:val="clear" w:color="auto" w:fill="FFFFFF"/>
         <w:spacing w:before="0" w:beforeAutospacing="0" w:after="360" w:afterAutospacing="0"/>
@@ -9465,7 +8805,7 @@
         <w:pStyle w:val="NormalWeb"/>
         <w:numPr>
           <w:ilvl w:val="0"/>
-          <w:numId w:val="60"/>
+          <w:numId w:val="55"/>
         </w:numPr>
         <w:shd w:val="clear" w:color="auto" w:fill="FFFFFF"/>
         <w:spacing w:before="0" w:beforeAutospacing="0" w:after="360" w:afterAutospacing="0"/>
@@ -9518,7 +8858,7 @@
         <w:pStyle w:val="NormalWeb"/>
         <w:numPr>
           <w:ilvl w:val="0"/>
-          <w:numId w:val="61"/>
+          <w:numId w:val="56"/>
         </w:numPr>
         <w:shd w:val="clear" w:color="auto" w:fill="FFFFFF"/>
         <w:spacing w:before="0" w:beforeAutospacing="0" w:after="360" w:afterAutospacing="0"/>
@@ -9550,7 +8890,7 @@
         <w:pStyle w:val="NormalWeb"/>
         <w:numPr>
           <w:ilvl w:val="0"/>
-          <w:numId w:val="61"/>
+          <w:numId w:val="56"/>
         </w:numPr>
         <w:shd w:val="clear" w:color="auto" w:fill="FFFFFF"/>
         <w:spacing w:before="0" w:beforeAutospacing="0" w:after="360" w:afterAutospacing="0"/>
@@ -9582,7 +8922,7 @@
         <w:pStyle w:val="NormalWeb"/>
         <w:numPr>
           <w:ilvl w:val="0"/>
-          <w:numId w:val="61"/>
+          <w:numId w:val="56"/>
         </w:numPr>
         <w:shd w:val="clear" w:color="auto" w:fill="FFFFFF"/>
         <w:spacing w:before="0" w:beforeAutospacing="0" w:after="360" w:afterAutospacing="0"/>
@@ -9635,7 +8975,7 @@
         <w:pStyle w:val="NormalWeb"/>
         <w:numPr>
           <w:ilvl w:val="0"/>
-          <w:numId w:val="62"/>
+          <w:numId w:val="57"/>
         </w:numPr>
         <w:shd w:val="clear" w:color="auto" w:fill="FFFFFF"/>
         <w:spacing w:before="0" w:beforeAutospacing="0" w:after="360" w:afterAutospacing="0"/>
@@ -9667,7 +9007,7 @@
         <w:pStyle w:val="NormalWeb"/>
         <w:numPr>
           <w:ilvl w:val="0"/>
-          <w:numId w:val="62"/>
+          <w:numId w:val="57"/>
         </w:numPr>
         <w:shd w:val="clear" w:color="auto" w:fill="FFFFFF"/>
         <w:spacing w:before="0" w:beforeAutospacing="0" w:after="360" w:afterAutospacing="0"/>
@@ -9720,7 +9060,7 @@
         <w:pStyle w:val="NormalWeb"/>
         <w:numPr>
           <w:ilvl w:val="0"/>
-          <w:numId w:val="63"/>
+          <w:numId w:val="58"/>
         </w:numPr>
         <w:shd w:val="clear" w:color="auto" w:fill="FFFFFF"/>
         <w:spacing w:before="0" w:beforeAutospacing="0" w:after="360" w:afterAutospacing="0"/>
@@ -9752,7 +9092,7 @@
         <w:pStyle w:val="NormalWeb"/>
         <w:numPr>
           <w:ilvl w:val="0"/>
-          <w:numId w:val="63"/>
+          <w:numId w:val="58"/>
         </w:numPr>
         <w:shd w:val="clear" w:color="auto" w:fill="FFFFFF"/>
         <w:spacing w:before="0" w:beforeAutospacing="0" w:after="360" w:afterAutospacing="0"/>
@@ -9784,7 +9124,7 @@
         <w:pStyle w:val="NormalWeb"/>
         <w:numPr>
           <w:ilvl w:val="0"/>
-          <w:numId w:val="63"/>
+          <w:numId w:val="58"/>
         </w:numPr>
         <w:shd w:val="clear" w:color="auto" w:fill="FFFFFF"/>
         <w:spacing w:before="0" w:beforeAutospacing="0" w:after="360" w:afterAutospacing="0"/>
@@ -17782,304 +17122,6 @@
     </w:lvl>
   </w:abstractNum>
   <w:abstractNum w:abstractNumId="50" w15:restartNumberingAfterBreak="0">
-    <w:nsid w:val="665B78FB"/>
-    <w:multiLevelType w:val="multilevel"/>
-    <w:tmpl w:val="00BA3E44"/>
-    <w:lvl w:ilvl="0">
-      <w:start w:val="1"/>
-      <w:numFmt w:val="bullet"/>
-      <w:lvlText w:val=""/>
-      <w:lvlJc w:val="left"/>
-      <w:pPr>
-        <w:tabs>
-          <w:tab w:val="num" w:pos="720"/>
-        </w:tabs>
-        <w:ind w:left="720" w:hanging="360"/>
-      </w:pPr>
-      <w:rPr>
-        <w:rFonts w:ascii="Symbol" w:hAnsi="Symbol" w:hint="default"/>
-        <w:sz w:val="20"/>
-      </w:rPr>
-    </w:lvl>
-    <w:lvl w:ilvl="1" w:tentative="1">
-      <w:start w:val="1"/>
-      <w:numFmt w:val="bullet"/>
-      <w:lvlText w:val="o"/>
-      <w:lvlJc w:val="left"/>
-      <w:pPr>
-        <w:tabs>
-          <w:tab w:val="num" w:pos="1440"/>
-        </w:tabs>
-        <w:ind w:left="1440" w:hanging="360"/>
-      </w:pPr>
-      <w:rPr>
-        <w:rFonts w:ascii="Courier New" w:hAnsi="Courier New" w:hint="default"/>
-        <w:sz w:val="20"/>
-      </w:rPr>
-    </w:lvl>
-    <w:lvl w:ilvl="2" w:tentative="1">
-      <w:start w:val="1"/>
-      <w:numFmt w:val="bullet"/>
-      <w:lvlText w:val=""/>
-      <w:lvlJc w:val="left"/>
-      <w:pPr>
-        <w:tabs>
-          <w:tab w:val="num" w:pos="2160"/>
-        </w:tabs>
-        <w:ind w:left="2160" w:hanging="360"/>
-      </w:pPr>
-      <w:rPr>
-        <w:rFonts w:ascii="Wingdings" w:hAnsi="Wingdings" w:hint="default"/>
-        <w:sz w:val="20"/>
-      </w:rPr>
-    </w:lvl>
-    <w:lvl w:ilvl="3" w:tentative="1">
-      <w:start w:val="1"/>
-      <w:numFmt w:val="bullet"/>
-      <w:lvlText w:val=""/>
-      <w:lvlJc w:val="left"/>
-      <w:pPr>
-        <w:tabs>
-          <w:tab w:val="num" w:pos="2880"/>
-        </w:tabs>
-        <w:ind w:left="2880" w:hanging="360"/>
-      </w:pPr>
-      <w:rPr>
-        <w:rFonts w:ascii="Wingdings" w:hAnsi="Wingdings" w:hint="default"/>
-        <w:sz w:val="20"/>
-      </w:rPr>
-    </w:lvl>
-    <w:lvl w:ilvl="4" w:tentative="1">
-      <w:start w:val="1"/>
-      <w:numFmt w:val="bullet"/>
-      <w:lvlText w:val=""/>
-      <w:lvlJc w:val="left"/>
-      <w:pPr>
-        <w:tabs>
-          <w:tab w:val="num" w:pos="3600"/>
-        </w:tabs>
-        <w:ind w:left="3600" w:hanging="360"/>
-      </w:pPr>
-      <w:rPr>
-        <w:rFonts w:ascii="Wingdings" w:hAnsi="Wingdings" w:hint="default"/>
-        <w:sz w:val="20"/>
-      </w:rPr>
-    </w:lvl>
-    <w:lvl w:ilvl="5" w:tentative="1">
-      <w:start w:val="1"/>
-      <w:numFmt w:val="bullet"/>
-      <w:lvlText w:val=""/>
-      <w:lvlJc w:val="left"/>
-      <w:pPr>
-        <w:tabs>
-          <w:tab w:val="num" w:pos="4320"/>
-        </w:tabs>
-        <w:ind w:left="4320" w:hanging="360"/>
-      </w:pPr>
-      <w:rPr>
-        <w:rFonts w:ascii="Wingdings" w:hAnsi="Wingdings" w:hint="default"/>
-        <w:sz w:val="20"/>
-      </w:rPr>
-    </w:lvl>
-    <w:lvl w:ilvl="6" w:tentative="1">
-      <w:start w:val="1"/>
-      <w:numFmt w:val="bullet"/>
-      <w:lvlText w:val=""/>
-      <w:lvlJc w:val="left"/>
-      <w:pPr>
-        <w:tabs>
-          <w:tab w:val="num" w:pos="5040"/>
-        </w:tabs>
-        <w:ind w:left="5040" w:hanging="360"/>
-      </w:pPr>
-      <w:rPr>
-        <w:rFonts w:ascii="Wingdings" w:hAnsi="Wingdings" w:hint="default"/>
-        <w:sz w:val="20"/>
-      </w:rPr>
-    </w:lvl>
-    <w:lvl w:ilvl="7" w:tentative="1">
-      <w:start w:val="1"/>
-      <w:numFmt w:val="bullet"/>
-      <w:lvlText w:val=""/>
-      <w:lvlJc w:val="left"/>
-      <w:pPr>
-        <w:tabs>
-          <w:tab w:val="num" w:pos="5760"/>
-        </w:tabs>
-        <w:ind w:left="5760" w:hanging="360"/>
-      </w:pPr>
-      <w:rPr>
-        <w:rFonts w:ascii="Wingdings" w:hAnsi="Wingdings" w:hint="default"/>
-        <w:sz w:val="20"/>
-      </w:rPr>
-    </w:lvl>
-    <w:lvl w:ilvl="8" w:tentative="1">
-      <w:start w:val="1"/>
-      <w:numFmt w:val="bullet"/>
-      <w:lvlText w:val=""/>
-      <w:lvlJc w:val="left"/>
-      <w:pPr>
-        <w:tabs>
-          <w:tab w:val="num" w:pos="6480"/>
-        </w:tabs>
-        <w:ind w:left="6480" w:hanging="360"/>
-      </w:pPr>
-      <w:rPr>
-        <w:rFonts w:ascii="Wingdings" w:hAnsi="Wingdings" w:hint="default"/>
-        <w:sz w:val="20"/>
-      </w:rPr>
-    </w:lvl>
-  </w:abstractNum>
-  <w:abstractNum w:abstractNumId="51" w15:restartNumberingAfterBreak="0">
-    <w:nsid w:val="69065CDF"/>
-    <w:multiLevelType w:val="multilevel"/>
-    <w:tmpl w:val="5192E81E"/>
-    <w:lvl w:ilvl="0">
-      <w:start w:val="1"/>
-      <w:numFmt w:val="bullet"/>
-      <w:lvlText w:val=""/>
-      <w:lvlJc w:val="left"/>
-      <w:pPr>
-        <w:tabs>
-          <w:tab w:val="num" w:pos="720"/>
-        </w:tabs>
-        <w:ind w:left="720" w:hanging="360"/>
-      </w:pPr>
-      <w:rPr>
-        <w:rFonts w:ascii="Symbol" w:hAnsi="Symbol" w:hint="default"/>
-        <w:sz w:val="20"/>
-      </w:rPr>
-    </w:lvl>
-    <w:lvl w:ilvl="1" w:tentative="1">
-      <w:start w:val="1"/>
-      <w:numFmt w:val="bullet"/>
-      <w:lvlText w:val="o"/>
-      <w:lvlJc w:val="left"/>
-      <w:pPr>
-        <w:tabs>
-          <w:tab w:val="num" w:pos="1440"/>
-        </w:tabs>
-        <w:ind w:left="1440" w:hanging="360"/>
-      </w:pPr>
-      <w:rPr>
-        <w:rFonts w:ascii="Courier New" w:hAnsi="Courier New" w:hint="default"/>
-        <w:sz w:val="20"/>
-      </w:rPr>
-    </w:lvl>
-    <w:lvl w:ilvl="2" w:tentative="1">
-      <w:start w:val="1"/>
-      <w:numFmt w:val="bullet"/>
-      <w:lvlText w:val=""/>
-      <w:lvlJc w:val="left"/>
-      <w:pPr>
-        <w:tabs>
-          <w:tab w:val="num" w:pos="2160"/>
-        </w:tabs>
-        <w:ind w:left="2160" w:hanging="360"/>
-      </w:pPr>
-      <w:rPr>
-        <w:rFonts w:ascii="Wingdings" w:hAnsi="Wingdings" w:hint="default"/>
-        <w:sz w:val="20"/>
-      </w:rPr>
-    </w:lvl>
-    <w:lvl w:ilvl="3" w:tentative="1">
-      <w:start w:val="1"/>
-      <w:numFmt w:val="bullet"/>
-      <w:lvlText w:val=""/>
-      <w:lvlJc w:val="left"/>
-      <w:pPr>
-        <w:tabs>
-          <w:tab w:val="num" w:pos="2880"/>
-        </w:tabs>
-        <w:ind w:left="2880" w:hanging="360"/>
-      </w:pPr>
-      <w:rPr>
-        <w:rFonts w:ascii="Wingdings" w:hAnsi="Wingdings" w:hint="default"/>
-        <w:sz w:val="20"/>
-      </w:rPr>
-    </w:lvl>
-    <w:lvl w:ilvl="4" w:tentative="1">
-      <w:start w:val="1"/>
-      <w:numFmt w:val="bullet"/>
-      <w:lvlText w:val=""/>
-      <w:lvlJc w:val="left"/>
-      <w:pPr>
-        <w:tabs>
-          <w:tab w:val="num" w:pos="3600"/>
-        </w:tabs>
-        <w:ind w:left="3600" w:hanging="360"/>
-      </w:pPr>
-      <w:rPr>
-        <w:rFonts w:ascii="Wingdings" w:hAnsi="Wingdings" w:hint="default"/>
-        <w:sz w:val="20"/>
-      </w:rPr>
-    </w:lvl>
-    <w:lvl w:ilvl="5" w:tentative="1">
-      <w:start w:val="1"/>
-      <w:numFmt w:val="bullet"/>
-      <w:lvlText w:val=""/>
-      <w:lvlJc w:val="left"/>
-      <w:pPr>
-        <w:tabs>
-          <w:tab w:val="num" w:pos="4320"/>
-        </w:tabs>
-        <w:ind w:left="4320" w:hanging="360"/>
-      </w:pPr>
-      <w:rPr>
-        <w:rFonts w:ascii="Wingdings" w:hAnsi="Wingdings" w:hint="default"/>
-        <w:sz w:val="20"/>
-      </w:rPr>
-    </w:lvl>
-    <w:lvl w:ilvl="6" w:tentative="1">
-      <w:start w:val="1"/>
-      <w:numFmt w:val="bullet"/>
-      <w:lvlText w:val=""/>
-      <w:lvlJc w:val="left"/>
-      <w:pPr>
-        <w:tabs>
-          <w:tab w:val="num" w:pos="5040"/>
-        </w:tabs>
-        <w:ind w:left="5040" w:hanging="360"/>
-      </w:pPr>
-      <w:rPr>
-        <w:rFonts w:ascii="Wingdings" w:hAnsi="Wingdings" w:hint="default"/>
-        <w:sz w:val="20"/>
-      </w:rPr>
-    </w:lvl>
-    <w:lvl w:ilvl="7" w:tentative="1">
-      <w:start w:val="1"/>
-      <w:numFmt w:val="bullet"/>
-      <w:lvlText w:val=""/>
-      <w:lvlJc w:val="left"/>
-      <w:pPr>
-        <w:tabs>
-          <w:tab w:val="num" w:pos="5760"/>
-        </w:tabs>
-        <w:ind w:left="5760" w:hanging="360"/>
-      </w:pPr>
-      <w:rPr>
-        <w:rFonts w:ascii="Wingdings" w:hAnsi="Wingdings" w:hint="default"/>
-        <w:sz w:val="20"/>
-      </w:rPr>
-    </w:lvl>
-    <w:lvl w:ilvl="8" w:tentative="1">
-      <w:start w:val="1"/>
-      <w:numFmt w:val="bullet"/>
-      <w:lvlText w:val=""/>
-      <w:lvlJc w:val="left"/>
-      <w:pPr>
-        <w:tabs>
-          <w:tab w:val="num" w:pos="6480"/>
-        </w:tabs>
-        <w:ind w:left="6480" w:hanging="360"/>
-      </w:pPr>
-      <w:rPr>
-        <w:rFonts w:ascii="Wingdings" w:hAnsi="Wingdings" w:hint="default"/>
-        <w:sz w:val="20"/>
-      </w:rPr>
-    </w:lvl>
-  </w:abstractNum>
-  <w:abstractNum w:abstractNumId="52" w15:restartNumberingAfterBreak="0">
     <w:nsid w:val="6DFF26CD"/>
     <w:multiLevelType w:val="multilevel"/>
     <w:tmpl w:val="A05EC626"/>
@@ -18228,7 +17270,7 @@
       </w:rPr>
     </w:lvl>
   </w:abstractNum>
-  <w:abstractNum w:abstractNumId="53" w15:restartNumberingAfterBreak="0">
+  <w:abstractNum w:abstractNumId="51" w15:restartNumberingAfterBreak="0">
     <w:nsid w:val="6E6324E6"/>
     <w:multiLevelType w:val="multilevel"/>
     <w:tmpl w:val="9B7C8B3A"/>
@@ -18377,156 +17419,7 @@
       </w:rPr>
     </w:lvl>
   </w:abstractNum>
-  <w:abstractNum w:abstractNumId="54" w15:restartNumberingAfterBreak="0">
-    <w:nsid w:val="719F2C41"/>
-    <w:multiLevelType w:val="multilevel"/>
-    <w:tmpl w:val="FF921888"/>
-    <w:lvl w:ilvl="0">
-      <w:start w:val="1"/>
-      <w:numFmt w:val="bullet"/>
-      <w:lvlText w:val=""/>
-      <w:lvlJc w:val="left"/>
-      <w:pPr>
-        <w:tabs>
-          <w:tab w:val="num" w:pos="720"/>
-        </w:tabs>
-        <w:ind w:left="720" w:hanging="360"/>
-      </w:pPr>
-      <w:rPr>
-        <w:rFonts w:ascii="Symbol" w:hAnsi="Symbol" w:hint="default"/>
-        <w:sz w:val="20"/>
-      </w:rPr>
-    </w:lvl>
-    <w:lvl w:ilvl="1" w:tentative="1">
-      <w:start w:val="1"/>
-      <w:numFmt w:val="bullet"/>
-      <w:lvlText w:val="o"/>
-      <w:lvlJc w:val="left"/>
-      <w:pPr>
-        <w:tabs>
-          <w:tab w:val="num" w:pos="1440"/>
-        </w:tabs>
-        <w:ind w:left="1440" w:hanging="360"/>
-      </w:pPr>
-      <w:rPr>
-        <w:rFonts w:ascii="Courier New" w:hAnsi="Courier New" w:hint="default"/>
-        <w:sz w:val="20"/>
-      </w:rPr>
-    </w:lvl>
-    <w:lvl w:ilvl="2" w:tentative="1">
-      <w:start w:val="1"/>
-      <w:numFmt w:val="bullet"/>
-      <w:lvlText w:val=""/>
-      <w:lvlJc w:val="left"/>
-      <w:pPr>
-        <w:tabs>
-          <w:tab w:val="num" w:pos="2160"/>
-        </w:tabs>
-        <w:ind w:left="2160" w:hanging="360"/>
-      </w:pPr>
-      <w:rPr>
-        <w:rFonts w:ascii="Wingdings" w:hAnsi="Wingdings" w:hint="default"/>
-        <w:sz w:val="20"/>
-      </w:rPr>
-    </w:lvl>
-    <w:lvl w:ilvl="3" w:tentative="1">
-      <w:start w:val="1"/>
-      <w:numFmt w:val="bullet"/>
-      <w:lvlText w:val=""/>
-      <w:lvlJc w:val="left"/>
-      <w:pPr>
-        <w:tabs>
-          <w:tab w:val="num" w:pos="2880"/>
-        </w:tabs>
-        <w:ind w:left="2880" w:hanging="360"/>
-      </w:pPr>
-      <w:rPr>
-        <w:rFonts w:ascii="Wingdings" w:hAnsi="Wingdings" w:hint="default"/>
-        <w:sz w:val="20"/>
-      </w:rPr>
-    </w:lvl>
-    <w:lvl w:ilvl="4" w:tentative="1">
-      <w:start w:val="1"/>
-      <w:numFmt w:val="bullet"/>
-      <w:lvlText w:val=""/>
-      <w:lvlJc w:val="left"/>
-      <w:pPr>
-        <w:tabs>
-          <w:tab w:val="num" w:pos="3600"/>
-        </w:tabs>
-        <w:ind w:left="3600" w:hanging="360"/>
-      </w:pPr>
-      <w:rPr>
-        <w:rFonts w:ascii="Wingdings" w:hAnsi="Wingdings" w:hint="default"/>
-        <w:sz w:val="20"/>
-      </w:rPr>
-    </w:lvl>
-    <w:lvl w:ilvl="5" w:tentative="1">
-      <w:start w:val="1"/>
-      <w:numFmt w:val="bullet"/>
-      <w:lvlText w:val=""/>
-      <w:lvlJc w:val="left"/>
-      <w:pPr>
-        <w:tabs>
-          <w:tab w:val="num" w:pos="4320"/>
-        </w:tabs>
-        <w:ind w:left="4320" w:hanging="360"/>
-      </w:pPr>
-      <w:rPr>
-        <w:rFonts w:ascii="Wingdings" w:hAnsi="Wingdings" w:hint="default"/>
-        <w:sz w:val="20"/>
-      </w:rPr>
-    </w:lvl>
-    <w:lvl w:ilvl="6" w:tentative="1">
-      <w:start w:val="1"/>
-      <w:numFmt w:val="bullet"/>
-      <w:lvlText w:val=""/>
-      <w:lvlJc w:val="left"/>
-      <w:pPr>
-        <w:tabs>
-          <w:tab w:val="num" w:pos="5040"/>
-        </w:tabs>
-        <w:ind w:left="5040" w:hanging="360"/>
-      </w:pPr>
-      <w:rPr>
-        <w:rFonts w:ascii="Wingdings" w:hAnsi="Wingdings" w:hint="default"/>
-        <w:sz w:val="20"/>
-      </w:rPr>
-    </w:lvl>
-    <w:lvl w:ilvl="7" w:tentative="1">
-      <w:start w:val="1"/>
-      <w:numFmt w:val="bullet"/>
-      <w:lvlText w:val=""/>
-      <w:lvlJc w:val="left"/>
-      <w:pPr>
-        <w:tabs>
-          <w:tab w:val="num" w:pos="5760"/>
-        </w:tabs>
-        <w:ind w:left="5760" w:hanging="360"/>
-      </w:pPr>
-      <w:rPr>
-        <w:rFonts w:ascii="Wingdings" w:hAnsi="Wingdings" w:hint="default"/>
-        <w:sz w:val="20"/>
-      </w:rPr>
-    </w:lvl>
-    <w:lvl w:ilvl="8" w:tentative="1">
-      <w:start w:val="1"/>
-      <w:numFmt w:val="bullet"/>
-      <w:lvlText w:val=""/>
-      <w:lvlJc w:val="left"/>
-      <w:pPr>
-        <w:tabs>
-          <w:tab w:val="num" w:pos="6480"/>
-        </w:tabs>
-        <w:ind w:left="6480" w:hanging="360"/>
-      </w:pPr>
-      <w:rPr>
-        <w:rFonts w:ascii="Wingdings" w:hAnsi="Wingdings" w:hint="default"/>
-        <w:sz w:val="20"/>
-      </w:rPr>
-    </w:lvl>
-  </w:abstractNum>
-  <w:abstractNum w:abstractNumId="55" w15:restartNumberingAfterBreak="0">
+  <w:abstractNum w:abstractNumId="52" w15:restartNumberingAfterBreak="0">
     <w:nsid w:val="73A551DB"/>
     <w:multiLevelType w:val="multilevel"/>
     <w:tmpl w:val="2A1CF252"/>
@@ -18675,7 +17568,7 @@
       </w:rPr>
     </w:lvl>
   </w:abstractNum>
-  <w:abstractNum w:abstractNumId="56" w15:restartNumberingAfterBreak="0">
+  <w:abstractNum w:abstractNumId="53" w15:restartNumberingAfterBreak="0">
     <w:nsid w:val="74036D08"/>
     <w:multiLevelType w:val="multilevel"/>
     <w:tmpl w:val="4948D0A0"/>
@@ -18824,7 +17717,7 @@
       </w:rPr>
     </w:lvl>
   </w:abstractNum>
-  <w:abstractNum w:abstractNumId="57" w15:restartNumberingAfterBreak="0">
+  <w:abstractNum w:abstractNumId="54" w15:restartNumberingAfterBreak="0">
     <w:nsid w:val="76A73057"/>
     <w:multiLevelType w:val="multilevel"/>
     <w:tmpl w:val="8E3AE6FA"/>
@@ -18973,305 +17866,7 @@
       </w:rPr>
     </w:lvl>
   </w:abstractNum>
-  <w:abstractNum w:abstractNumId="58" w15:restartNumberingAfterBreak="0">
-    <w:nsid w:val="76E75042"/>
-    <w:multiLevelType w:val="multilevel"/>
-    <w:tmpl w:val="8B0E04F2"/>
-    <w:lvl w:ilvl="0">
-      <w:start w:val="1"/>
-      <w:numFmt w:val="bullet"/>
-      <w:lvlText w:val=""/>
-      <w:lvlJc w:val="left"/>
-      <w:pPr>
-        <w:tabs>
-          <w:tab w:val="num" w:pos="720"/>
-        </w:tabs>
-        <w:ind w:left="720" w:hanging="360"/>
-      </w:pPr>
-      <w:rPr>
-        <w:rFonts w:ascii="Symbol" w:hAnsi="Symbol" w:hint="default"/>
-        <w:sz w:val="20"/>
-      </w:rPr>
-    </w:lvl>
-    <w:lvl w:ilvl="1" w:tentative="1">
-      <w:start w:val="1"/>
-      <w:numFmt w:val="bullet"/>
-      <w:lvlText w:val="o"/>
-      <w:lvlJc w:val="left"/>
-      <w:pPr>
-        <w:tabs>
-          <w:tab w:val="num" w:pos="1440"/>
-        </w:tabs>
-        <w:ind w:left="1440" w:hanging="360"/>
-      </w:pPr>
-      <w:rPr>
-        <w:rFonts w:ascii="Courier New" w:hAnsi="Courier New" w:hint="default"/>
-        <w:sz w:val="20"/>
-      </w:rPr>
-    </w:lvl>
-    <w:lvl w:ilvl="2" w:tentative="1">
-      <w:start w:val="1"/>
-      <w:numFmt w:val="bullet"/>
-      <w:lvlText w:val=""/>
-      <w:lvlJc w:val="left"/>
-      <w:pPr>
-        <w:tabs>
-          <w:tab w:val="num" w:pos="2160"/>
-        </w:tabs>
-        <w:ind w:left="2160" w:hanging="360"/>
-      </w:pPr>
-      <w:rPr>
-        <w:rFonts w:ascii="Wingdings" w:hAnsi="Wingdings" w:hint="default"/>
-        <w:sz w:val="20"/>
-      </w:rPr>
-    </w:lvl>
-    <w:lvl w:ilvl="3" w:tentative="1">
-      <w:start w:val="1"/>
-      <w:numFmt w:val="bullet"/>
-      <w:lvlText w:val=""/>
-      <w:lvlJc w:val="left"/>
-      <w:pPr>
-        <w:tabs>
-          <w:tab w:val="num" w:pos="2880"/>
-        </w:tabs>
-        <w:ind w:left="2880" w:hanging="360"/>
-      </w:pPr>
-      <w:rPr>
-        <w:rFonts w:ascii="Wingdings" w:hAnsi="Wingdings" w:hint="default"/>
-        <w:sz w:val="20"/>
-      </w:rPr>
-    </w:lvl>
-    <w:lvl w:ilvl="4" w:tentative="1">
-      <w:start w:val="1"/>
-      <w:numFmt w:val="bullet"/>
-      <w:lvlText w:val=""/>
-      <w:lvlJc w:val="left"/>
-      <w:pPr>
-        <w:tabs>
-          <w:tab w:val="num" w:pos="3600"/>
-        </w:tabs>
-        <w:ind w:left="3600" w:hanging="360"/>
-      </w:pPr>
-      <w:rPr>
-        <w:rFonts w:ascii="Wingdings" w:hAnsi="Wingdings" w:hint="default"/>
-        <w:sz w:val="20"/>
-      </w:rPr>
-    </w:lvl>
-    <w:lvl w:ilvl="5" w:tentative="1">
-      <w:start w:val="1"/>
-      <w:numFmt w:val="bullet"/>
-      <w:lvlText w:val=""/>
-      <w:lvlJc w:val="left"/>
-      <w:pPr>
-        <w:tabs>
-          <w:tab w:val="num" w:pos="4320"/>
-        </w:tabs>
-        <w:ind w:left="4320" w:hanging="360"/>
-      </w:pPr>
-      <w:rPr>
-        <w:rFonts w:ascii="Wingdings" w:hAnsi="Wingdings" w:hint="default"/>
-        <w:sz w:val="20"/>
-      </w:rPr>
-    </w:lvl>
-    <w:lvl w:ilvl="6" w:tentative="1">
-      <w:start w:val="1"/>
-      <w:numFmt w:val="bullet"/>
-      <w:lvlText w:val=""/>
-      <w:lvlJc w:val="left"/>
-      <w:pPr>
-        <w:tabs>
-          <w:tab w:val="num" w:pos="5040"/>
-        </w:tabs>
-        <w:ind w:left="5040" w:hanging="360"/>
-      </w:pPr>
-      <w:rPr>
-        <w:rFonts w:ascii="Wingdings" w:hAnsi="Wingdings" w:hint="default"/>
-        <w:sz w:val="20"/>
-      </w:rPr>
-    </w:lvl>
-    <w:lvl w:ilvl="7" w:tentative="1">
-      <w:start w:val="1"/>
-      <w:numFmt w:val="bullet"/>
-      <w:lvlText w:val=""/>
-      <w:lvlJc w:val="left"/>
-      <w:pPr>
-        <w:tabs>
-          <w:tab w:val="num" w:pos="5760"/>
-        </w:tabs>
-        <w:ind w:left="5760" w:hanging="360"/>
-      </w:pPr>
-      <w:rPr>
-        <w:rFonts w:ascii="Wingdings" w:hAnsi="Wingdings" w:hint="default"/>
-        <w:sz w:val="20"/>
-      </w:rPr>
-    </w:lvl>
-    <w:lvl w:ilvl="8" w:tentative="1">
-      <w:start w:val="1"/>
-      <w:numFmt w:val="bullet"/>
-      <w:lvlText w:val=""/>
-      <w:lvlJc w:val="left"/>
-      <w:pPr>
-        <w:tabs>
-          <w:tab w:val="num" w:pos="6480"/>
-        </w:tabs>
-        <w:ind w:left="6480" w:hanging="360"/>
-      </w:pPr>
-      <w:rPr>
-        <w:rFonts w:ascii="Wingdings" w:hAnsi="Wingdings" w:hint="default"/>
-        <w:sz w:val="20"/>
-      </w:rPr>
-    </w:lvl>
-  </w:abstractNum>
-  <w:abstractNum w:abstractNumId="59" w15:restartNumberingAfterBreak="0">
-    <w:nsid w:val="77647D62"/>
-    <w:multiLevelType w:val="multilevel"/>
-    <w:tmpl w:val="D5AE158A"/>
-    <w:lvl w:ilvl="0">
-      <w:start w:val="1"/>
-      <w:numFmt w:val="bullet"/>
-      <w:lvlText w:val=""/>
-      <w:lvlJc w:val="left"/>
-      <w:pPr>
-        <w:tabs>
-          <w:tab w:val="num" w:pos="720"/>
-        </w:tabs>
-        <w:ind w:left="720" w:hanging="360"/>
-      </w:pPr>
-      <w:rPr>
-        <w:rFonts w:ascii="Symbol" w:hAnsi="Symbol" w:hint="default"/>
-        <w:sz w:val="20"/>
-      </w:rPr>
-    </w:lvl>
-    <w:lvl w:ilvl="1" w:tentative="1">
-      <w:start w:val="1"/>
-      <w:numFmt w:val="bullet"/>
-      <w:lvlText w:val="o"/>
-      <w:lvlJc w:val="left"/>
-      <w:pPr>
-        <w:tabs>
-          <w:tab w:val="num" w:pos="1440"/>
-        </w:tabs>
-        <w:ind w:left="1440" w:hanging="360"/>
-      </w:pPr>
-      <w:rPr>
-        <w:rFonts w:ascii="Courier New" w:hAnsi="Courier New" w:hint="default"/>
-        <w:sz w:val="20"/>
-      </w:rPr>
-    </w:lvl>
-    <w:lvl w:ilvl="2" w:tentative="1">
-      <w:start w:val="1"/>
-      <w:numFmt w:val="bullet"/>
-      <w:lvlText w:val=""/>
-      <w:lvlJc w:val="left"/>
-      <w:pPr>
-        <w:tabs>
-          <w:tab w:val="num" w:pos="2160"/>
-        </w:tabs>
-        <w:ind w:left="2160" w:hanging="360"/>
-      </w:pPr>
-      <w:rPr>
-        <w:rFonts w:ascii="Wingdings" w:hAnsi="Wingdings" w:hint="default"/>
-        <w:sz w:val="20"/>
-      </w:rPr>
-    </w:lvl>
-    <w:lvl w:ilvl="3" w:tentative="1">
-      <w:start w:val="1"/>
-      <w:numFmt w:val="bullet"/>
-      <w:lvlText w:val=""/>
-      <w:lvlJc w:val="left"/>
-      <w:pPr>
-        <w:tabs>
-          <w:tab w:val="num" w:pos="2880"/>
-        </w:tabs>
-        <w:ind w:left="2880" w:hanging="360"/>
-      </w:pPr>
-      <w:rPr>
-        <w:rFonts w:ascii="Wingdings" w:hAnsi="Wingdings" w:hint="default"/>
-        <w:sz w:val="20"/>
-      </w:rPr>
-    </w:lvl>
-    <w:lvl w:ilvl="4" w:tentative="1">
-      <w:start w:val="1"/>
-      <w:numFmt w:val="bullet"/>
-      <w:lvlText w:val=""/>
-      <w:lvlJc w:val="left"/>
-      <w:pPr>
-        <w:tabs>
-          <w:tab w:val="num" w:pos="3600"/>
-        </w:tabs>
-        <w:ind w:left="3600" w:hanging="360"/>
-      </w:pPr>
-      <w:rPr>
-        <w:rFonts w:ascii="Wingdings" w:hAnsi="Wingdings" w:hint="default"/>
-        <w:sz w:val="20"/>
-      </w:rPr>
-    </w:lvl>
-    <w:lvl w:ilvl="5" w:tentative="1">
-      <w:start w:val="1"/>
-      <w:numFmt w:val="bullet"/>
-      <w:lvlText w:val=""/>
-      <w:lvlJc w:val="left"/>
-      <w:pPr>
-        <w:tabs>
-          <w:tab w:val="num" w:pos="4320"/>
-        </w:tabs>
-        <w:ind w:left="4320" w:hanging="360"/>
-      </w:pPr>
-      <w:rPr>
-        <w:rFonts w:ascii="Wingdings" w:hAnsi="Wingdings" w:hint="default"/>
-        <w:sz w:val="20"/>
-      </w:rPr>
-    </w:lvl>
-    <w:lvl w:ilvl="6" w:tentative="1">
-      <w:start w:val="1"/>
-      <w:numFmt w:val="bullet"/>
-      <w:lvlText w:val=""/>
-      <w:lvlJc w:val="left"/>
-      <w:pPr>
-        <w:tabs>
-          <w:tab w:val="num" w:pos="5040"/>
-        </w:tabs>
-        <w:ind w:left="5040" w:hanging="360"/>
-      </w:pPr>
-      <w:rPr>
-        <w:rFonts w:ascii="Wingdings" w:hAnsi="Wingdings" w:hint="default"/>
-        <w:sz w:val="20"/>
-      </w:rPr>
-    </w:lvl>
-    <w:lvl w:ilvl="7" w:tentative="1">
-      <w:start w:val="1"/>
-      <w:numFmt w:val="bullet"/>
-      <w:lvlText w:val=""/>
-      <w:lvlJc w:val="left"/>
-      <w:pPr>
-        <w:tabs>
-          <w:tab w:val="num" w:pos="5760"/>
-        </w:tabs>
-        <w:ind w:left="5760" w:hanging="360"/>
-      </w:pPr>
-      <w:rPr>
-        <w:rFonts w:ascii="Wingdings" w:hAnsi="Wingdings" w:hint="default"/>
-        <w:sz w:val="20"/>
-      </w:rPr>
-    </w:lvl>
-    <w:lvl w:ilvl="8" w:tentative="1">
-      <w:start w:val="1"/>
-      <w:numFmt w:val="bullet"/>
-      <w:lvlText w:val=""/>
-      <w:lvlJc w:val="left"/>
-      <w:pPr>
-        <w:tabs>
-          <w:tab w:val="num" w:pos="6480"/>
-        </w:tabs>
-        <w:ind w:left="6480" w:hanging="360"/>
-      </w:pPr>
-      <w:rPr>
-        <w:rFonts w:ascii="Wingdings" w:hAnsi="Wingdings" w:hint="default"/>
-        <w:sz w:val="20"/>
-      </w:rPr>
-    </w:lvl>
-  </w:abstractNum>
-  <w:abstractNum w:abstractNumId="60" w15:restartNumberingAfterBreak="0">
+  <w:abstractNum w:abstractNumId="55" w15:restartNumberingAfterBreak="0">
     <w:nsid w:val="77D452E5"/>
     <w:multiLevelType w:val="multilevel"/>
     <w:tmpl w:val="AA0AE554"/>
@@ -19420,7 +18015,7 @@
       </w:rPr>
     </w:lvl>
   </w:abstractNum>
-  <w:abstractNum w:abstractNumId="61" w15:restartNumberingAfterBreak="0">
+  <w:abstractNum w:abstractNumId="56" w15:restartNumberingAfterBreak="0">
     <w:nsid w:val="78E1119A"/>
     <w:multiLevelType w:val="multilevel"/>
     <w:tmpl w:val="000C0C48"/>
@@ -19569,7 +18164,7 @@
       </w:rPr>
     </w:lvl>
   </w:abstractNum>
-  <w:abstractNum w:abstractNumId="62" w15:restartNumberingAfterBreak="0">
+  <w:abstractNum w:abstractNumId="57" w15:restartNumberingAfterBreak="0">
     <w:nsid w:val="7D090557"/>
     <w:multiLevelType w:val="multilevel"/>
     <w:tmpl w:val="2A7066DE"/>
@@ -19749,7 +18344,7 @@
     <w:abstractNumId w:val="8"/>
   </w:num>
   <w:num w:numId="11" w16cid:durableId="414668815">
-    <w:abstractNumId w:val="56"/>
+    <w:abstractNumId w:val="53"/>
   </w:num>
   <w:num w:numId="12" w16cid:durableId="869801575">
     <w:abstractNumId w:val="32"/>
@@ -19764,7 +18359,7 @@
     <w:abstractNumId w:val="29"/>
   </w:num>
   <w:num w:numId="16" w16cid:durableId="1560944470">
-    <w:abstractNumId w:val="55"/>
+    <w:abstractNumId w:val="52"/>
   </w:num>
   <w:num w:numId="17" w16cid:durableId="884874539">
     <w:abstractNumId w:val="37"/>
@@ -19779,13 +18374,13 @@
     <w:abstractNumId w:val="45"/>
   </w:num>
   <w:num w:numId="21" w16cid:durableId="1707825747">
-    <w:abstractNumId w:val="53"/>
+    <w:abstractNumId w:val="51"/>
   </w:num>
   <w:num w:numId="22" w16cid:durableId="1606619289">
-    <w:abstractNumId w:val="62"/>
+    <w:abstractNumId w:val="57"/>
   </w:num>
   <w:num w:numId="23" w16cid:durableId="643050880">
-    <w:abstractNumId w:val="60"/>
+    <w:abstractNumId w:val="55"/>
   </w:num>
   <w:num w:numId="24" w16cid:durableId="1345278242">
     <w:abstractNumId w:val="22"/>
@@ -19803,7 +18398,7 @@
     <w:abstractNumId w:val="3"/>
   </w:num>
   <w:num w:numId="29" w16cid:durableId="1492451329">
-    <w:abstractNumId w:val="57"/>
+    <w:abstractNumId w:val="54"/>
   </w:num>
   <w:num w:numId="30" w16cid:durableId="503086027">
     <w:abstractNumId w:val="36"/>
@@ -19877,36 +18472,22 @@
   <w:num w:numId="53" w16cid:durableId="1058092627">
     <w:abstractNumId w:val="19"/>
   </w:num>
-  <w:num w:numId="54" w16cid:durableId="360326549">
-    <w:abstractNumId w:val="58"/>
+  <w:num w:numId="54" w16cid:durableId="139427791">
+    <w:abstractNumId w:val="49"/>
   </w:num>
-  <w:num w:numId="55" w16cid:durableId="1496798903">
-    <w:abstractNumId w:val="59"/>
-  </w:num>
-  <w:num w:numId="56" w16cid:durableId="1134908073">
-    <w:abstractNumId w:val="54"/>
-  </w:num>
-  <w:num w:numId="57" w16cid:durableId="872809133">
-    <w:abstractNumId w:val="51"/>
-  </w:num>
-  <w:num w:numId="58" w16cid:durableId="136074162">
+  <w:num w:numId="55" w16cid:durableId="339626562">
     <w:abstractNumId w:val="50"/>
   </w:num>
-  <w:num w:numId="59" w16cid:durableId="139427791">
-    <w:abstractNumId w:val="49"/>
+  <w:num w:numId="56" w16cid:durableId="1441297653">
+    <w:abstractNumId w:val="56"/>
   </w:num>
-  <w:num w:numId="60" w16cid:durableId="339626562">
-    <w:abstractNumId w:val="52"/>
-  </w:num>
-  <w:num w:numId="61" w16cid:durableId="1441297653">
-    <w:abstractNumId w:val="61"/>
-  </w:num>
-  <w:num w:numId="62" w16cid:durableId="172959718">
+  <w:num w:numId="57" w16cid:durableId="172959718">
     <w:abstractNumId w:val="26"/>
   </w:num>
-  <w:num w:numId="63" w16cid:durableId="777020671">
+  <w:num w:numId="58" w16cid:durableId="777020671">
     <w:abstractNumId w:val="43"/>
   </w:num>
+  <w:numIdMacAtCleanup w:val="58"/>
 </w:numbering>
 </file>
 

</xml_diff>

<commit_message>
updating the SRS document
</commit_message>
<xml_diff>
--- a/SRS.docx
+++ b/SRS.docx
@@ -9082,21 +9082,7 @@
         <w:rPr>
           <w:color w:val="1F1F1F"/>
         </w:rPr>
-        <w:t xml:space="preserve"> Integration with </w:t>
-      </w:r>
-      <w:proofErr w:type="spellStart"/>
-      <w:r>
-        <w:rPr>
-          <w:color w:val="1F1F1F"/>
-        </w:rPr>
-        <w:t>iShopHub's</w:t>
-      </w:r>
-      <w:proofErr w:type="spellEnd"/>
-      <w:r>
-        <w:rPr>
-          <w:color w:val="1F1F1F"/>
-        </w:rPr>
-        <w:t xml:space="preserve"> customer support infrastructure will provide seamless assistance to customers.</w:t>
+        <w:t xml:space="preserve"> Integration with iShopHub's customer support infrastructure will provide seamless assistance to customers.</w:t>
       </w:r>
     </w:p>
     <w:p>
@@ -13511,7 +13497,6 @@
                 <w14:ligatures w14:val="none"/>
               </w:rPr>
             </w:pPr>
-            <w:proofErr w:type="spellStart"/>
             <w:r>
               <w:rPr>
                 <w:rFonts w:ascii="inherit" w:eastAsia="Times New Roman" w:hAnsi="inherit" w:cs="Arial"/>
@@ -13523,7 +13508,6 @@
               </w:rPr>
               <w:t>customer_id</w:t>
             </w:r>
-            <w:proofErr w:type="spellEnd"/>
           </w:p>
         </w:tc>
         <w:tc>
@@ -13575,7 +13559,6 @@
                 <w14:ligatures w14:val="none"/>
               </w:rPr>
             </w:pPr>
-            <w:proofErr w:type="spellStart"/>
             <w:r>
               <w:rPr>
                 <w:rFonts w:ascii="inherit" w:eastAsia="Times New Roman" w:hAnsi="inherit" w:cs="Arial"/>
@@ -13587,7 +13570,6 @@
               </w:rPr>
               <w:t>first_name</w:t>
             </w:r>
-            <w:proofErr w:type="spellEnd"/>
           </w:p>
         </w:tc>
         <w:tc>
@@ -13639,7 +13621,6 @@
                 <w14:ligatures w14:val="none"/>
               </w:rPr>
             </w:pPr>
-            <w:proofErr w:type="spellStart"/>
             <w:r>
               <w:rPr>
                 <w:rFonts w:ascii="inherit" w:eastAsia="Times New Roman" w:hAnsi="inherit" w:cs="Arial"/>
@@ -13651,7 +13632,6 @@
               </w:rPr>
               <w:t>last_name</w:t>
             </w:r>
-            <w:proofErr w:type="spellEnd"/>
           </w:p>
         </w:tc>
         <w:tc>
@@ -13889,7 +13869,6 @@
                 <w14:ligatures w14:val="none"/>
               </w:rPr>
             </w:pPr>
-            <w:proofErr w:type="spellStart"/>
             <w:r>
               <w:rPr>
                 <w:rFonts w:ascii="inherit" w:eastAsia="Times New Roman" w:hAnsi="inherit" w:cs="Arial"/>
@@ -13901,7 +13880,6 @@
               </w:rPr>
               <w:t>phone_number</w:t>
             </w:r>
-            <w:proofErr w:type="spellEnd"/>
           </w:p>
         </w:tc>
         <w:tc>
@@ -14011,7 +13989,6 @@
                 <w14:ligatures w14:val="none"/>
               </w:rPr>
             </w:pPr>
-            <w:proofErr w:type="spellStart"/>
             <w:r>
               <w:rPr>
                 <w:rFonts w:ascii="inherit" w:eastAsia="Times New Roman" w:hAnsi="inherit" w:cs="Arial"/>
@@ -14023,7 +14000,6 @@
               </w:rPr>
               <w:t>cart_id</w:t>
             </w:r>
-            <w:proofErr w:type="spellEnd"/>
           </w:p>
         </w:tc>
         <w:tc>
@@ -14186,7 +14162,6 @@
                 <w14:ligatures w14:val="none"/>
               </w:rPr>
             </w:pPr>
-            <w:proofErr w:type="spellStart"/>
             <w:r>
               <w:rPr>
                 <w:rFonts w:ascii="inherit" w:eastAsia="Times New Roman" w:hAnsi="inherit" w:cs="Arial"/>
@@ -14198,7 +14173,6 @@
               </w:rPr>
               <w:t>wishlist_id</w:t>
             </w:r>
-            <w:proofErr w:type="spellEnd"/>
           </w:p>
         </w:tc>
         <w:tc>
@@ -14308,7 +14282,6 @@
                 <w14:ligatures w14:val="none"/>
               </w:rPr>
             </w:pPr>
-            <w:proofErr w:type="spellStart"/>
             <w:r>
               <w:rPr>
                 <w:rFonts w:ascii="inherit" w:eastAsia="Times New Roman" w:hAnsi="inherit" w:cs="Arial"/>
@@ -14320,7 +14293,6 @@
               </w:rPr>
               <w:t>product_id</w:t>
             </w:r>
-            <w:proofErr w:type="spellEnd"/>
           </w:p>
         </w:tc>
         <w:tc>
@@ -14613,7 +14585,6 @@
                 <w14:ligatures w14:val="none"/>
               </w:rPr>
             </w:pPr>
-            <w:proofErr w:type="spellStart"/>
             <w:r>
               <w:rPr>
                 <w:rFonts w:ascii="inherit" w:eastAsia="Times New Roman" w:hAnsi="inherit" w:cs="Arial"/>
@@ -14625,7 +14596,6 @@
               </w:rPr>
               <w:t>category_id</w:t>
             </w:r>
-            <w:proofErr w:type="spellEnd"/>
           </w:p>
         </w:tc>
         <w:tc>
@@ -14794,7 +14764,6 @@
                 <w14:ligatures w14:val="none"/>
               </w:rPr>
             </w:pPr>
-            <w:proofErr w:type="spellStart"/>
             <w:r>
               <w:rPr>
                 <w:rFonts w:ascii="inherit" w:eastAsia="Times New Roman" w:hAnsi="inherit" w:cs="Arial"/>
@@ -14806,7 +14775,6 @@
               </w:rPr>
               <w:t>order_id</w:t>
             </w:r>
-            <w:proofErr w:type="spellEnd"/>
           </w:p>
         </w:tc>
         <w:tc>
@@ -14858,7 +14826,6 @@
                 <w14:ligatures w14:val="none"/>
               </w:rPr>
             </w:pPr>
-            <w:proofErr w:type="spellStart"/>
             <w:r>
               <w:rPr>
                 <w:rFonts w:ascii="inherit" w:eastAsia="Times New Roman" w:hAnsi="inherit" w:cs="Arial"/>
@@ -14870,7 +14837,6 @@
               </w:rPr>
               <w:t>order_date</w:t>
             </w:r>
-            <w:proofErr w:type="spellEnd"/>
           </w:p>
         </w:tc>
         <w:tc>
@@ -14922,7 +14888,6 @@
                 <w14:ligatures w14:val="none"/>
               </w:rPr>
             </w:pPr>
-            <w:proofErr w:type="spellStart"/>
             <w:r>
               <w:rPr>
                 <w:rFonts w:ascii="inherit" w:eastAsia="Times New Roman" w:hAnsi="inherit" w:cs="Arial"/>
@@ -14934,7 +14899,6 @@
               </w:rPr>
               <w:t>total_price</w:t>
             </w:r>
-            <w:proofErr w:type="spellEnd"/>
           </w:p>
         </w:tc>
         <w:tc>
@@ -15007,7 +14971,6 @@
                 <w14:ligatures w14:val="none"/>
               </w:rPr>
             </w:pPr>
-            <w:proofErr w:type="spellStart"/>
             <w:r>
               <w:rPr>
                 <w:rFonts w:ascii="inherit" w:eastAsia="Times New Roman" w:hAnsi="inherit" w:cs="Arial"/>
@@ -15021,7 +14984,6 @@
               </w:rPr>
               <w:t>Order_Item</w:t>
             </w:r>
-            <w:proofErr w:type="spellEnd"/>
           </w:p>
         </w:tc>
       </w:tr>
@@ -15043,7 +15005,6 @@
                 <w14:ligatures w14:val="none"/>
               </w:rPr>
             </w:pPr>
-            <w:proofErr w:type="spellStart"/>
             <w:r>
               <w:rPr>
                 <w:rFonts w:ascii="inherit" w:eastAsia="Times New Roman" w:hAnsi="inherit" w:cs="Arial"/>
@@ -15055,7 +15016,6 @@
               </w:rPr>
               <w:t>order_item_id</w:t>
             </w:r>
-            <w:proofErr w:type="spellEnd"/>
           </w:p>
         </w:tc>
         <w:tc>
@@ -15280,7 +15240,6 @@
                 <w14:ligatures w14:val="none"/>
               </w:rPr>
             </w:pPr>
-            <w:proofErr w:type="spellStart"/>
             <w:r>
               <w:rPr>
                 <w:rFonts w:ascii="inherit" w:eastAsia="Times New Roman" w:hAnsi="inherit" w:cs="Arial"/>
@@ -15292,7 +15251,6 @@
               </w:rPr>
               <w:t>payment_id</w:t>
             </w:r>
-            <w:proofErr w:type="spellEnd"/>
           </w:p>
         </w:tc>
         <w:tc>
@@ -15344,7 +15302,6 @@
                 <w14:ligatures w14:val="none"/>
               </w:rPr>
             </w:pPr>
-            <w:proofErr w:type="spellStart"/>
             <w:r>
               <w:rPr>
                 <w:rFonts w:ascii="inherit" w:eastAsia="Times New Roman" w:hAnsi="inherit" w:cs="Arial"/>
@@ -15356,7 +15313,6 @@
               </w:rPr>
               <w:t>payment_date</w:t>
             </w:r>
-            <w:proofErr w:type="spellEnd"/>
           </w:p>
         </w:tc>
         <w:tc>
@@ -15408,7 +15364,6 @@
                 <w14:ligatures w14:val="none"/>
               </w:rPr>
             </w:pPr>
-            <w:proofErr w:type="spellStart"/>
             <w:r>
               <w:rPr>
                 <w:rFonts w:ascii="inherit" w:eastAsia="Times New Roman" w:hAnsi="inherit" w:cs="Arial"/>
@@ -15420,7 +15375,6 @@
               </w:rPr>
               <w:t>payment_method</w:t>
             </w:r>
-            <w:proofErr w:type="spellEnd"/>
           </w:p>
         </w:tc>
         <w:tc>
@@ -15599,7 +15553,6 @@
                 <w14:ligatures w14:val="none"/>
               </w:rPr>
             </w:pPr>
-            <w:proofErr w:type="spellStart"/>
             <w:r>
               <w:rPr>
                 <w:rFonts w:ascii="inherit" w:eastAsia="Times New Roman" w:hAnsi="inherit" w:cs="Arial"/>
@@ -15611,7 +15564,6 @@
               </w:rPr>
               <w:t>shipment_id</w:t>
             </w:r>
-            <w:proofErr w:type="spellEnd"/>
           </w:p>
         </w:tc>
         <w:tc>
@@ -15663,7 +15615,6 @@
                 <w14:ligatures w14:val="none"/>
               </w:rPr>
             </w:pPr>
-            <w:proofErr w:type="spellStart"/>
             <w:r>
               <w:rPr>
                 <w:rFonts w:ascii="inherit" w:eastAsia="Times New Roman" w:hAnsi="inherit" w:cs="Arial"/>
@@ -15675,7 +15626,6 @@
               </w:rPr>
               <w:t>shipment_date</w:t>
             </w:r>
-            <w:proofErr w:type="spellEnd"/>
           </w:p>
         </w:tc>
         <w:tc>
@@ -15975,7 +15925,6 @@
                 <w14:ligatures w14:val="none"/>
               </w:rPr>
             </w:pPr>
-            <w:proofErr w:type="spellStart"/>
             <w:r>
               <w:rPr>
                 <w:rFonts w:ascii="inherit" w:eastAsia="Times New Roman" w:hAnsi="inherit" w:cs="Arial"/>
@@ -15987,7 +15936,6 @@
               </w:rPr>
               <w:t>zip_code</w:t>
             </w:r>
-            <w:proofErr w:type="spellEnd"/>
           </w:p>
         </w:tc>
         <w:tc>
@@ -21482,6 +21430,13 @@
       </w:pPr>
     </w:p>
     <w:p>
+      <w:pPr>
+        <w:rPr>
+          <w:rFonts w:ascii="Times New Roman" w:hAnsi="Times New Roman" w:cs="Times New Roman"/>
+          <w:sz w:val="24"/>
+          <w:szCs w:val="24"/>
+        </w:rPr>
+      </w:pPr>
       <w:r>
         <w:rPr>
           <w:rFonts w:ascii="Times New Roman" w:hAnsi="Times New Roman" w:cs="Times New Roman"/>
@@ -21490,7 +21445,7 @@
           <w:szCs w:val="24"/>
         </w:rPr>
         <w:drawing>
-          <wp:anchor distT="0" distB="0" distL="114300" distR="114300" simplePos="0" relativeHeight="251658752" behindDoc="0" locked="0" layoutInCell="1" allowOverlap="1" wp14:anchorId="0B75183E" wp14:editId="262FA79D">
+          <wp:anchor distT="0" distB="0" distL="114300" distR="114300" simplePos="0" relativeHeight="251657728" behindDoc="0" locked="0" layoutInCell="1" allowOverlap="1" wp14:anchorId="0B75183E" wp14:editId="262FA79D">
             <wp:simplePos x="0" y="0"/>
             <wp:positionH relativeFrom="column">
               <wp:posOffset>9525</wp:posOffset>
@@ -21553,21 +21508,192 @@
       <w:r>
         <w:br/>
       </w:r>
-    </w:p>
-    <w:p>
-      <w:pPr>
+      <w:r>
         <w:rPr>
           <w:rFonts w:ascii="Times New Roman" w:hAnsi="Times New Roman" w:cs="Times New Roman"/>
           <w:sz w:val="24"/>
           <w:szCs w:val="24"/>
         </w:rPr>
-      </w:pPr>
-      <w:r>
+        <w:lastRenderedPageBreak/>
+        <w:t>DFD diagram:   (Level 0)</w:t>
+      </w:r>
+    </w:p>
+    <w:p>
+      <w:pPr>
         <w:rPr>
           <w:rFonts w:ascii="Times New Roman" w:hAnsi="Times New Roman" w:cs="Times New Roman"/>
           <w:sz w:val="24"/>
           <w:szCs w:val="24"/>
         </w:rPr>
+      </w:pPr>
+      <w:r>
+        <w:rPr>
+          <w:rFonts w:ascii="Times New Roman" w:hAnsi="Times New Roman" w:cs="Times New Roman"/>
+          <w:noProof/>
+          <w:sz w:val="24"/>
+          <w:szCs w:val="24"/>
+        </w:rPr>
+        <w:drawing>
+          <wp:inline distT="0" distB="0" distL="0" distR="0" wp14:anchorId="3C302257" wp14:editId="0393C48A">
+            <wp:extent cx="5943600" cy="3867150"/>
+            <wp:effectExtent l="0" t="0" r="0" b="0"/>
+            <wp:docPr id="841806113" name="Picture 1"/>
+            <wp:cNvGraphicFramePr>
+              <a:graphicFrameLocks xmlns:a="http://schemas.openxmlformats.org/drawingml/2006/main" noChangeAspect="1"/>
+            </wp:cNvGraphicFramePr>
+            <a:graphic xmlns:a="http://schemas.openxmlformats.org/drawingml/2006/main">
+              <a:graphicData uri="http://schemas.openxmlformats.org/drawingml/2006/picture">
+                <pic:pic xmlns:pic="http://schemas.openxmlformats.org/drawingml/2006/picture">
+                  <pic:nvPicPr>
+                    <pic:cNvPr id="841806113" name="Picture 841806113"/>
+                    <pic:cNvPicPr/>
+                  </pic:nvPicPr>
+                  <pic:blipFill>
+                    <a:blip r:embed="rId13">
+                      <a:extLst>
+                        <a:ext uri="{28A0092B-C50C-407E-A947-70E740481C1C}">
+                          <a14:useLocalDpi xmlns:a14="http://schemas.microsoft.com/office/drawing/2010/main" val="0"/>
+                        </a:ext>
+                      </a:extLst>
+                    </a:blip>
+                    <a:stretch>
+                      <a:fillRect/>
+                    </a:stretch>
+                  </pic:blipFill>
+                  <pic:spPr>
+                    <a:xfrm>
+                      <a:off x="0" y="0"/>
+                      <a:ext cx="5943600" cy="3867150"/>
+                    </a:xfrm>
+                    <a:prstGeom prst="rect">
+                      <a:avLst/>
+                    </a:prstGeom>
+                  </pic:spPr>
+                </pic:pic>
+              </a:graphicData>
+            </a:graphic>
+          </wp:inline>
+        </w:drawing>
+      </w:r>
+    </w:p>
+    <w:p>
+      <w:pPr>
+        <w:rPr>
+          <w:rFonts w:ascii="Times New Roman" w:hAnsi="Times New Roman" w:cs="Times New Roman"/>
+          <w:sz w:val="24"/>
+          <w:szCs w:val="24"/>
+        </w:rPr>
+      </w:pPr>
+      <w:r>
+        <w:rPr>
+          <w:rFonts w:ascii="Times New Roman" w:hAnsi="Times New Roman" w:cs="Times New Roman"/>
+          <w:sz w:val="24"/>
+          <w:szCs w:val="24"/>
+        </w:rPr>
+        <w:br w:type="page"/>
+      </w:r>
+    </w:p>
+    <w:p>
+      <w:pPr>
+        <w:rPr>
+          <w:rFonts w:ascii="Times New Roman" w:hAnsi="Times New Roman" w:cs="Times New Roman"/>
+          <w:sz w:val="24"/>
+          <w:szCs w:val="24"/>
+        </w:rPr>
+      </w:pPr>
+      <w:r>
+        <w:rPr>
+          <w:rFonts w:ascii="Times New Roman" w:hAnsi="Times New Roman" w:cs="Times New Roman"/>
+          <w:sz w:val="24"/>
+          <w:szCs w:val="24"/>
+        </w:rPr>
+        <w:lastRenderedPageBreak/>
+        <w:t>Level 1:</w:t>
+      </w:r>
+    </w:p>
+    <w:p>
+      <w:pPr>
+        <w:rPr>
+          <w:rFonts w:ascii="Times New Roman" w:hAnsi="Times New Roman" w:cs="Times New Roman"/>
+          <w:sz w:val="24"/>
+          <w:szCs w:val="24"/>
+        </w:rPr>
+      </w:pPr>
+      <w:r>
+        <w:rPr>
+          <w:rFonts w:ascii="Times New Roman" w:hAnsi="Times New Roman" w:cs="Times New Roman"/>
+          <w:noProof/>
+          <w:sz w:val="24"/>
+          <w:szCs w:val="24"/>
+        </w:rPr>
+        <w:drawing>
+          <wp:inline distT="0" distB="0" distL="0" distR="0" wp14:anchorId="009C923C" wp14:editId="5656B90E">
+            <wp:extent cx="5943600" cy="4514850"/>
+            <wp:effectExtent l="0" t="0" r="0" b="0"/>
+            <wp:docPr id="1388774567" name="Picture 2"/>
+            <wp:cNvGraphicFramePr>
+              <a:graphicFrameLocks xmlns:a="http://schemas.openxmlformats.org/drawingml/2006/main" noChangeAspect="1"/>
+            </wp:cNvGraphicFramePr>
+            <a:graphic xmlns:a="http://schemas.openxmlformats.org/drawingml/2006/main">
+              <a:graphicData uri="http://schemas.openxmlformats.org/drawingml/2006/picture">
+                <pic:pic xmlns:pic="http://schemas.openxmlformats.org/drawingml/2006/picture">
+                  <pic:nvPicPr>
+                    <pic:cNvPr id="1388774567" name="Picture 1388774567"/>
+                    <pic:cNvPicPr/>
+                  </pic:nvPicPr>
+                  <pic:blipFill>
+                    <a:blip r:embed="rId14">
+                      <a:extLst>
+                        <a:ext uri="{28A0092B-C50C-407E-A947-70E740481C1C}">
+                          <a14:useLocalDpi xmlns:a14="http://schemas.microsoft.com/office/drawing/2010/main" val="0"/>
+                        </a:ext>
+                      </a:extLst>
+                    </a:blip>
+                    <a:stretch>
+                      <a:fillRect/>
+                    </a:stretch>
+                  </pic:blipFill>
+                  <pic:spPr>
+                    <a:xfrm>
+                      <a:off x="0" y="0"/>
+                      <a:ext cx="5943600" cy="4514850"/>
+                    </a:xfrm>
+                    <a:prstGeom prst="rect">
+                      <a:avLst/>
+                    </a:prstGeom>
+                  </pic:spPr>
+                </pic:pic>
+              </a:graphicData>
+            </a:graphic>
+          </wp:inline>
+        </w:drawing>
+      </w:r>
+    </w:p>
+    <w:p>
+      <w:pPr>
+        <w:rPr>
+          <w:rFonts w:ascii="Times New Roman" w:hAnsi="Times New Roman" w:cs="Times New Roman"/>
+          <w:sz w:val="24"/>
+          <w:szCs w:val="24"/>
+        </w:rPr>
+      </w:pPr>
+      <w:r>
+        <w:rPr>
+          <w:rFonts w:ascii="Times New Roman" w:hAnsi="Times New Roman" w:cs="Times New Roman"/>
+          <w:sz w:val="24"/>
+          <w:szCs w:val="24"/>
+        </w:rPr>
+        <w:br w:type="page"/>
+      </w:r>
+    </w:p>
+    <w:p>
+      <w:r>
+        <w:rPr>
+          <w:rFonts w:ascii="Times New Roman" w:hAnsi="Times New Roman" w:cs="Times New Roman"/>
+          <w:sz w:val="24"/>
+          <w:szCs w:val="24"/>
+        </w:rPr>
+        <w:lastRenderedPageBreak/>
         <w:t>State Transition Diagram:</w:t>
       </w:r>
     </w:p>
@@ -21597,7 +21723,7 @@
                     <pic:cNvPicPr/>
                   </pic:nvPicPr>
                   <pic:blipFill>
-                    <a:blip r:embed="rId13">
+                    <a:blip r:embed="rId15">
                       <a:extLst>
                         <a:ext uri="{28A0092B-C50C-407E-A947-70E740481C1C}">
                           <a14:useLocalDpi xmlns:a14="http://schemas.microsoft.com/office/drawing/2010/main" val="0"/>
@@ -22281,6 +22407,7 @@
           <w:sz w:val="24"/>
           <w:szCs w:val="24"/>
         </w:rPr>
+        <w:lastRenderedPageBreak/>
         <w:t>Dialogue Map:</w:t>
       </w:r>
     </w:p>
@@ -22305,7 +22432,7 @@
                     <pic:cNvPicPr/>
                   </pic:nvPicPr>
                   <pic:blipFill>
-                    <a:blip r:embed="rId14">
+                    <a:blip r:embed="rId16">
                       <a:extLst>
                         <a:ext uri="{28A0092B-C50C-407E-A947-70E740481C1C}">
                           <a14:useLocalDpi xmlns:a14="http://schemas.microsoft.com/office/drawing/2010/main" val="0"/>
@@ -23309,7 +23436,7 @@
                     <pic:cNvPicPr/>
                   </pic:nvPicPr>
                   <pic:blipFill>
-                    <a:blip r:embed="rId15">
+                    <a:blip r:embed="rId17">
                       <a:extLst>
                         <a:ext uri="{28A0092B-C50C-407E-A947-70E740481C1C}">
                           <a14:useLocalDpi xmlns:a14="http://schemas.microsoft.com/office/drawing/2010/main" val="0"/>
@@ -23514,15 +23641,7 @@
               <w:cnfStyle w:val="000000100000" w:firstRow="0" w:lastRow="0" w:firstColumn="0" w:lastColumn="0" w:oddVBand="0" w:evenVBand="0" w:oddHBand="1" w:evenHBand="0" w:firstRowFirstColumn="0" w:firstRowLastColumn="0" w:lastRowFirstColumn="0" w:lastRowLastColumn="0"/>
             </w:pPr>
             <w:r>
-              <w:t xml:space="preserve">System displays </w:t>
-            </w:r>
-            <w:proofErr w:type="gramStart"/>
-            <w:r>
-              <w:t>“ Enter</w:t>
-            </w:r>
-            <w:proofErr w:type="gramEnd"/>
-            <w:r>
-              <w:t xml:space="preserve"> the name of Product”</w:t>
+              <w:t>System displays “ Enter the name of Product”</w:t>
             </w:r>
           </w:p>
         </w:tc>
@@ -23699,15 +23818,7 @@
               <w:cnfStyle w:val="000000000000" w:firstRow="0" w:lastRow="0" w:firstColumn="0" w:lastColumn="0" w:oddVBand="0" w:evenVBand="0" w:oddHBand="0" w:evenHBand="0" w:firstRowFirstColumn="0" w:firstRowLastColumn="0" w:lastRowFirstColumn="0" w:lastRowLastColumn="0"/>
             </w:pPr>
             <w:r>
-              <w:t xml:space="preserve">System Displays </w:t>
-            </w:r>
-            <w:proofErr w:type="gramStart"/>
-            <w:r>
-              <w:t>“ Invalid</w:t>
-            </w:r>
-            <w:proofErr w:type="gramEnd"/>
-            <w:r>
-              <w:t xml:space="preserve"> Query”</w:t>
+              <w:t>System Displays “ Invalid Query”</w:t>
             </w:r>
           </w:p>
         </w:tc>
@@ -23827,6 +23938,193 @@
             </w:pPr>
             <w:r>
               <w:t>System displays the detail of specific product</w:t>
+            </w:r>
+          </w:p>
+        </w:tc>
+      </w:tr>
+      <w:tr>
+        <w:trPr>
+          <w:cnfStyle w:val="000000100000" w:firstRow="0" w:lastRow="0" w:firstColumn="0" w:lastColumn="0" w:oddVBand="0" w:evenVBand="0" w:oddHBand="1" w:evenHBand="0" w:firstRowFirstColumn="0" w:firstRowLastColumn="0" w:lastRowFirstColumn="0" w:lastRowLastColumn="0"/>
+        </w:trPr>
+        <w:tc>
+          <w:tcPr>
+            <w:cnfStyle w:val="001000000000" w:firstRow="0" w:lastRow="0" w:firstColumn="1" w:lastColumn="0" w:oddVBand="0" w:evenVBand="0" w:oddHBand="0" w:evenHBand="0" w:firstRowFirstColumn="0" w:firstRowLastColumn="0" w:lastRowFirstColumn="0" w:lastRowLastColumn="0"/>
+            <w:tcW w:w="3116" w:type="dxa"/>
+          </w:tcPr>
+          <w:p>
+            <w:pPr>
+              <w:tabs>
+                <w:tab w:val="left" w:pos="2713"/>
+              </w:tabs>
+              <w:rPr>
+                <w:b w:val="0"/>
+                <w:bCs w:val="0"/>
+              </w:rPr>
+            </w:pPr>
+            <w:r>
+              <w:rPr>
+                <w:b w:val="0"/>
+                <w:bCs w:val="0"/>
+              </w:rPr>
+              <w:t>U</w:t>
+            </w:r>
+            <w:r>
+              <w:rPr>
+                <w:b w:val="0"/>
+                <w:bCs w:val="0"/>
+              </w:rPr>
+              <w:t xml:space="preserve">ser again initiates the search </w:t>
+            </w:r>
+          </w:p>
+        </w:tc>
+        <w:tc>
+          <w:tcPr>
+            <w:tcW w:w="3117" w:type="dxa"/>
+          </w:tcPr>
+          <w:p>
+            <w:pPr>
+              <w:tabs>
+                <w:tab w:val="left" w:pos="2713"/>
+              </w:tabs>
+              <w:cnfStyle w:val="000000100000" w:firstRow="0" w:lastRow="0" w:firstColumn="0" w:lastColumn="0" w:oddVBand="0" w:evenVBand="0" w:oddHBand="1" w:evenHBand="0" w:firstRowFirstColumn="0" w:firstRowLastColumn="0" w:lastRowFirstColumn="0" w:lastRowLastColumn="0"/>
+            </w:pPr>
+            <w:r>
+              <w:t>System display “invalid Query”</w:t>
+            </w:r>
+          </w:p>
+        </w:tc>
+        <w:tc>
+          <w:tcPr>
+            <w:tcW w:w="3117" w:type="dxa"/>
+          </w:tcPr>
+          <w:p>
+            <w:pPr>
+              <w:tabs>
+                <w:tab w:val="left" w:pos="2713"/>
+              </w:tabs>
+              <w:cnfStyle w:val="000000100000" w:firstRow="0" w:lastRow="0" w:firstColumn="0" w:lastColumn="0" w:oddVBand="0" w:evenVBand="0" w:oddHBand="1" w:evenHBand="0" w:firstRowFirstColumn="0" w:firstRowLastColumn="0" w:lastRowFirstColumn="0" w:lastRowLastColumn="0"/>
+            </w:pPr>
+            <w:r>
+              <w:t>System displays “Enter the name of Product”.</w:t>
+            </w:r>
+          </w:p>
+        </w:tc>
+      </w:tr>
+      <w:tr>
+        <w:tc>
+          <w:tcPr>
+            <w:cnfStyle w:val="001000000000" w:firstRow="0" w:lastRow="0" w:firstColumn="1" w:lastColumn="0" w:oddVBand="0" w:evenVBand="0" w:oddHBand="0" w:evenHBand="0" w:firstRowFirstColumn="0" w:firstRowLastColumn="0" w:lastRowFirstColumn="0" w:lastRowLastColumn="0"/>
+            <w:tcW w:w="3116" w:type="dxa"/>
+          </w:tcPr>
+          <w:p>
+            <w:pPr>
+              <w:tabs>
+                <w:tab w:val="left" w:pos="2713"/>
+              </w:tabs>
+              <w:rPr>
+                <w:b w:val="0"/>
+                <w:bCs w:val="0"/>
+              </w:rPr>
+            </w:pPr>
+            <w:r>
+              <w:rPr>
+                <w:b w:val="0"/>
+                <w:bCs w:val="0"/>
+              </w:rPr>
+              <w:t>User clicks back button</w:t>
+            </w:r>
+          </w:p>
+        </w:tc>
+        <w:tc>
+          <w:tcPr>
+            <w:tcW w:w="3117" w:type="dxa"/>
+          </w:tcPr>
+          <w:p>
+            <w:pPr>
+              <w:tabs>
+                <w:tab w:val="left" w:pos="2713"/>
+              </w:tabs>
+              <w:cnfStyle w:val="000000000000" w:firstRow="0" w:lastRow="0" w:firstColumn="0" w:lastColumn="0" w:oddVBand="0" w:evenVBand="0" w:oddHBand="0" w:evenHBand="0" w:firstRowFirstColumn="0" w:firstRowLastColumn="0" w:lastRowFirstColumn="0" w:lastRowLastColumn="0"/>
+            </w:pPr>
+            <w:r>
+              <w:t>System display the detail of product</w:t>
+            </w:r>
+          </w:p>
+        </w:tc>
+        <w:tc>
+          <w:tcPr>
+            <w:tcW w:w="3117" w:type="dxa"/>
+          </w:tcPr>
+          <w:p>
+            <w:pPr>
+              <w:tabs>
+                <w:tab w:val="left" w:pos="2713"/>
+              </w:tabs>
+              <w:cnfStyle w:val="000000000000" w:firstRow="0" w:lastRow="0" w:firstColumn="0" w:lastColumn="0" w:oddVBand="0" w:evenVBand="0" w:oddHBand="0" w:evenHBand="0" w:firstRowFirstColumn="0" w:firstRowLastColumn="0" w:lastRowFirstColumn="0" w:lastRowLastColumn="0"/>
+            </w:pPr>
+            <w:r>
+              <w:t>Navigates to displaying  searched Product</w:t>
+            </w:r>
+          </w:p>
+        </w:tc>
+      </w:tr>
+      <w:tr>
+        <w:trPr>
+          <w:cnfStyle w:val="000000100000" w:firstRow="0" w:lastRow="0" w:firstColumn="0" w:lastColumn="0" w:oddVBand="0" w:evenVBand="0" w:oddHBand="1" w:evenHBand="0" w:firstRowFirstColumn="0" w:firstRowLastColumn="0" w:lastRowFirstColumn="0" w:lastRowLastColumn="0"/>
+        </w:trPr>
+        <w:tc>
+          <w:tcPr>
+            <w:cnfStyle w:val="001000000000" w:firstRow="0" w:lastRow="0" w:firstColumn="1" w:lastColumn="0" w:oddVBand="0" w:evenVBand="0" w:oddHBand="0" w:evenHBand="0" w:firstRowFirstColumn="0" w:firstRowLastColumn="0" w:lastRowFirstColumn="0" w:lastRowLastColumn="0"/>
+            <w:tcW w:w="3116" w:type="dxa"/>
+          </w:tcPr>
+          <w:p>
+            <w:pPr>
+              <w:tabs>
+                <w:tab w:val="left" w:pos="2713"/>
+              </w:tabs>
+              <w:rPr>
+                <w:b w:val="0"/>
+                <w:bCs w:val="0"/>
+              </w:rPr>
+            </w:pPr>
+            <w:r>
+              <w:rPr>
+                <w:b w:val="0"/>
+                <w:bCs w:val="0"/>
+              </w:rPr>
+              <w:t>User clicks back button</w:t>
+            </w:r>
+          </w:p>
+        </w:tc>
+        <w:tc>
+          <w:tcPr>
+            <w:tcW w:w="3117" w:type="dxa"/>
+          </w:tcPr>
+          <w:p>
+            <w:pPr>
+              <w:tabs>
+                <w:tab w:val="left" w:pos="2713"/>
+              </w:tabs>
+              <w:cnfStyle w:val="000000100000" w:firstRow="0" w:lastRow="0" w:firstColumn="0" w:lastColumn="0" w:oddVBand="0" w:evenVBand="0" w:oddHBand="1" w:evenHBand="0" w:firstRowFirstColumn="0" w:firstRowLastColumn="0" w:lastRowFirstColumn="0" w:lastRowLastColumn="0"/>
+            </w:pPr>
+            <w:r>
+              <w:t>System display the searched products</w:t>
+            </w:r>
+          </w:p>
+        </w:tc>
+        <w:tc>
+          <w:tcPr>
+            <w:tcW w:w="3117" w:type="dxa"/>
+          </w:tcPr>
+          <w:p>
+            <w:pPr>
+              <w:tabs>
+                <w:tab w:val="left" w:pos="2713"/>
+              </w:tabs>
+              <w:cnfStyle w:val="000000100000" w:firstRow="0" w:lastRow="0" w:firstColumn="0" w:lastColumn="0" w:oddVBand="0" w:evenVBand="0" w:oddHBand="1" w:evenHBand="0" w:firstRowFirstColumn="0" w:firstRowLastColumn="0" w:lastRowFirstColumn="0" w:lastRowLastColumn="0"/>
+            </w:pPr>
+            <w:r>
+              <w:t>System navigates to Home page</w:t>
             </w:r>
           </w:p>
         </w:tc>

</xml_diff>